<commit_message>
converted Mako to Jinja2
</commit_message>
<xml_diff>
--- a/docassemble/us_tx_family/data/templates/TX-009.020-Prove_Up_Declaration.docx
+++ b/docassemble/us_tx_family/data/templates/TX-009.020-Prove_Up_Declaration.docx
@@ -60,7 +60,10 @@
         <w:spacing w:after="0" w:line="240" w:lineRule="auto"/>
       </w:pPr>
       <w:r>
-        <w:t>${</w:t>
+        <w:t>{</w:t>
+      </w:r>
+      <w:r>
+        <w:t>{</w:t>
       </w:r>
       <w:proofErr w:type="spellStart"/>
       <w:proofErr w:type="gramStart"/>
@@ -71,6 +74,9 @@
       <w:proofErr w:type="gramEnd"/>
       <w:r>
         <w:t>[0]</w:t>
+      </w:r>
+      <w:r>
+        <w:t>}</w:t>
       </w:r>
       <w:r>
         <w:t>} appeared in person before me today and stated under oath:</w:t>
@@ -86,7 +92,10 @@
         <w:spacing w:after="0" w:line="240" w:lineRule="auto"/>
       </w:pPr>
       <w:r>
-        <w:t>My name is ${</w:t>
+        <w:t xml:space="preserve">My name is </w:t>
+      </w:r>
+      <w:r>
+        <w:t>{{</w:t>
       </w:r>
       <w:proofErr w:type="spellStart"/>
       <w:proofErr w:type="gramStart"/>
@@ -96,16 +105,13 @@
       <w:proofErr w:type="spellEnd"/>
       <w:proofErr w:type="gramEnd"/>
       <w:r>
-        <w:t>[0]</w:t>
-      </w:r>
-      <w:r>
-        <w:t>}. I am above the age of eighteen years, and I am</w:t>
-      </w:r>
-      <w:r>
-        <w:t xml:space="preserve"> </w:t>
-      </w:r>
-      <w:r>
-        <w:t>fully competent to make this affidavit. The facts stated in this affidavit are within my personal knowledge and are true and correct.</w:t>
+        <w:t>[0]}</w:t>
+      </w:r>
+      <w:r>
+        <w:t>}</w:t>
+      </w:r>
+      <w:r>
+        <w:t>. I am above the age of eighteen years, and I am fully competent to make this affidavit. The facts stated in this affidavit are within my personal knowledge and are true and correct.</w:t>
       </w:r>
     </w:p>
     <w:p>
@@ -126,7 +132,13 @@
         <w:spacing w:after="0" w:line="240" w:lineRule="auto"/>
       </w:pPr>
       <w:r>
-        <w:t>My name is ${</w:t>
+        <w:t xml:space="preserve">My name is </w:t>
+      </w:r>
+      <w:r>
+        <w:t>{</w:t>
+      </w:r>
+      <w:r>
+        <w:t>{</w:t>
       </w:r>
       <w:proofErr w:type="spellStart"/>
       <w:proofErr w:type="gramStart"/>
@@ -136,16 +148,13 @@
       <w:proofErr w:type="spellEnd"/>
       <w:proofErr w:type="gramEnd"/>
       <w:r>
-        <w:t>[0]</w:t>
-      </w:r>
-      <w:r>
-        <w:t>}. I am above the age of eighteen years, and I am</w:t>
-      </w:r>
-      <w:r>
-        <w:t xml:space="preserve"> </w:t>
-      </w:r>
-      <w:r>
-        <w:t>fully competent to make this declaration. The facts stated in this declaration are within my personal knowledge and are true and correct.</w:t>
+        <w:t>[0]}</w:t>
+      </w:r>
+      <w:r>
+        <w:t>}</w:t>
+      </w:r>
+      <w:r>
+        <w:t>. I am above the age of eighteen years, and I am fully competent to make this declaration. The facts stated in this declaration are within my personal knowledge and are true and correct.</w:t>
       </w:r>
     </w:p>
     <w:p>
@@ -166,7 +175,35 @@
         <w:spacing w:after="0" w:line="240" w:lineRule="auto"/>
       </w:pPr>
       <w:r>
-        <w:t>I am presently married to ${doc.spouse.name}.</w:t>
+        <w:t xml:space="preserve">I am presently married to </w:t>
+      </w:r>
+      <w:r>
+        <w:t>{</w:t>
+      </w:r>
+      <w:r>
+        <w:t>{</w:t>
+      </w:r>
+      <w:proofErr w:type="spellStart"/>
+      <w:proofErr w:type="gramStart"/>
+      <w:r>
+        <w:t>doc.spouse</w:t>
+      </w:r>
+      <w:proofErr w:type="gramEnd"/>
+      <w:r>
+        <w:t>_</w:t>
+      </w:r>
+      <w:r>
+        <w:t>name</w:t>
+      </w:r>
+      <w:proofErr w:type="spellEnd"/>
+      <w:r>
+        <w:t>}</w:t>
+      </w:r>
+      <w:r>
+        <w:t>}</w:t>
+      </w:r>
+      <w:r>
+        <w:t>.</w:t>
       </w:r>
     </w:p>
     <w:p>
@@ -192,7 +229,13 @@
         <w:spacing w:after="0" w:line="240" w:lineRule="auto"/>
       </w:pPr>
       <w:r>
-        <w:t>We were married on ${</w:t>
+        <w:t xml:space="preserve">We were married on </w:t>
+      </w:r>
+      <w:r>
+        <w:t>{</w:t>
+      </w:r>
+      <w:r>
+        <w:t>{</w:t>
       </w:r>
       <w:proofErr w:type="spellStart"/>
       <w:proofErr w:type="gramStart"/>
@@ -205,13 +248,16 @@
       </w:r>
       <w:proofErr w:type="spellEnd"/>
       <w:r>
-        <w:t>}, and we ceased to live together as</w:t>
-      </w:r>
-      <w:r>
-        <w:t xml:space="preserve"> spouses</w:t>
-      </w:r>
-      <w:r>
-        <w:t xml:space="preserve"> on or about ${</w:t>
+        <w:t>}</w:t>
+      </w:r>
+      <w:r>
+        <w:t xml:space="preserve">}, and we ceased to live together as spouses on or about </w:t>
+      </w:r>
+      <w:r>
+        <w:t>{</w:t>
+      </w:r>
+      <w:r>
+        <w:t>{</w:t>
       </w:r>
       <w:proofErr w:type="spellStart"/>
       <w:r>
@@ -219,7 +265,13 @@
       </w:r>
       <w:proofErr w:type="spellEnd"/>
       <w:r>
-        <w:t>}.</w:t>
+        <w:t>}</w:t>
+      </w:r>
+      <w:r>
+        <w:t>}</w:t>
+      </w:r>
+      <w:r>
+        <w:t>.</w:t>
       </w:r>
     </w:p>
     <w:p>
@@ -232,13 +284,7 @@
         <w:spacing w:after="0" w:line="240" w:lineRule="auto"/>
       </w:pPr>
       <w:r>
-        <w:t>Our marriage has become insupportable because of a discord or conflict of personalities that destroys the legitimate ends of the marriage relationship.</w:t>
-      </w:r>
-      <w:r>
-        <w:t xml:space="preserve"> </w:t>
-      </w:r>
-      <w:r>
-        <w:t>There is no reasonable expectation of reconciliation.</w:t>
+        <w:t>Our marriage has become insupportable because of a discord or conflict of personalities that destroys the legitimate ends of the marriage relationship. There is no reasonable expectation of reconciliation.</w:t>
       </w:r>
     </w:p>
     <w:p>
@@ -272,7 +318,13 @@
         <w:spacing w:after="0" w:line="240" w:lineRule="auto"/>
       </w:pPr>
       <w:r>
-        <w:t>There were ${</w:t>
+        <w:t xml:space="preserve">There were </w:t>
+      </w:r>
+      <w:r>
+        <w:t>{</w:t>
+      </w:r>
+      <w:r>
+        <w:t>{</w:t>
       </w:r>
       <w:proofErr w:type="spellStart"/>
       <w:proofErr w:type="gramStart"/>
@@ -285,7 +337,13 @@
       </w:r>
       <w:proofErr w:type="spellEnd"/>
       <w:r>
-        <w:t xml:space="preserve">()} child{% if </w:t>
+        <w:t>()}</w:t>
+      </w:r>
+      <w:r>
+        <w:t>}</w:t>
+      </w:r>
+      <w:r>
+        <w:t xml:space="preserve"> child{% if </w:t>
       </w:r>
       <w:proofErr w:type="spellStart"/>
       <w:r>
@@ -293,13 +351,7 @@
       </w:r>
       <w:proofErr w:type="spellEnd"/>
       <w:r>
-        <w:t>() &gt; 1%}ren{%endif%} born or adopted during this marriage.</w:t>
-      </w:r>
-      <w:r>
-        <w:t xml:space="preserve"> </w:t>
-      </w:r>
-      <w:r>
-        <w:t>Those children are:</w:t>
+        <w:t>() &gt; 1%}ren{%endif%} born or adopted during this marriage. Those children are:</w:t>
       </w:r>
     </w:p>
     <w:p>
@@ -329,7 +381,19 @@
         <w:ind w:firstLine="720"/>
       </w:pPr>
       <w:r>
-        <w:t>{$c.name}, age {$</w:t>
+        <w:t>{{</w:t>
+      </w:r>
+      <w:r>
+        <w:t>c.name}</w:t>
+      </w:r>
+      <w:r>
+        <w:t>}</w:t>
+      </w:r>
+      <w:r>
+        <w:t>, age {</w:t>
+      </w:r>
+      <w:r>
+        <w:t>{</w:t>
       </w:r>
       <w:proofErr w:type="spellStart"/>
       <w:r>
@@ -345,7 +409,7 @@
       </w:r>
       <w:proofErr w:type="gramEnd"/>
       <w:r>
-        <w:t>)</w:t>
+        <w:t>)}</w:t>
       </w:r>
       <w:r>
         <w:t>}</w:t>
@@ -445,7 +509,13 @@
         <w:spacing w:after="0" w:line="240" w:lineRule="auto"/>
       </w:pPr>
       <w:r>
-        <w:t>{% endif %}</w:t>
+        <w:t>{%</w:t>
+      </w:r>
+      <w:r>
+        <w:t>p</w:t>
+      </w:r>
+      <w:r>
+        <w:t xml:space="preserve"> endif %}</w:t>
       </w:r>
     </w:p>
     <w:p>
@@ -459,12 +529,7 @@
       </w:pPr>
       <w:r>
         <w:lastRenderedPageBreak/>
-        <w:t>The wife is not expecting a child</w:t>
-      </w:r>
-      <w:bookmarkStart w:id="0" w:name="_GoBack"/>
-      <w:bookmarkEnd w:id="0"/>
-      <w:r>
-        <w:t>.</w:t>
+        <w:t>The wife is not expecting a child.</w:t>
       </w:r>
     </w:p>
     <w:p>
@@ -537,13 +602,7 @@
         <w:spacing w:after="0" w:line="240" w:lineRule="auto"/>
       </w:pPr>
       <w:r>
-        <w:t xml:space="preserve">I am asking the court to grant a divorce and approve </w:t>
-      </w:r>
-      <w:r>
-        <w:t xml:space="preserve">our </w:t>
-      </w:r>
-      <w:r>
-        <w:t>agreements.</w:t>
+        <w:t>I am asking the court to grant a divorce and approve our agreements.</w:t>
       </w:r>
     </w:p>
     <w:p>
@@ -556,6 +615,552 @@
         <w:spacing w:after="0" w:line="240" w:lineRule="auto"/>
         <w:ind w:left="4680"/>
       </w:pPr>
+    </w:p>
+    <w:p>
+      <w:pPr>
+        <w:pBdr>
+          <w:top w:val="single" w:sz="4" w:space="1" w:color="auto"/>
+        </w:pBdr>
+        <w:spacing w:after="0" w:line="240" w:lineRule="auto"/>
+        <w:ind w:left="4680"/>
+      </w:pPr>
+      <w:r>
+        <w:t>{</w:t>
+      </w:r>
+      <w:r>
+        <w:t>{</w:t>
+      </w:r>
+      <w:proofErr w:type="spellStart"/>
+      <w:proofErr w:type="gramStart"/>
+      <w:r>
+        <w:t>doc.case</w:t>
+      </w:r>
+      <w:proofErr w:type="gramEnd"/>
+      <w:r>
+        <w:t>.client</w:t>
+      </w:r>
+      <w:proofErr w:type="spellEnd"/>
+      <w:r>
+        <w:t>[0]}</w:t>
+      </w:r>
+      <w:r>
+        <w:t>}</w:t>
+      </w:r>
+    </w:p>
+    <w:p>
+      <w:pPr>
+        <w:spacing w:after="0" w:line="240" w:lineRule="auto"/>
+      </w:pPr>
+    </w:p>
+    <w:p>
+      <w:pPr>
+        <w:spacing w:after="0" w:line="240" w:lineRule="auto"/>
+      </w:pPr>
+      <w:r>
+        <w:t xml:space="preserve">{% if </w:t>
+      </w:r>
+      <w:proofErr w:type="spellStart"/>
+      <w:r>
+        <w:t>doc.is_affidavit</w:t>
+      </w:r>
+      <w:proofErr w:type="spellEnd"/>
+      <w:r>
+        <w:t>%}</w:t>
+      </w:r>
+    </w:p>
+    <w:p>
+      <w:pPr>
+        <w:spacing w:after="0" w:line="240" w:lineRule="auto"/>
+      </w:pPr>
+      <w:r>
+        <w:t xml:space="preserve">SIGNED under oath by </w:t>
+      </w:r>
+      <w:r>
+        <w:t>{</w:t>
+      </w:r>
+      <w:r>
+        <w:t>{</w:t>
+      </w:r>
+      <w:proofErr w:type="spellStart"/>
+      <w:proofErr w:type="gramStart"/>
+      <w:r>
+        <w:t>doc.case</w:t>
+      </w:r>
+      <w:proofErr w:type="gramEnd"/>
+      <w:r>
+        <w:t>.client</w:t>
+      </w:r>
+      <w:proofErr w:type="spellEnd"/>
+      <w:r>
+        <w:t>[0]}</w:t>
+      </w:r>
+      <w:r>
+        <w:t>}</w:t>
+      </w:r>
+      <w:r>
+        <w:t xml:space="preserve"> before me on [date] ______________________________.</w:t>
+      </w:r>
+    </w:p>
+    <w:p>
+      <w:pPr>
+        <w:spacing w:after="0" w:line="240" w:lineRule="auto"/>
+      </w:pPr>
+    </w:p>
+    <w:p>
+      <w:pPr>
+        <w:spacing w:after="0" w:line="240" w:lineRule="auto"/>
+        <w:ind w:left="4680"/>
+      </w:pPr>
+    </w:p>
+    <w:p>
+      <w:pPr>
+        <w:pBdr>
+          <w:top w:val="single" w:sz="4" w:space="1" w:color="auto"/>
+        </w:pBdr>
+        <w:spacing w:after="0" w:line="240" w:lineRule="auto"/>
+        <w:ind w:left="4680"/>
+      </w:pPr>
+      <w:r>
+        <w:t>Notary Public, State of Texas</w:t>
+      </w:r>
+    </w:p>
+    <w:p>
+      <w:pPr>
+        <w:spacing w:after="0" w:line="240" w:lineRule="auto"/>
+      </w:pPr>
+      <w:r>
+        <w:t>{% else %}</w:t>
+      </w:r>
+    </w:p>
+    <w:p>
+      <w:pPr>
+        <w:spacing w:after="0" w:line="240" w:lineRule="auto"/>
+      </w:pPr>
+      <w:r>
+        <w:t xml:space="preserve">{%p if not </w:t>
+      </w:r>
+      <w:proofErr w:type="spellStart"/>
+      <w:proofErr w:type="gramStart"/>
+      <w:r>
+        <w:t>doc.case</w:t>
+      </w:r>
+      <w:proofErr w:type="gramEnd"/>
+      <w:r>
+        <w:t>.client</w:t>
+      </w:r>
+      <w:proofErr w:type="spellEnd"/>
+      <w:r>
+        <w:t>[0].</w:t>
+      </w:r>
+      <w:proofErr w:type="spellStart"/>
+      <w:r>
+        <w:t>is_incarcerated</w:t>
+      </w:r>
+      <w:proofErr w:type="spellEnd"/>
+      <w:r>
+        <w:t xml:space="preserve"> %}</w:t>
+      </w:r>
+    </w:p>
+    <w:p>
+      <w:pPr>
+        <w:spacing w:after="0" w:line="240" w:lineRule="auto"/>
+      </w:pPr>
+      <w:r>
+        <w:t xml:space="preserve">My name is </w:t>
+      </w:r>
+      <w:r>
+        <w:t>{</w:t>
+      </w:r>
+      <w:r>
+        <w:t>{</w:t>
+      </w:r>
+      <w:proofErr w:type="spellStart"/>
+      <w:r>
+        <w:t>doc.case.client</w:t>
+      </w:r>
+      <w:proofErr w:type="spellEnd"/>
+      <w:r>
+        <w:t>[0]</w:t>
+      </w:r>
+      <w:r>
+        <w:t>}</w:t>
+      </w:r>
+      <w:r>
+        <w:t xml:space="preserve">}, my date of birth is </w:t>
+      </w:r>
+      <w:r>
+        <w:t>{</w:t>
+      </w:r>
+      <w:r>
+        <w:t>{</w:t>
+      </w:r>
+      <w:proofErr w:type="spellStart"/>
+      <w:r>
+        <w:t>doc.case.client</w:t>
+      </w:r>
+      <w:proofErr w:type="spellEnd"/>
+      <w:r>
+        <w:t>[0].birthday}</w:t>
+      </w:r>
+      <w:r>
+        <w:t>}</w:t>
+      </w:r>
+      <w:r>
+        <w:t xml:space="preserve"> and my address is </w:t>
+      </w:r>
+      <w:r>
+        <w:t>{</w:t>
+      </w:r>
+      <w:r>
+        <w:t>{</w:t>
+      </w:r>
+      <w:proofErr w:type="spellStart"/>
+      <w:r>
+        <w:t>doc.case.client</w:t>
+      </w:r>
+      <w:proofErr w:type="spellEnd"/>
+      <w:r>
+        <w:t>[0].</w:t>
+      </w:r>
+      <w:proofErr w:type="spellStart"/>
+      <w:r>
+        <w:t>address.address</w:t>
+      </w:r>
+      <w:proofErr w:type="spellEnd"/>
+      <w:r>
+        <w:t>}</w:t>
+      </w:r>
+      <w:r>
+        <w:t xml:space="preserve">}, </w:t>
+      </w:r>
+      <w:r>
+        <w:t>{</w:t>
+      </w:r>
+      <w:r>
+        <w:t>{</w:t>
+      </w:r>
+      <w:proofErr w:type="spellStart"/>
+      <w:r>
+        <w:t>doc.case.client</w:t>
+      </w:r>
+      <w:proofErr w:type="spellEnd"/>
+      <w:r>
+        <w:t>[0].</w:t>
+      </w:r>
+      <w:proofErr w:type="spellStart"/>
+      <w:r>
+        <w:t>address.city</w:t>
+      </w:r>
+      <w:proofErr w:type="spellEnd"/>
+      <w:r>
+        <w:t>}</w:t>
+      </w:r>
+      <w:r>
+        <w:t xml:space="preserve">}, </w:t>
+      </w:r>
+      <w:r>
+        <w:t>{</w:t>
+      </w:r>
+      <w:r>
+        <w:t>{</w:t>
+      </w:r>
+      <w:proofErr w:type="spellStart"/>
+      <w:r>
+        <w:t>doc.case.client</w:t>
+      </w:r>
+      <w:proofErr w:type="spellEnd"/>
+      <w:r>
+        <w:t>[0].</w:t>
+      </w:r>
+      <w:proofErr w:type="spellStart"/>
+      <w:r>
+        <w:t>address.state</w:t>
+      </w:r>
+      <w:proofErr w:type="spellEnd"/>
+      <w:r>
+        <w:t>}</w:t>
+      </w:r>
+      <w:r>
+        <w:t xml:space="preserve">} </w:t>
+      </w:r>
+      <w:r>
+        <w:t>{</w:t>
+      </w:r>
+      <w:r>
+        <w:t>{</w:t>
+      </w:r>
+      <w:proofErr w:type="spellStart"/>
+      <w:r>
+        <w:t>doc.case.client</w:t>
+      </w:r>
+      <w:proofErr w:type="spellEnd"/>
+      <w:r>
+        <w:t>[0].address.zip}</w:t>
+      </w:r>
+      <w:r>
+        <w:t>}</w:t>
+      </w:r>
+      <w:r>
+        <w:t xml:space="preserve"> USA. I declare under penalty of perjury that the foregoing is true and correct.</w:t>
+      </w:r>
+    </w:p>
+    <w:p>
+      <w:pPr>
+        <w:spacing w:after="0" w:line="240" w:lineRule="auto"/>
+      </w:pPr>
+    </w:p>
+    <w:p>
+      <w:pPr>
+        <w:spacing w:after="0" w:line="240" w:lineRule="auto"/>
+      </w:pPr>
+      <w:r>
+        <w:t xml:space="preserve">Executed in </w:t>
+      </w:r>
+      <w:r>
+        <w:t>{</w:t>
+      </w:r>
+      <w:r>
+        <w:t>{</w:t>
+      </w:r>
+      <w:proofErr w:type="spellStart"/>
+      <w:proofErr w:type="gramStart"/>
+      <w:r>
+        <w:t>doc.case</w:t>
+      </w:r>
+      <w:proofErr w:type="gramEnd"/>
+      <w:r>
+        <w:t>.county</w:t>
+      </w:r>
+      <w:proofErr w:type="spellEnd"/>
+      <w:r>
+        <w:t>}</w:t>
+      </w:r>
+      <w:r>
+        <w:t>}</w:t>
+      </w:r>
+      <w:r>
+        <w:t xml:space="preserve"> County, </w:t>
+      </w:r>
+      <w:r>
+        <w:t>{</w:t>
+      </w:r>
+      <w:r>
+        <w:t>{</w:t>
+      </w:r>
+      <w:proofErr w:type="spellStart"/>
+      <w:r>
+        <w:t>doc.case.state</w:t>
+      </w:r>
+      <w:proofErr w:type="spellEnd"/>
+      <w:r>
+        <w:t>}</w:t>
+      </w:r>
+      <w:r>
+        <w:t>}, on ___________ [date].</w:t>
+      </w:r>
+    </w:p>
+    <w:p>
+      <w:pPr>
+        <w:spacing w:after="0" w:line="240" w:lineRule="auto"/>
+      </w:pPr>
+    </w:p>
+    <w:p>
+      <w:pPr>
+        <w:spacing w:after="0" w:line="240" w:lineRule="auto"/>
+        <w:ind w:left="4680"/>
+      </w:pPr>
+    </w:p>
+    <w:p>
+      <w:pPr>
+        <w:pBdr>
+          <w:top w:val="single" w:sz="4" w:space="1" w:color="auto"/>
+        </w:pBdr>
+        <w:spacing w:after="0" w:line="240" w:lineRule="auto"/>
+        <w:ind w:left="4680"/>
+      </w:pPr>
+      <w:r>
+        <w:t>{</w:t>
+      </w:r>
+      <w:r>
+        <w:t>{</w:t>
+      </w:r>
+      <w:proofErr w:type="spellStart"/>
+      <w:proofErr w:type="gramStart"/>
+      <w:r>
+        <w:t>doc.case</w:t>
+      </w:r>
+      <w:proofErr w:type="gramEnd"/>
+      <w:r>
+        <w:t>.client</w:t>
+      </w:r>
+      <w:proofErr w:type="spellEnd"/>
+      <w:r>
+        <w:t>[0]}</w:t>
+      </w:r>
+      <w:r>
+        <w:t>}</w:t>
+      </w:r>
+      <w:r>
+        <w:t>, Declarant</w:t>
+      </w:r>
+    </w:p>
+    <w:p>
+      <w:pPr>
+        <w:spacing w:after="0" w:line="240" w:lineRule="auto"/>
+      </w:pPr>
+      <w:r>
+        <w:t>{%p else %}</w:t>
+      </w:r>
+    </w:p>
+    <w:p>
+      <w:pPr>
+        <w:spacing w:after="0" w:line="240" w:lineRule="auto"/>
+      </w:pPr>
+      <w:r>
+        <w:t xml:space="preserve">My name is </w:t>
+      </w:r>
+      <w:r>
+        <w:t>{</w:t>
+      </w:r>
+      <w:r>
+        <w:t>{</w:t>
+      </w:r>
+      <w:proofErr w:type="spellStart"/>
+      <w:r>
+        <w:t>doc.case.client</w:t>
+      </w:r>
+      <w:proofErr w:type="spellEnd"/>
+      <w:r>
+        <w:t>[0]</w:t>
+      </w:r>
+      <w:r>
+        <w:t>}</w:t>
+      </w:r>
+      <w:r>
+        <w:t xml:space="preserve">}, my date of birth is </w:t>
+      </w:r>
+      <w:r>
+        <w:t>{</w:t>
+      </w:r>
+      <w:r>
+        <w:t>{</w:t>
+      </w:r>
+      <w:proofErr w:type="spellStart"/>
+      <w:r>
+        <w:t>doc.case.client</w:t>
+      </w:r>
+      <w:proofErr w:type="spellEnd"/>
+      <w:r>
+        <w:t>[0].birthday</w:t>
+      </w:r>
+      <w:r>
+        <w:t>}</w:t>
+      </w:r>
+      <w:r>
+        <w:t xml:space="preserve">}, and my inmate identifying number is </w:t>
+      </w:r>
+      <w:r>
+        <w:t>{</w:t>
+      </w:r>
+      <w:r>
+        <w:t>{</w:t>
+      </w:r>
+      <w:proofErr w:type="spellStart"/>
+      <w:r>
+        <w:t>doc.case.client</w:t>
+      </w:r>
+      <w:proofErr w:type="spellEnd"/>
+      <w:r>
+        <w:t>[0].</w:t>
+      </w:r>
+      <w:proofErr w:type="spellStart"/>
+      <w:r>
+        <w:t>inmate_number</w:t>
+      </w:r>
+      <w:proofErr w:type="spellEnd"/>
+      <w:r>
+        <w:t>}</w:t>
+      </w:r>
+      <w:r>
+        <w:t xml:space="preserve">}. I am presently incarcerated in </w:t>
+      </w:r>
+      <w:r>
+        <w:t>{</w:t>
+      </w:r>
+      <w:r>
+        <w:t>{</w:t>
+      </w:r>
+      <w:proofErr w:type="spellStart"/>
+      <w:proofErr w:type="gramStart"/>
+      <w:r>
+        <w:t>doc.case</w:t>
+      </w:r>
+      <w:proofErr w:type="gramEnd"/>
+      <w:r>
+        <w:t>.client</w:t>
+      </w:r>
+      <w:proofErr w:type="spellEnd"/>
+      <w:r>
+        <w:t>[0].corrections_unit.name</w:t>
+      </w:r>
+      <w:r>
+        <w:t>}</w:t>
+      </w:r>
+      <w:r>
+        <w:t xml:space="preserve">} in </w:t>
+      </w:r>
+      <w:r>
+        <w:t>{</w:t>
+      </w:r>
+      <w:r>
+        <w:t>{</w:t>
+      </w:r>
+      <w:proofErr w:type="spellStart"/>
+      <w:r>
+        <w:t>doc.case.client</w:t>
+      </w:r>
+      <w:proofErr w:type="spellEnd"/>
+      <w:r>
+        <w:t>[0].</w:t>
+      </w:r>
+      <w:proofErr w:type="spellStart"/>
+      <w:r>
+        <w:t>corrections_unit.address</w:t>
+      </w:r>
+      <w:proofErr w:type="spellEnd"/>
+      <w:r>
+        <w:t>}</w:t>
+      </w:r>
+      <w:r>
+        <w:t>}</w:t>
+      </w:r>
+      <w:r>
+        <w:t>. I declare under penalty of perjury that the foregoing is true and correct.</w:t>
+      </w:r>
+    </w:p>
+    <w:p>
+      <w:pPr>
+        <w:spacing w:after="0" w:line="240" w:lineRule="auto"/>
+      </w:pPr>
+    </w:p>
+    <w:p>
+      <w:pPr>
+        <w:spacing w:after="0" w:line="240" w:lineRule="auto"/>
+      </w:pPr>
+      <w:r>
+        <w:t>Executed on ________________________ [date].</w:t>
+      </w:r>
+    </w:p>
+    <w:p>
+      <w:pPr>
+        <w:spacing w:after="0" w:line="240" w:lineRule="auto"/>
+      </w:pPr>
+    </w:p>
+    <w:p>
+      <w:pPr>
+        <w:spacing w:after="0" w:line="240" w:lineRule="auto"/>
+        <w:ind w:left="4680"/>
+      </w:pPr>
       <w:r>
         <w:t>_________________________________</w:t>
       </w:r>
@@ -563,10 +1168,13 @@
     <w:p>
       <w:pPr>
         <w:spacing w:after="0" w:line="240" w:lineRule="auto"/>
-        <w:ind w:left="4680"/>
-      </w:pPr>
-      <w:r>
-        <w:t>${</w:t>
+        <w:ind w:left="3960" w:firstLine="720"/>
+      </w:pPr>
+      <w:r>
+        <w:t>{</w:t>
+      </w:r>
+      <w:r>
+        <w:t>{</w:t>
       </w:r>
       <w:proofErr w:type="spellStart"/>
       <w:proofErr w:type="gramStart"/>
@@ -579,266 +1187,11 @@
       </w:r>
       <w:proofErr w:type="spellEnd"/>
       <w:r>
-        <w:t>[0]</w:t>
+        <w:t>[0]}</w:t>
       </w:r>
       <w:r>
         <w:t>}</w:t>
       </w:r>
-    </w:p>
-    <w:p>
-      <w:pPr>
-        <w:spacing w:after="0" w:line="240" w:lineRule="auto"/>
-      </w:pPr>
-    </w:p>
-    <w:p>
-      <w:pPr>
-        <w:spacing w:after="0" w:line="240" w:lineRule="auto"/>
-      </w:pPr>
-      <w:r>
-        <w:t xml:space="preserve">{%p if </w:t>
-      </w:r>
-      <w:proofErr w:type="spellStart"/>
-      <w:r>
-        <w:t>doc.is_affidavit</w:t>
-      </w:r>
-      <w:proofErr w:type="spellEnd"/>
-      <w:r>
-        <w:t>%}</w:t>
-      </w:r>
-    </w:p>
-    <w:p>
-      <w:pPr>
-        <w:spacing w:after="0" w:line="240" w:lineRule="auto"/>
-      </w:pPr>
-      <w:r>
-        <w:t>SIGNED under oath by ${</w:t>
-      </w:r>
-      <w:proofErr w:type="spellStart"/>
-      <w:proofErr w:type="gramStart"/>
-      <w:r>
-        <w:t>doc.case</w:t>
-      </w:r>
-      <w:proofErr w:type="gramEnd"/>
-      <w:r>
-        <w:t>.client</w:t>
-      </w:r>
-      <w:proofErr w:type="spellEnd"/>
-      <w:r>
-        <w:t>[0]</w:t>
-      </w:r>
-      <w:r>
-        <w:t>} before me on [date] ______________________________.</w:t>
-      </w:r>
-    </w:p>
-    <w:p>
-      <w:pPr>
-        <w:spacing w:after="0" w:line="240" w:lineRule="auto"/>
-      </w:pPr>
-    </w:p>
-    <w:p>
-      <w:pPr>
-        <w:spacing w:after="0" w:line="240" w:lineRule="auto"/>
-        <w:ind w:left="4680"/>
-      </w:pPr>
-      <w:r>
-        <w:t>_________________________________</w:t>
-      </w:r>
-    </w:p>
-    <w:p>
-      <w:pPr>
-        <w:spacing w:after="0" w:line="240" w:lineRule="auto"/>
-        <w:ind w:left="4680"/>
-      </w:pPr>
-      <w:r>
-        <w:t>Notary Public, State of Texas</w:t>
-      </w:r>
-    </w:p>
-    <w:p>
-      <w:pPr>
-        <w:spacing w:after="0" w:line="240" w:lineRule="auto"/>
-      </w:pPr>
-      <w:r>
-        <w:t>{% else %}</w:t>
-      </w:r>
-    </w:p>
-    <w:p>
-      <w:pPr>
-        <w:spacing w:after="0" w:line="240" w:lineRule="auto"/>
-      </w:pPr>
-      <w:r>
-        <w:t xml:space="preserve">{%p if not </w:t>
-      </w:r>
-      <w:proofErr w:type="spellStart"/>
-      <w:proofErr w:type="gramStart"/>
-      <w:r>
-        <w:t>doc.case</w:t>
-      </w:r>
-      <w:proofErr w:type="gramEnd"/>
-      <w:r>
-        <w:t>.client</w:t>
-      </w:r>
-      <w:proofErr w:type="spellEnd"/>
-      <w:r>
-        <w:t>[0].</w:t>
-      </w:r>
-      <w:proofErr w:type="spellStart"/>
-      <w:r>
-        <w:t>is_incarcerated</w:t>
-      </w:r>
-      <w:proofErr w:type="spellEnd"/>
-      <w:r>
-        <w:t xml:space="preserve"> %}</w:t>
-      </w:r>
-    </w:p>
-    <w:p>
-      <w:pPr>
-        <w:spacing w:after="0" w:line="240" w:lineRule="auto"/>
-      </w:pPr>
-      <w:r>
-        <w:t>My name is ${</w:t>
-      </w:r>
-      <w:proofErr w:type="spellStart"/>
-      <w:r>
-        <w:t>doc.case.client</w:t>
-      </w:r>
-      <w:proofErr w:type="spellEnd"/>
-      <w:r>
-        <w:t>[0]}, my date of birth is ${</w:t>
-      </w:r>
-      <w:proofErr w:type="spellStart"/>
-      <w:r>
-        <w:t>doc.case.client</w:t>
-      </w:r>
-      <w:proofErr w:type="spellEnd"/>
-      <w:r>
-        <w:t>[0].birthday} and my address is ${</w:t>
-      </w:r>
-      <w:proofErr w:type="spellStart"/>
-      <w:r>
-        <w:t>doc.case.client</w:t>
-      </w:r>
-      <w:proofErr w:type="spellEnd"/>
-      <w:r>
-        <w:t>[0].</w:t>
-      </w:r>
-      <w:proofErr w:type="spellStart"/>
-      <w:r>
-        <w:t>address.address</w:t>
-      </w:r>
-      <w:proofErr w:type="spellEnd"/>
-      <w:r>
-        <w:t>}, ${</w:t>
-      </w:r>
-      <w:proofErr w:type="spellStart"/>
-      <w:r>
-        <w:t>doc.case.client</w:t>
-      </w:r>
-      <w:proofErr w:type="spellEnd"/>
-      <w:r>
-        <w:t>[0].</w:t>
-      </w:r>
-      <w:proofErr w:type="spellStart"/>
-      <w:r>
-        <w:t>address.city</w:t>
-      </w:r>
-      <w:proofErr w:type="spellEnd"/>
-      <w:r>
-        <w:t>}, ${</w:t>
-      </w:r>
-      <w:proofErr w:type="spellStart"/>
-      <w:r>
-        <w:t>doc.case.client</w:t>
-      </w:r>
-      <w:proofErr w:type="spellEnd"/>
-      <w:r>
-        <w:t>[0].</w:t>
-      </w:r>
-      <w:proofErr w:type="spellStart"/>
-      <w:r>
-        <w:t>address.state</w:t>
-      </w:r>
-      <w:proofErr w:type="spellEnd"/>
-      <w:r>
-        <w:t>} ${</w:t>
-      </w:r>
-      <w:proofErr w:type="spellStart"/>
-      <w:r>
-        <w:t>doc.case.client</w:t>
-      </w:r>
-      <w:proofErr w:type="spellEnd"/>
-      <w:r>
-        <w:t>[0].address.zip} USA. I declare under penalty of perjury that the foregoing is true and correct.</w:t>
-      </w:r>
-    </w:p>
-    <w:p>
-      <w:pPr>
-        <w:spacing w:after="0" w:line="240" w:lineRule="auto"/>
-      </w:pPr>
-    </w:p>
-    <w:p>
-      <w:pPr>
-        <w:spacing w:after="0" w:line="240" w:lineRule="auto"/>
-      </w:pPr>
-      <w:r>
-        <w:t>Executed in ${</w:t>
-      </w:r>
-      <w:proofErr w:type="spellStart"/>
-      <w:proofErr w:type="gramStart"/>
-      <w:r>
-        <w:t>doc.case</w:t>
-      </w:r>
-      <w:proofErr w:type="gramEnd"/>
-      <w:r>
-        <w:t>.county</w:t>
-      </w:r>
-      <w:proofErr w:type="spellEnd"/>
-      <w:r>
-        <w:t>} County, ${</w:t>
-      </w:r>
-      <w:proofErr w:type="spellStart"/>
-      <w:r>
-        <w:t>doc.case.state</w:t>
-      </w:r>
-      <w:proofErr w:type="spellEnd"/>
-      <w:r>
-        <w:t>}, on ___________ [date].</w:t>
-      </w:r>
-    </w:p>
-    <w:p>
-      <w:pPr>
-        <w:spacing w:after="0" w:line="240" w:lineRule="auto"/>
-      </w:pPr>
-    </w:p>
-    <w:p>
-      <w:pPr>
-        <w:spacing w:after="0" w:line="240" w:lineRule="auto"/>
-        <w:ind w:left="4680"/>
-      </w:pPr>
-      <w:r>
-        <w:t>_________________________________</w:t>
-      </w:r>
-    </w:p>
-    <w:p>
-      <w:pPr>
-        <w:spacing w:after="0" w:line="240" w:lineRule="auto"/>
-        <w:ind w:left="3960" w:firstLine="720"/>
-      </w:pPr>
-      <w:r>
-        <w:t>${</w:t>
-      </w:r>
-      <w:proofErr w:type="spellStart"/>
-      <w:proofErr w:type="gramStart"/>
-      <w:r>
-        <w:t>doc.case</w:t>
-      </w:r>
-      <w:proofErr w:type="gramEnd"/>
-      <w:r>
-        <w:t>.client</w:t>
-      </w:r>
-      <w:proofErr w:type="spellEnd"/>
-      <w:r>
-        <w:t>[0]}</w:t>
-      </w:r>
       <w:r>
         <w:t>, Declarant</w:t>
       </w:r>
@@ -848,137 +1201,6 @@
         <w:spacing w:after="0" w:line="240" w:lineRule="auto"/>
       </w:pPr>
       <w:r>
-        <w:t>{%p else %}</w:t>
-      </w:r>
-    </w:p>
-    <w:p>
-      <w:pPr>
-        <w:spacing w:after="0" w:line="240" w:lineRule="auto"/>
-      </w:pPr>
-      <w:r>
-        <w:t>My name is ${</w:t>
-      </w:r>
-      <w:proofErr w:type="spellStart"/>
-      <w:proofErr w:type="gramStart"/>
-      <w:r>
-        <w:t>doc.case</w:t>
-      </w:r>
-      <w:proofErr w:type="gramEnd"/>
-      <w:r>
-        <w:t>.client</w:t>
-      </w:r>
-      <w:proofErr w:type="spellEnd"/>
-      <w:r>
-        <w:t>[0]}, my date of birth is ${</w:t>
-      </w:r>
-      <w:proofErr w:type="spellStart"/>
-      <w:r>
-        <w:t>doc.case.client</w:t>
-      </w:r>
-      <w:proofErr w:type="spellEnd"/>
-      <w:r>
-        <w:t>[0].birthday}, and my inmate identifying number is ${</w:t>
-      </w:r>
-      <w:proofErr w:type="spellStart"/>
-      <w:r>
-        <w:t>doc.case.client</w:t>
-      </w:r>
-      <w:proofErr w:type="spellEnd"/>
-      <w:r>
-        <w:t>[0].</w:t>
-      </w:r>
-      <w:proofErr w:type="spellStart"/>
-      <w:r>
-        <w:t>inmate_number</w:t>
-      </w:r>
-      <w:proofErr w:type="spellEnd"/>
-      <w:r>
-        <w:t>}. I am presently incarcerated in ${</w:t>
-      </w:r>
-      <w:proofErr w:type="spellStart"/>
-      <w:proofErr w:type="gramStart"/>
-      <w:r>
-        <w:t>doc.case</w:t>
-      </w:r>
-      <w:proofErr w:type="gramEnd"/>
-      <w:r>
-        <w:t>.client</w:t>
-      </w:r>
-      <w:proofErr w:type="spellEnd"/>
-      <w:r>
-        <w:t>[0].corrections_unit.name} in ${</w:t>
-      </w:r>
-      <w:proofErr w:type="spellStart"/>
-      <w:r>
-        <w:t>doc.case.client</w:t>
-      </w:r>
-      <w:proofErr w:type="spellEnd"/>
-      <w:r>
-        <w:t>[0].</w:t>
-      </w:r>
-      <w:proofErr w:type="spellStart"/>
-      <w:r>
-        <w:t>corrections_unit.address</w:t>
-      </w:r>
-      <w:proofErr w:type="spellEnd"/>
-      <w:r>
-        <w:t>}. I declare under penalty of perjury that the foregoing is true and correct.</w:t>
-      </w:r>
-    </w:p>
-    <w:p>
-      <w:pPr>
-        <w:spacing w:after="0" w:line="240" w:lineRule="auto"/>
-      </w:pPr>
-    </w:p>
-    <w:p>
-      <w:pPr>
-        <w:spacing w:after="0" w:line="240" w:lineRule="auto"/>
-      </w:pPr>
-      <w:r>
-        <w:t>Executed on ________________________ [date].</w:t>
-      </w:r>
-    </w:p>
-    <w:p>
-      <w:pPr>
-        <w:spacing w:after="0" w:line="240" w:lineRule="auto"/>
-      </w:pPr>
-    </w:p>
-    <w:p>
-      <w:pPr>
-        <w:spacing w:after="0" w:line="240" w:lineRule="auto"/>
-        <w:ind w:left="4680"/>
-      </w:pPr>
-      <w:r>
-        <w:t>_________________________________</w:t>
-      </w:r>
-    </w:p>
-    <w:p>
-      <w:pPr>
-        <w:spacing w:after="0" w:line="240" w:lineRule="auto"/>
-        <w:ind w:left="3960" w:firstLine="720"/>
-      </w:pPr>
-      <w:r>
-        <w:t>${</w:t>
-      </w:r>
-      <w:proofErr w:type="spellStart"/>
-      <w:proofErr w:type="gramStart"/>
-      <w:r>
-        <w:t>doc.case</w:t>
-      </w:r>
-      <w:proofErr w:type="gramEnd"/>
-      <w:r>
-        <w:t>.client</w:t>
-      </w:r>
-      <w:proofErr w:type="spellEnd"/>
-      <w:r>
-        <w:t>[0]}, Declarant</w:t>
-      </w:r>
-    </w:p>
-    <w:p>
-      <w:pPr>
-        <w:spacing w:after="0" w:line="240" w:lineRule="auto"/>
-      </w:pPr>
-      <w:r>
         <w:t>{%p endif %}</w:t>
       </w:r>
     </w:p>
@@ -989,6 +1211,13 @@
       <w:r>
         <w:t>{%p endif %}</w:t>
       </w:r>
+    </w:p>
+    <w:p>
+      <w:pPr>
+        <w:spacing w:after="0" w:line="240" w:lineRule="auto"/>
+      </w:pPr>
+      <w:bookmarkStart w:id="0" w:name="_GoBack"/>
+      <w:bookmarkEnd w:id="0"/>
     </w:p>
     <w:p>
       <w:pPr>

</xml_diff>

<commit_message>
fix birthday v birthdate
</commit_message>
<xml_diff>
--- a/docassemble/us_tx_family/data/templates/TX-009.020-Prove_Up_Declaration.docx
+++ b/docassemble/us_tx_family/data/templates/TX-009.020-Prove_Up_Declaration.docx
@@ -13,11 +13,7 @@
         <w:t>'</w:t>
       </w:r>
       <w:r>
-        <w:t>docassemble.us_tx_</w:t>
-      </w:r>
-      <w:proofErr w:type="gramStart"/>
-      <w:r>
-        <w:t>family:data/templates/</w:t>
+        <w:t>docassemble.us_tx_family:data/templates/</w:t>
       </w:r>
       <w:r>
         <w:t>TX-00</w:t>
@@ -32,11 +28,7 @@
         <w:t>Basic_Pleading</w:t>
       </w:r>
       <w:r>
-        <w:t>.docx</w:t>
-      </w:r>
-      <w:proofErr w:type="gramEnd"/>
-      <w:r>
-        <w:t>')}}</w:t>
+        <w:t>.docx')}}</w:t>
       </w:r>
     </w:p>
     <w:p>
@@ -66,12 +58,10 @@
         <w:t>{</w:t>
       </w:r>
       <w:proofErr w:type="spellStart"/>
-      <w:proofErr w:type="gramStart"/>
       <w:r>
         <w:t>case.client</w:t>
       </w:r>
       <w:proofErr w:type="spellEnd"/>
-      <w:proofErr w:type="gramEnd"/>
       <w:r>
         <w:t>[0]</w:t>
       </w:r>
@@ -98,12 +88,10 @@
         <w:t>{{</w:t>
       </w:r>
       <w:proofErr w:type="spellStart"/>
-      <w:proofErr w:type="gramStart"/>
       <w:r>
         <w:t>case.client</w:t>
       </w:r>
       <w:proofErr w:type="spellEnd"/>
-      <w:proofErr w:type="gramEnd"/>
       <w:r>
         <w:t>[0]}</w:t>
       </w:r>
@@ -141,12 +129,10 @@
         <w:t>{</w:t>
       </w:r>
       <w:proofErr w:type="spellStart"/>
-      <w:proofErr w:type="gramStart"/>
       <w:r>
         <w:t>case.client</w:t>
       </w:r>
       <w:proofErr w:type="spellEnd"/>
-      <w:proofErr w:type="gramEnd"/>
       <w:r>
         <w:t>[0]}</w:t>
       </w:r>
@@ -184,11 +170,9 @@
         <w:t>{</w:t>
       </w:r>
       <w:proofErr w:type="spellStart"/>
-      <w:proofErr w:type="gramStart"/>
       <w:r>
         <w:t>doc.spouse</w:t>
       </w:r>
-      <w:proofErr w:type="gramEnd"/>
       <w:r>
         <w:t>_</w:t>
       </w:r>
@@ -238,13 +222,8 @@
         <w:t>{</w:t>
       </w:r>
       <w:proofErr w:type="spellStart"/>
-      <w:proofErr w:type="gramStart"/>
-      <w:r>
-        <w:t>doc.case</w:t>
-      </w:r>
-      <w:proofErr w:type="gramEnd"/>
-      <w:r>
-        <w:t>.marriage_date</w:t>
+      <w:r>
+        <w:t>doc.case.marriage_date</w:t>
       </w:r>
       <w:proofErr w:type="spellEnd"/>
       <w:r>
@@ -295,13 +274,8 @@
         <w:t xml:space="preserve">{%p if </w:t>
       </w:r>
       <w:proofErr w:type="spellStart"/>
-      <w:proofErr w:type="gramStart"/>
-      <w:r>
-        <w:t>doc.case</w:t>
-      </w:r>
-      <w:proofErr w:type="gramEnd"/>
-      <w:r>
-        <w:t>.child.number</w:t>
+      <w:r>
+        <w:t>doc.case.child.number</w:t>
       </w:r>
       <w:proofErr w:type="spellEnd"/>
       <w:r>
@@ -327,13 +301,8 @@
         <w:t>{</w:t>
       </w:r>
       <w:proofErr w:type="spellStart"/>
-      <w:proofErr w:type="gramStart"/>
-      <w:r>
-        <w:t>doc.case</w:t>
-      </w:r>
-      <w:proofErr w:type="gramEnd"/>
-      <w:r>
-        <w:t>.child.number</w:t>
+      <w:r>
+        <w:t>doc.case.child.number</w:t>
       </w:r>
       <w:proofErr w:type="spellEnd"/>
       <w:r>
@@ -362,13 +331,8 @@
         <w:t xml:space="preserve">{%for c in </w:t>
       </w:r>
       <w:proofErr w:type="spellStart"/>
-      <w:proofErr w:type="gramStart"/>
-      <w:r>
-        <w:t>doc.case</w:t>
-      </w:r>
-      <w:proofErr w:type="gramEnd"/>
-      <w:r>
-        <w:t>.child</w:t>
+      <w:r>
+        <w:t>doc.case.child</w:t>
       </w:r>
       <w:proofErr w:type="spellEnd"/>
       <w:r>
@@ -397,19 +361,11 @@
       </w:r>
       <w:proofErr w:type="spellStart"/>
       <w:r>
-        <w:t>c.age_in_</w:t>
-      </w:r>
-      <w:proofErr w:type="gramStart"/>
-      <w:r>
-        <w:t>years</w:t>
-      </w:r>
-      <w:proofErr w:type="spellEnd"/>
-      <w:r>
-        <w:t>(</w:t>
-      </w:r>
-      <w:proofErr w:type="gramEnd"/>
-      <w:r>
-        <w:t>)}</w:t>
+        <w:t>c.age_in_years</w:t>
+      </w:r>
+      <w:proofErr w:type="spellEnd"/>
+      <w:r>
+        <w:t>()}</w:t>
       </w:r>
       <w:r>
         <w:t>}</w:t>
@@ -581,15 +537,7 @@
         <w:spacing w:after="0" w:line="240" w:lineRule="auto"/>
       </w:pPr>
       <w:r>
-        <w:t xml:space="preserve">This is the document that contains the agreements </w:t>
-      </w:r>
-      <w:proofErr w:type="gramStart"/>
-      <w:r>
-        <w:t>entered into</w:t>
-      </w:r>
-      <w:proofErr w:type="gramEnd"/>
-      <w:r>
-        <w:t xml:space="preserve"> between my spouse and me.</w:t>
+        <w:t>This is the document that contains the agreements entered into between my spouse and me.</w:t>
       </w:r>
     </w:p>
     <w:p>
@@ -631,13 +579,8 @@
         <w:t>{</w:t>
       </w:r>
       <w:proofErr w:type="spellStart"/>
-      <w:proofErr w:type="gramStart"/>
-      <w:r>
-        <w:t>doc.case</w:t>
-      </w:r>
-      <w:proofErr w:type="gramEnd"/>
-      <w:r>
-        <w:t>.client</w:t>
+      <w:r>
+        <w:t>doc.case.client</w:t>
       </w:r>
       <w:proofErr w:type="spellEnd"/>
       <w:r>
@@ -682,13 +625,8 @@
         <w:t>{</w:t>
       </w:r>
       <w:proofErr w:type="spellStart"/>
-      <w:proofErr w:type="gramStart"/>
-      <w:r>
-        <w:t>doc.case</w:t>
-      </w:r>
-      <w:proofErr w:type="gramEnd"/>
-      <w:r>
-        <w:t>.client</w:t>
+      <w:r>
+        <w:t>doc.case.client</w:t>
       </w:r>
       <w:proofErr w:type="spellEnd"/>
       <w:r>
@@ -740,13 +678,8 @@
         <w:t xml:space="preserve">{%p if not </w:t>
       </w:r>
       <w:proofErr w:type="spellStart"/>
-      <w:proofErr w:type="gramStart"/>
-      <w:r>
-        <w:t>doc.case</w:t>
-      </w:r>
-      <w:proofErr w:type="gramEnd"/>
-      <w:r>
-        <w:t>.client</w:t>
+      <w:r>
+        <w:t>doc.case.client</w:t>
       </w:r>
       <w:proofErr w:type="spellEnd"/>
       <w:r>
@@ -800,7 +733,15 @@
       </w:r>
       <w:proofErr w:type="spellEnd"/>
       <w:r>
-        <w:t>[0].birthday}</w:t>
+        <w:t>[0].birthda</w:t>
+      </w:r>
+      <w:r>
+        <w:t>te</w:t>
+      </w:r>
+      <w:bookmarkStart w:id="0" w:name="_GoBack"/>
+      <w:bookmarkEnd w:id="0"/>
+      <w:r>
+        <w:t>}</w:t>
       </w:r>
       <w:r>
         <w:t>}</w:t>
@@ -923,13 +864,8 @@
         <w:t>{</w:t>
       </w:r>
       <w:proofErr w:type="spellStart"/>
-      <w:proofErr w:type="gramStart"/>
-      <w:r>
-        <w:t>doc.case</w:t>
-      </w:r>
-      <w:proofErr w:type="gramEnd"/>
-      <w:r>
-        <w:t>.county</w:t>
+      <w:r>
+        <w:t>doc.case.county</w:t>
       </w:r>
       <w:proofErr w:type="spellEnd"/>
       <w:r>
@@ -985,13 +921,8 @@
         <w:t>{</w:t>
       </w:r>
       <w:proofErr w:type="spellStart"/>
-      <w:proofErr w:type="gramStart"/>
-      <w:r>
-        <w:t>doc.case</w:t>
-      </w:r>
-      <w:proofErr w:type="gramEnd"/>
-      <w:r>
-        <w:t>.client</w:t>
+      <w:r>
+        <w:t>doc.case.client</w:t>
       </w:r>
       <w:proofErr w:type="spellEnd"/>
       <w:r>
@@ -1051,7 +982,10 @@
       </w:r>
       <w:proofErr w:type="spellEnd"/>
       <w:r>
-        <w:t>[0].birthday</w:t>
+        <w:t>[0].birthda</w:t>
+      </w:r>
+      <w:r>
+        <w:t>te</w:t>
       </w:r>
       <w:r>
         <w:t>}</w:t>
@@ -1091,13 +1025,8 @@
         <w:t>{</w:t>
       </w:r>
       <w:proofErr w:type="spellStart"/>
-      <w:proofErr w:type="gramStart"/>
-      <w:r>
-        <w:t>doc.case</w:t>
-      </w:r>
-      <w:proofErr w:type="gramEnd"/>
-      <w:r>
-        <w:t>.client</w:t>
+      <w:r>
+        <w:t>doc.case.client</w:t>
       </w:r>
       <w:proofErr w:type="spellEnd"/>
       <w:r>
@@ -1110,6 +1039,7 @@
         <w:t xml:space="preserve">} in </w:t>
       </w:r>
       <w:r>
+        <w:lastRenderedPageBreak/>
         <w:t>{</w:t>
       </w:r>
       <w:r>
@@ -1177,13 +1107,8 @@
         <w:t>{</w:t>
       </w:r>
       <w:proofErr w:type="spellStart"/>
-      <w:proofErr w:type="gramStart"/>
-      <w:r>
-        <w:t>doc.case</w:t>
-      </w:r>
-      <w:proofErr w:type="gramEnd"/>
-      <w:r>
-        <w:t>.client</w:t>
+      <w:r>
+        <w:t>doc.case.client</w:t>
       </w:r>
       <w:proofErr w:type="spellEnd"/>
       <w:r>
@@ -1216,8 +1141,6 @@
       <w:pPr>
         <w:spacing w:after="0" w:line="240" w:lineRule="auto"/>
       </w:pPr>
-      <w:bookmarkStart w:id="0" w:name="_GoBack"/>
-      <w:bookmarkEnd w:id="0"/>
     </w:p>
     <w:p>
       <w:pPr>
@@ -1227,18 +1150,10 @@
         <w:t>{{p include_docx_template('</w:t>
       </w:r>
       <w:r>
-        <w:t>docassemble.us_tx_</w:t>
-      </w:r>
-      <w:proofErr w:type="gramStart"/>
-      <w:r>
-        <w:t>family:data/templates/</w:t>
-      </w:r>
-      <w:r>
-        <w:t>TX-001.003-Certificate_of_Service.docx</w:t>
-      </w:r>
-      <w:proofErr w:type="gramEnd"/>
-      <w:r>
-        <w:t>')}}</w:t>
+        <w:t>docassemble.us_tx_family:data/templates/</w:t>
+      </w:r>
+      <w:r>
+        <w:t>TX-001.003-Certificate_of_Service.docx')}}</w:t>
       </w:r>
     </w:p>
     <w:sectPr>
@@ -1316,7 +1231,6 @@
       </w:rPr>
       <w:t>{{</w:t>
     </w:r>
-    <w:proofErr w:type="gramStart"/>
     <w:r>
       <w:rPr>
         <w:b/>
@@ -1333,17 +1247,7 @@
         <w:caps/>
         <w:sz w:val="22"/>
       </w:rPr>
-      <w:t>case.footer</w:t>
-    </w:r>
-    <w:proofErr w:type="gramEnd"/>
-    <w:r>
-      <w:rPr>
-        <w:b/>
-        <w:bCs/>
-        <w:caps/>
-        <w:sz w:val="22"/>
-      </w:rPr>
-      <w:t>}}</w:t>
+      <w:t>case.footer}}</w:t>
     </w:r>
     <w:r>
       <w:rPr>

</xml_diff>

<commit_message>
add more space after list item numbers
</commit_message>
<xml_diff>
--- a/docassemble/us_tx_family/data/templates/TX-009.020-Prove_Up_Declaration.docx
+++ b/docassemble/us_tx_family/data/templates/TX-009.020-Prove_Up_Declaration.docx
@@ -95,6 +95,7 @@
           <w:numId w:val="4"/>
         </w:numPr>
         <w:spacing w:after="0"/>
+        <w:ind w:left="900" w:hanging="540"/>
       </w:pPr>
       <w:r>
         <w:t xml:space="preserve">My name is </w:t>
@@ -135,6 +136,7 @@
           <w:numId w:val="4"/>
         </w:numPr>
         <w:spacing w:after="0"/>
+        <w:ind w:left="900" w:hanging="540"/>
       </w:pPr>
       <w:r>
         <w:t xml:space="preserve">My name is </w:t>
@@ -178,6 +180,7 @@
           <w:numId w:val="4"/>
         </w:numPr>
         <w:spacing w:after="0"/>
+        <w:ind w:left="900" w:hanging="540"/>
       </w:pPr>
       <w:r>
         <w:t xml:space="preserve">I am presently married to </w:t>
@@ -219,6 +222,7 @@
           <w:numId w:val="4"/>
         </w:numPr>
         <w:spacing w:after="0"/>
+        <w:ind w:left="900" w:hanging="540"/>
       </w:pPr>
       <w:r>
         <w:t xml:space="preserve">On the day this case was file, </w:t>
@@ -257,6 +261,7 @@
           <w:numId w:val="4"/>
         </w:numPr>
         <w:spacing w:after="0"/>
+        <w:ind w:left="900" w:hanging="540"/>
       </w:pPr>
       <w:r>
         <w:t xml:space="preserve">We were married on </w:t>
@@ -312,6 +317,7 @@
           <w:numId w:val="4"/>
         </w:numPr>
         <w:spacing w:after="0"/>
+        <w:ind w:left="900" w:hanging="540"/>
       </w:pPr>
       <w:r>
         <w:t>Our marriage has become insupportable because of a discord or conflict of personalities that destroys the legitimate ends of the marriage relationship. There is no reasonable expectation of reconciliation.</w:t>
@@ -346,6 +352,7 @@
           <w:numId w:val="4"/>
         </w:numPr>
         <w:spacing w:after="0"/>
+        <w:ind w:left="900" w:hanging="540"/>
       </w:pPr>
       <w:r>
         <w:t xml:space="preserve">There were </w:t>
@@ -469,6 +476,7 @@
           <w:numId w:val="4"/>
         </w:numPr>
         <w:spacing w:after="0"/>
+        <w:ind w:left="900" w:hanging="540"/>
       </w:pPr>
       <w:r>
         <w:t>There were no court-ordered conservatorships, guardianships, or other court-ordered relationships affecting these children before this divorce proceeding.</w:t>
@@ -482,6 +490,7 @@
           <w:numId w:val="4"/>
         </w:numPr>
         <w:spacing w:after="0"/>
+        <w:ind w:left="900" w:hanging="540"/>
       </w:pPr>
       <w:r>
         <w:t>The children do not own any property.</w:t>
@@ -495,6 +504,7 @@
           <w:numId w:val="4"/>
         </w:numPr>
         <w:spacing w:after="0"/>
+        <w:ind w:left="900" w:hanging="540"/>
       </w:pPr>
       <w:r>
         <w:t>My spouse and I are presenting a proposed final parenting plan to the court that is contained in our proposed final decree of divorce.</w:t>
@@ -508,6 +518,7 @@
           <w:numId w:val="4"/>
         </w:numPr>
         <w:spacing w:after="0"/>
+        <w:ind w:left="900" w:hanging="540"/>
       </w:pPr>
       <w:r>
         <w:t>I think that the proposed parenting plan is in the best interest of the children, and I ask the court to approve that proposed parenting plan.</w:t>
@@ -518,6 +529,7 @@
         <w:spacing w:after="0" w:line="240" w:lineRule="auto"/>
       </w:pPr>
       <w:r>
+        <w:lastRenderedPageBreak/>
         <w:t>{%p else %}</w:t>
       </w:r>
     </w:p>
@@ -529,9 +541,9 @@
           <w:numId w:val="4"/>
         </w:numPr>
         <w:spacing w:after="0"/>
-      </w:pPr>
-      <w:r>
-        <w:lastRenderedPageBreak/>
+        <w:ind w:left="900" w:hanging="540"/>
+      </w:pPr>
+      <w:r>
         <w:t>No children were born or adopted during this marriage.</w:t>
       </w:r>
     </w:p>
@@ -557,6 +569,7 @@
           <w:numId w:val="4"/>
         </w:numPr>
         <w:spacing w:after="0"/>
+        <w:ind w:left="900" w:hanging="540"/>
       </w:pPr>
       <w:r>
         <w:t>The wife is not expecting a child.</w:t>
@@ -570,6 +583,7 @@
           <w:numId w:val="4"/>
         </w:numPr>
         <w:spacing w:after="0"/>
+        <w:ind w:left="900" w:hanging="540"/>
       </w:pPr>
       <w:r>
         <w:t>My spouse and I have entered into an agreement concerning the division of our property and debts.</w:t>
@@ -583,6 +597,7 @@
           <w:numId w:val="4"/>
         </w:numPr>
         <w:spacing w:after="0"/>
+        <w:ind w:left="900" w:hanging="540"/>
       </w:pPr>
       <w:r>
         <w:t>I think that the agreement is fair and equitable to both my spouse and me.</w:t>
@@ -596,6 +611,7 @@
           <w:numId w:val="4"/>
         </w:numPr>
         <w:spacing w:after="0"/>
+        <w:ind w:left="900" w:hanging="540"/>
       </w:pPr>
       <w:r>
         <w:t>I have submitted an agreed decree of divorce, which bears the signatures of my spouse and me.</w:t>
@@ -609,6 +625,7 @@
           <w:numId w:val="4"/>
         </w:numPr>
         <w:spacing w:after="0"/>
+        <w:ind w:left="900" w:hanging="540"/>
       </w:pPr>
       <w:r>
         <w:t xml:space="preserve">This is the document that contains the agreements </w:t>
@@ -630,9 +647,15 @@
           <w:numId w:val="4"/>
         </w:numPr>
         <w:spacing w:after="0"/>
-      </w:pPr>
-      <w:r>
-        <w:t>I am asking the court to grant a divorce and approve our agreements.</w:t>
+        <w:ind w:left="900" w:hanging="540"/>
+      </w:pPr>
+      <w:r>
+        <w:t>I am as</w:t>
+      </w:r>
+      <w:bookmarkStart w:id="0" w:name="_GoBack"/>
+      <w:bookmarkEnd w:id="0"/>
+      <w:r>
+        <w:t>king the court to grant a divorce and approve our agreements.</w:t>
       </w:r>
     </w:p>
     <w:p>
@@ -703,12 +726,7 @@
         <w:spacing w:after="0"/>
       </w:pPr>
       <w:r>
-        <w:t>SI</w:t>
-      </w:r>
-      <w:bookmarkStart w:id="0" w:name="_GoBack"/>
-      <w:bookmarkEnd w:id="0"/>
-      <w:r>
-        <w:t xml:space="preserve">GNED under oath by </w:t>
+        <w:t xml:space="preserve">SIGNED under oath by </w:t>
       </w:r>
       <w:r>
         <w:t>{</w:t>

</xml_diff>

<commit_message>
try using .address instead of individual fields
</commit_message>
<xml_diff>
--- a/docassemble/us_tx_family/data/templates/TX-009.020-Prove_Up_Declaration.docx
+++ b/docassemble/us_tx_family/data/templates/TX-009.020-Prove_Up_Declaration.docx
@@ -363,7 +363,13 @@
         <w:spacing w:after="0" w:line="240" w:lineRule="auto"/>
       </w:pPr>
       <w:r>
-        <w:t xml:space="preserve">{%for c in </w:t>
+        <w:t>{%</w:t>
+      </w:r>
+      <w:r>
+        <w:t xml:space="preserve">p </w:t>
+      </w:r>
+      <w:r>
+        <w:t xml:space="preserve">for c in </w:t>
       </w:r>
       <w:proofErr w:type="spellStart"/>
       <w:r>
@@ -383,8 +389,6 @@
         </w:numPr>
         <w:spacing w:after="0"/>
       </w:pPr>
-      <w:bookmarkStart w:id="0" w:name="_GoBack"/>
-      <w:bookmarkEnd w:id="0"/>
       <w:r>
         <w:t>{{</w:t>
       </w:r>
@@ -418,6 +422,9 @@
       </w:pPr>
       <w:r>
         <w:t>{%</w:t>
+      </w:r>
+      <w:r>
+        <w:t xml:space="preserve"> </w:t>
       </w:r>
       <w:proofErr w:type="spellStart"/>
       <w:r>
@@ -818,86 +825,19 @@
       </w:r>
       <w:proofErr w:type="spellEnd"/>
       <w:r>
-        <w:t>[0].</w:t>
-      </w:r>
-      <w:proofErr w:type="spellStart"/>
-      <w:r>
-        <w:t>address.address</w:t>
-      </w:r>
-      <w:proofErr w:type="spellEnd"/>
+        <w:t>[0].address</w:t>
+      </w:r>
+      <w:r>
+        <w:t xml:space="preserve"> </w:t>
+      </w:r>
       <w:r>
         <w:t>}</w:t>
       </w:r>
       <w:r>
-        <w:t xml:space="preserve">}, </w:t>
-      </w:r>
-      <w:r>
-        <w:t>{</w:t>
-      </w:r>
-      <w:r>
-        <w:t>{</w:t>
-      </w:r>
-      <w:proofErr w:type="spellStart"/>
-      <w:r>
-        <w:t>doc.case.client</w:t>
-      </w:r>
-      <w:proofErr w:type="spellEnd"/>
-      <w:r>
-        <w:t>[0].</w:t>
-      </w:r>
-      <w:proofErr w:type="spellStart"/>
-      <w:r>
-        <w:t>address.city</w:t>
-      </w:r>
-      <w:proofErr w:type="spellEnd"/>
-      <w:r>
         <w:t>}</w:t>
       </w:r>
-      <w:r>
-        <w:t xml:space="preserve">}, </w:t>
-      </w:r>
-      <w:r>
-        <w:t>{</w:t>
-      </w:r>
-      <w:r>
-        <w:t>{</w:t>
-      </w:r>
-      <w:proofErr w:type="spellStart"/>
-      <w:r>
-        <w:t>doc.case.client</w:t>
-      </w:r>
-      <w:proofErr w:type="spellEnd"/>
-      <w:r>
-        <w:t>[0].</w:t>
-      </w:r>
-      <w:proofErr w:type="spellStart"/>
-      <w:r>
-        <w:t>address.state</w:t>
-      </w:r>
-      <w:proofErr w:type="spellEnd"/>
-      <w:r>
-        <w:t>}</w:t>
-      </w:r>
-      <w:r>
-        <w:t xml:space="preserve">} </w:t>
-      </w:r>
-      <w:r>
-        <w:t>{</w:t>
-      </w:r>
-      <w:r>
-        <w:t>{</w:t>
-      </w:r>
-      <w:proofErr w:type="spellStart"/>
-      <w:r>
-        <w:t>doc.case.client</w:t>
-      </w:r>
-      <w:proofErr w:type="spellEnd"/>
-      <w:r>
-        <w:t>[0].address.zip}</w:t>
-      </w:r>
-      <w:r>
-        <w:t>}</w:t>
-      </w:r>
+      <w:bookmarkStart w:id="0" w:name="_GoBack"/>
+      <w:bookmarkEnd w:id="0"/>
       <w:r>
         <w:t xml:space="preserve"> USA. I declare under penalty of perjury that the foregoing is true and correct.</w:t>
       </w:r>
@@ -1006,56 +946,56 @@
         <w:ind w:firstLine="720"/>
       </w:pPr>
       <w:r>
+        <w:t xml:space="preserve">My name is </w:t>
+      </w:r>
+      <w:r>
+        <w:t>{</w:t>
+      </w:r>
+      <w:r>
+        <w:t>{</w:t>
+      </w:r>
+      <w:proofErr w:type="spellStart"/>
+      <w:r>
+        <w:t>doc.case.client</w:t>
+      </w:r>
+      <w:proofErr w:type="spellEnd"/>
+      <w:r>
+        <w:t>[0]</w:t>
+      </w:r>
+      <w:r>
+        <w:t>}</w:t>
+      </w:r>
+      <w:r>
+        <w:t xml:space="preserve">}, my date of birth is </w:t>
+      </w:r>
+      <w:r>
+        <w:t xml:space="preserve"> </w:t>
+      </w:r>
+      <w:r>
+        <w:t>{</w:t>
+      </w:r>
+      <w:r>
+        <w:t>{</w:t>
+      </w:r>
+      <w:proofErr w:type="spellStart"/>
+      <w:r>
+        <w:t>doc.case.client</w:t>
+      </w:r>
+      <w:proofErr w:type="spellEnd"/>
+      <w:r>
+        <w:t>[0].birthda</w:t>
+      </w:r>
+      <w:r>
+        <w:t>te</w:t>
+      </w:r>
+      <w:r>
+        <w:t>}</w:t>
+      </w:r>
+      <w:r>
+        <w:t xml:space="preserve">}, and my inmate identifying number is </w:t>
+      </w:r>
+      <w:r>
         <w:lastRenderedPageBreak/>
-        <w:t xml:space="preserve">My name is </w:t>
-      </w:r>
-      <w:r>
-        <w:t>{</w:t>
-      </w:r>
-      <w:r>
-        <w:t>{</w:t>
-      </w:r>
-      <w:proofErr w:type="spellStart"/>
-      <w:r>
-        <w:t>doc.case.client</w:t>
-      </w:r>
-      <w:proofErr w:type="spellEnd"/>
-      <w:r>
-        <w:t>[0]</w:t>
-      </w:r>
-      <w:r>
-        <w:t>}</w:t>
-      </w:r>
-      <w:r>
-        <w:t xml:space="preserve">}, my date of birth is </w:t>
-      </w:r>
-      <w:r>
-        <w:t xml:space="preserve"> </w:t>
-      </w:r>
-      <w:r>
-        <w:t>{</w:t>
-      </w:r>
-      <w:r>
-        <w:t>{</w:t>
-      </w:r>
-      <w:proofErr w:type="spellStart"/>
-      <w:r>
-        <w:t>doc.case.client</w:t>
-      </w:r>
-      <w:proofErr w:type="spellEnd"/>
-      <w:r>
-        <w:t>[0].birthda</w:t>
-      </w:r>
-      <w:r>
-        <w:t>te</w:t>
-      </w:r>
-      <w:r>
-        <w:t>}</w:t>
-      </w:r>
-      <w:r>
-        <w:t xml:space="preserve">}, and my inmate identifying number is </w:t>
-      </w:r>
-      <w:r>
         <w:t>{</w:t>
       </w:r>
       <w:r>

</xml_diff>

<commit_message>
make 'p' flags mach
</commit_message>
<xml_diff>
--- a/docassemble/us_tx_family/data/templates/TX-009.020-Prove_Up_Declaration.docx
+++ b/docassemble/us_tx_family/data/templates/TX-009.020-Prove_Up_Declaration.docx
@@ -36,15 +36,7 @@
         <w:spacing w:after="0" w:line="240" w:lineRule="auto"/>
       </w:pPr>
       <w:r>
-        <w:t xml:space="preserve">{%p if </w:t>
-      </w:r>
-      <w:proofErr w:type="spellStart"/>
-      <w:r>
-        <w:t>doc.is_affidavit</w:t>
-      </w:r>
-      <w:proofErr w:type="spellEnd"/>
-      <w:r>
-        <w:t>%}</w:t>
+        <w:t>{%p if doc.is_affidavit%}</w:t>
       </w:r>
     </w:p>
     <w:p>
@@ -55,15 +47,7 @@
         <w:t>{</w:t>
       </w:r>
       <w:r>
-        <w:t>{</w:t>
-      </w:r>
-      <w:proofErr w:type="spellStart"/>
-      <w:r>
-        <w:t>case.client</w:t>
-      </w:r>
-      <w:proofErr w:type="spellEnd"/>
-      <w:r>
-        <w:t>[0]</w:t>
+        <w:t>{case.client[0]</w:t>
       </w:r>
       <w:r>
         <w:t>}</w:t>
@@ -93,13 +77,8 @@
       <w:r>
         <w:t>{{</w:t>
       </w:r>
-      <w:proofErr w:type="spellStart"/>
-      <w:r>
-        <w:t>case.client</w:t>
-      </w:r>
-      <w:proofErr w:type="spellEnd"/>
-      <w:r>
-        <w:t>[0]}</w:t>
+      <w:r>
+        <w:t>case.client[0]}</w:t>
       </w:r>
       <w:r>
         <w:t>}</w:t>
@@ -133,15 +112,7 @@
         <w:t>{</w:t>
       </w:r>
       <w:r>
-        <w:t>{</w:t>
-      </w:r>
-      <w:proofErr w:type="spellStart"/>
-      <w:r>
-        <w:t>case.client</w:t>
-      </w:r>
-      <w:proofErr w:type="spellEnd"/>
-      <w:r>
-        <w:t>[0]}</w:t>
+        <w:t>{case.client[0]}</w:t>
       </w:r>
       <w:r>
         <w:t>}</w:t>
@@ -175,21 +146,13 @@
         <w:t>{</w:t>
       </w:r>
       <w:r>
-        <w:t>{</w:t>
-      </w:r>
-      <w:proofErr w:type="spellStart"/>
-      <w:r>
-        <w:t>doc.spouse</w:t>
+        <w:t>{doc.spouse</w:t>
       </w:r>
       <w:r>
         <w:t>_</w:t>
       </w:r>
       <w:r>
-        <w:t>name</w:t>
-      </w:r>
-      <w:proofErr w:type="spellEnd"/>
-      <w:r>
-        <w:t>}</w:t>
+        <w:t>name}</w:t>
       </w:r>
       <w:r>
         <w:t>}</w:t>
@@ -221,15 +184,7 @@
         <w:t xml:space="preserve"> been a domiciliary of Texas for the preceding six-month period and a resident of </w:t>
       </w:r>
       <w:r>
-        <w:t>{{</w:t>
-      </w:r>
-      <w:proofErr w:type="spellStart"/>
-      <w:r>
-        <w:t>case.county</w:t>
-      </w:r>
-      <w:proofErr w:type="spellEnd"/>
-      <w:r>
-        <w:t>}} C</w:t>
+        <w:t>{{case.county}} C</w:t>
       </w:r>
       <w:r>
         <w:t>ounty for the preceding ninety-day period.</w:t>
@@ -252,32 +207,19 @@
         <w:t>{</w:t>
       </w:r>
       <w:r>
+        <w:t>{doc.case.marriage_date</w:t>
+      </w:r>
+      <w:r>
+        <w:t>}</w:t>
+      </w:r>
+      <w:r>
+        <w:t xml:space="preserve">}, and we ceased to live together as spouses on or about </w:t>
+      </w:r>
+      <w:r>
         <w:t>{</w:t>
       </w:r>
-      <w:proofErr w:type="spellStart"/>
-      <w:r>
-        <w:t>doc.case.marriage_date</w:t>
-      </w:r>
-      <w:proofErr w:type="spellEnd"/>
-      <w:r>
-        <w:t>}</w:t>
-      </w:r>
-      <w:r>
-        <w:t xml:space="preserve">}, and we ceased to live together as spouses on or about </w:t>
-      </w:r>
-      <w:r>
-        <w:t>{</w:t>
-      </w:r>
-      <w:r>
-        <w:t>{</w:t>
-      </w:r>
-      <w:proofErr w:type="spellStart"/>
-      <w:r>
-        <w:t>doc.case.separation_date</w:t>
-      </w:r>
-      <w:proofErr w:type="spellEnd"/>
-      <w:r>
-        <w:t>}</w:t>
+      <w:r>
+        <w:t>{doc.case.separation_date}</w:t>
       </w:r>
       <w:r>
         <w:t>}</w:t>
@@ -305,15 +247,7 @@
         <w:spacing w:after="0" w:line="240" w:lineRule="auto"/>
       </w:pPr>
       <w:r>
-        <w:t xml:space="preserve">{%p if </w:t>
-      </w:r>
-      <w:proofErr w:type="spellStart"/>
-      <w:r>
-        <w:t>doc.case.child.number</w:t>
-      </w:r>
-      <w:proofErr w:type="spellEnd"/>
-      <w:r>
-        <w:t>() &gt; 0%}</w:t>
+        <w:t>{%p if doc.case.child.number() &gt; 0%}</w:t>
       </w:r>
     </w:p>
     <w:p>
@@ -333,29 +267,13 @@
         <w:t>{</w:t>
       </w:r>
       <w:r>
-        <w:t>{</w:t>
-      </w:r>
-      <w:proofErr w:type="spellStart"/>
-      <w:r>
-        <w:t>doc.case.child.number</w:t>
-      </w:r>
-      <w:proofErr w:type="spellEnd"/>
-      <w:r>
-        <w:t>()}</w:t>
+        <w:t>{doc.case.child.number()}</w:t>
       </w:r>
       <w:r>
         <w:t>}</w:t>
       </w:r>
       <w:r>
-        <w:t xml:space="preserve"> child{% if </w:t>
-      </w:r>
-      <w:proofErr w:type="spellStart"/>
-      <w:r>
-        <w:t>doc.case.child.number</w:t>
-      </w:r>
-      <w:proofErr w:type="spellEnd"/>
-      <w:r>
-        <w:t>() &gt; 1%}ren{%endif%} born or adopted during this marriage. Those children are:</w:t>
+        <w:t xml:space="preserve"> child{% if doc.case.child.number() &gt; 1%}ren{%endif%} born or adopted during this marriage. Those children are:</w:t>
       </w:r>
     </w:p>
     <w:p>
@@ -369,15 +287,7 @@
         <w:t xml:space="preserve">p </w:t>
       </w:r>
       <w:r>
-        <w:t xml:space="preserve">for c in </w:t>
-      </w:r>
-      <w:proofErr w:type="spellStart"/>
-      <w:r>
-        <w:t>doc.case.child</w:t>
-      </w:r>
-      <w:proofErr w:type="spellEnd"/>
-      <w:r>
-        <w:t>%}</w:t>
+        <w:t>for c in doc.case.child%}</w:t>
       </w:r>
     </w:p>
     <w:p>
@@ -404,13 +314,8 @@
       <w:r>
         <w:t>{</w:t>
       </w:r>
-      <w:proofErr w:type="spellStart"/>
-      <w:r>
-        <w:t>c.age_in_years</w:t>
-      </w:r>
-      <w:proofErr w:type="spellEnd"/>
-      <w:r>
-        <w:t>()}</w:t>
+      <w:r>
+        <w:t>c.age_in_years()}</w:t>
       </w:r>
       <w:r>
         <w:t>}</w:t>
@@ -424,15 +329,15 @@
         <w:t>{%</w:t>
       </w:r>
       <w:r>
+        <w:t>p</w:t>
+      </w:r>
+      <w:bookmarkStart w:id="0" w:name="_GoBack"/>
+      <w:bookmarkEnd w:id="0"/>
+      <w:r>
         <w:t xml:space="preserve"> </w:t>
       </w:r>
-      <w:proofErr w:type="spellStart"/>
-      <w:r>
-        <w:t>endfor</w:t>
-      </w:r>
-      <w:proofErr w:type="spellEnd"/>
-      <w:r>
-        <w:t>%}</w:t>
+      <w:r>
+        <w:t>endfor%}</w:t>
       </w:r>
     </w:p>
     <w:p>
@@ -635,61 +540,37 @@
         <w:t>{</w:t>
       </w:r>
       <w:r>
+        <w:t>{doc.case.client[0]}</w:t>
+      </w:r>
+      <w:r>
+        <w:t>}</w:t>
+      </w:r>
+    </w:p>
+    <w:p>
+      <w:pPr>
+        <w:spacing w:after="0" w:line="240" w:lineRule="auto"/>
+      </w:pPr>
+    </w:p>
+    <w:p>
+      <w:pPr>
+        <w:spacing w:after="0" w:line="240" w:lineRule="auto"/>
+      </w:pPr>
+      <w:r>
+        <w:t>{% if doc.is_affidavit%}</w:t>
+      </w:r>
+    </w:p>
+    <w:p>
+      <w:pPr>
+        <w:spacing w:after="0"/>
+      </w:pPr>
+      <w:r>
+        <w:t xml:space="preserve">SIGNED under oath by </w:t>
+      </w:r>
+      <w:r>
         <w:t>{</w:t>
       </w:r>
-      <w:proofErr w:type="spellStart"/>
-      <w:r>
-        <w:t>doc.case.client</w:t>
-      </w:r>
-      <w:proofErr w:type="spellEnd"/>
-      <w:r>
-        <w:t>[0]}</w:t>
-      </w:r>
-      <w:r>
-        <w:t>}</w:t>
-      </w:r>
-    </w:p>
-    <w:p>
-      <w:pPr>
-        <w:spacing w:after="0" w:line="240" w:lineRule="auto"/>
-      </w:pPr>
-    </w:p>
-    <w:p>
-      <w:pPr>
-        <w:spacing w:after="0" w:line="240" w:lineRule="auto"/>
-      </w:pPr>
-      <w:r>
-        <w:t xml:space="preserve">{% if </w:t>
-      </w:r>
-      <w:proofErr w:type="spellStart"/>
-      <w:r>
-        <w:t>doc.is_affidavit</w:t>
-      </w:r>
-      <w:proofErr w:type="spellEnd"/>
-      <w:r>
-        <w:t>%}</w:t>
-      </w:r>
-    </w:p>
-    <w:p>
-      <w:pPr>
-        <w:spacing w:after="0"/>
-      </w:pPr>
-      <w:r>
-        <w:t xml:space="preserve">SIGNED under oath by </w:t>
-      </w:r>
-      <w:r>
-        <w:t>{</w:t>
-      </w:r>
-      <w:r>
-        <w:t>{</w:t>
-      </w:r>
-      <w:proofErr w:type="spellStart"/>
-      <w:r>
-        <w:t>doc.case.client</w:t>
-      </w:r>
-      <w:proofErr w:type="spellEnd"/>
-      <w:r>
-        <w:t>[0]}</w:t>
+      <w:r>
+        <w:t>{doc.case.client[0]}</w:t>
       </w:r>
       <w:r>
         <w:t>}</w:t>
@@ -734,23 +615,7 @@
         <w:spacing w:after="0" w:line="240" w:lineRule="auto"/>
       </w:pPr>
       <w:r>
-        <w:t xml:space="preserve">{%p if not </w:t>
-      </w:r>
-      <w:proofErr w:type="spellStart"/>
-      <w:r>
-        <w:t>doc.case.client</w:t>
-      </w:r>
-      <w:proofErr w:type="spellEnd"/>
-      <w:r>
-        <w:t>[0].</w:t>
-      </w:r>
-      <w:proofErr w:type="spellStart"/>
-      <w:r>
-        <w:t>is_incarcerated</w:t>
-      </w:r>
-      <w:proofErr w:type="spellEnd"/>
-      <w:r>
-        <w:t xml:space="preserve"> %}</w:t>
+        <w:t>{%p if not doc.case.client[0].is_incarcerated %}</w:t>
       </w:r>
     </w:p>
     <w:p>
@@ -765,126 +630,84 @@
         <w:t>{</w:t>
       </w:r>
       <w:r>
+        <w:t>{doc.case.client[0]</w:t>
+      </w:r>
+      <w:r>
+        <w:t>}</w:t>
+      </w:r>
+      <w:r>
+        <w:t>}, my date of birth is</w:t>
+      </w:r>
+      <w:r>
+        <w:t xml:space="preserve"> </w:t>
+      </w:r>
+      <w:r>
+        <w:t xml:space="preserve"> </w:t>
+      </w:r>
+      <w:r>
         <w:t>{</w:t>
       </w:r>
-      <w:proofErr w:type="spellStart"/>
-      <w:r>
-        <w:t>doc.case.client</w:t>
-      </w:r>
-      <w:proofErr w:type="spellEnd"/>
-      <w:r>
-        <w:t>[0]</w:t>
+      <w:r>
+        <w:t>{doc.case.client[0].birthda</w:t>
+      </w:r>
+      <w:r>
+        <w:t>te</w:t>
       </w:r>
       <w:r>
         <w:t>}</w:t>
       </w:r>
       <w:r>
-        <w:t>}, my date of birth is</w:t>
+        <w:t>}</w:t>
+      </w:r>
+      <w:r>
+        <w:t xml:space="preserve"> and my address is </w:t>
+      </w:r>
+      <w:r>
+        <w:t>{</w:t>
+      </w:r>
+      <w:r>
+        <w:t>{doc.case.client[0].address</w:t>
       </w:r>
       <w:r>
         <w:t xml:space="preserve"> </w:t>
       </w:r>
       <w:r>
-        <w:t xml:space="preserve"> </w:t>
+        <w:t>}</w:t>
+      </w:r>
+      <w:r>
+        <w:t>} USA. I declare under penalty of perjury that the foregoing is true and correct.</w:t>
+      </w:r>
+    </w:p>
+    <w:p>
+      <w:pPr>
+        <w:spacing w:after="0" w:line="240" w:lineRule="auto"/>
+      </w:pPr>
+    </w:p>
+    <w:p>
+      <w:pPr>
+        <w:spacing w:after="0" w:line="240" w:lineRule="auto"/>
+      </w:pPr>
+      <w:r>
+        <w:t xml:space="preserve">Executed in </w:t>
       </w:r>
       <w:r>
         <w:t>{</w:t>
       </w:r>
       <w:r>
+        <w:t>{doc.case.county}</w:t>
+      </w:r>
+      <w:r>
+        <w:t>}</w:t>
+      </w:r>
+      <w:r>
+        <w:t xml:space="preserve"> County, </w:t>
+      </w:r>
+      <w:r>
         <w:t>{</w:t>
       </w:r>
-      <w:proofErr w:type="spellStart"/>
-      <w:r>
-        <w:t>doc.case.client</w:t>
-      </w:r>
-      <w:proofErr w:type="spellEnd"/>
-      <w:r>
-        <w:t>[0].birthda</w:t>
-      </w:r>
-      <w:r>
-        <w:t>te</w:t>
-      </w:r>
-      <w:r>
-        <w:t>}</w:t>
-      </w:r>
-      <w:r>
-        <w:t>}</w:t>
-      </w:r>
-      <w:r>
-        <w:t xml:space="preserve"> and my address is </w:t>
-      </w:r>
-      <w:r>
-        <w:t>{</w:t>
-      </w:r>
-      <w:r>
-        <w:t>{</w:t>
-      </w:r>
-      <w:proofErr w:type="spellStart"/>
-      <w:r>
-        <w:t>doc.case.client</w:t>
-      </w:r>
-      <w:proofErr w:type="spellEnd"/>
-      <w:r>
-        <w:t>[0].address</w:t>
-      </w:r>
-      <w:r>
-        <w:t xml:space="preserve"> </w:t>
-      </w:r>
-      <w:r>
-        <w:t>}</w:t>
-      </w:r>
-      <w:r>
-        <w:t>}</w:t>
-      </w:r>
-      <w:bookmarkStart w:id="0" w:name="_GoBack"/>
-      <w:bookmarkEnd w:id="0"/>
-      <w:r>
-        <w:t xml:space="preserve"> USA. I declare under penalty of perjury that the foregoing is true and correct.</w:t>
-      </w:r>
-    </w:p>
-    <w:p>
-      <w:pPr>
-        <w:spacing w:after="0" w:line="240" w:lineRule="auto"/>
-      </w:pPr>
-    </w:p>
-    <w:p>
-      <w:pPr>
-        <w:spacing w:after="0" w:line="240" w:lineRule="auto"/>
-      </w:pPr>
-      <w:r>
-        <w:t xml:space="preserve">Executed in </w:t>
-      </w:r>
-      <w:r>
-        <w:t>{</w:t>
-      </w:r>
-      <w:r>
-        <w:t>{</w:t>
-      </w:r>
-      <w:proofErr w:type="spellStart"/>
-      <w:r>
-        <w:t>doc.case.county</w:t>
-      </w:r>
-      <w:proofErr w:type="spellEnd"/>
-      <w:r>
-        <w:t>}</w:t>
-      </w:r>
-      <w:r>
-        <w:t>}</w:t>
-      </w:r>
-      <w:r>
-        <w:t xml:space="preserve"> County, </w:t>
-      </w:r>
-      <w:r>
-        <w:t>{</w:t>
-      </w:r>
-      <w:r>
-        <w:t>{</w:t>
-      </w:r>
-      <w:proofErr w:type="spellStart"/>
-      <w:r>
-        <w:t>doc.case.state</w:t>
-      </w:r>
-      <w:proofErr w:type="spellEnd"/>
+      <w:r>
+        <w:t>{doc.case.state</w:t>
+      </w:r>
       <w:r>
         <w:t>}</w:t>
       </w:r>
@@ -915,75 +738,51 @@
         <w:t>{</w:t>
       </w:r>
       <w:r>
+        <w:t>{doc.case.client[0]}</w:t>
+      </w:r>
+      <w:r>
+        <w:t>}</w:t>
+      </w:r>
+      <w:r>
+        <w:t>, Declarant</w:t>
+      </w:r>
+    </w:p>
+    <w:p>
+      <w:pPr>
+        <w:spacing w:after="0" w:line="240" w:lineRule="auto"/>
+      </w:pPr>
+      <w:r>
+        <w:t>{%p else %}</w:t>
+      </w:r>
+    </w:p>
+    <w:p>
+      <w:pPr>
+        <w:spacing w:after="0" w:line="240" w:lineRule="auto"/>
+        <w:ind w:firstLine="720"/>
+      </w:pPr>
+      <w:r>
+        <w:t xml:space="preserve">My name is </w:t>
+      </w:r>
+      <w:r>
         <w:t>{</w:t>
       </w:r>
-      <w:proofErr w:type="spellStart"/>
-      <w:r>
-        <w:t>doc.case.client</w:t>
-      </w:r>
-      <w:proofErr w:type="spellEnd"/>
-      <w:r>
-        <w:t>[0]}</w:t>
+      <w:r>
+        <w:t>{doc.case.client[0]</w:t>
       </w:r>
       <w:r>
         <w:t>}</w:t>
       </w:r>
       <w:r>
-        <w:t>, Declarant</w:t>
-      </w:r>
-    </w:p>
-    <w:p>
-      <w:pPr>
-        <w:spacing w:after="0" w:line="240" w:lineRule="auto"/>
-      </w:pPr>
-      <w:r>
-        <w:t>{%p else %}</w:t>
-      </w:r>
-    </w:p>
-    <w:p>
-      <w:pPr>
-        <w:spacing w:after="0" w:line="240" w:lineRule="auto"/>
-        <w:ind w:firstLine="720"/>
-      </w:pPr>
-      <w:r>
-        <w:t xml:space="preserve">My name is </w:t>
+        <w:t xml:space="preserve">}, my date of birth is </w:t>
+      </w:r>
+      <w:r>
+        <w:t xml:space="preserve"> </w:t>
       </w:r>
       <w:r>
         <w:t>{</w:t>
       </w:r>
       <w:r>
-        <w:t>{</w:t>
-      </w:r>
-      <w:proofErr w:type="spellStart"/>
-      <w:r>
-        <w:t>doc.case.client</w:t>
-      </w:r>
-      <w:proofErr w:type="spellEnd"/>
-      <w:r>
-        <w:t>[0]</w:t>
-      </w:r>
-      <w:r>
-        <w:t>}</w:t>
-      </w:r>
-      <w:r>
-        <w:t xml:space="preserve">}, my date of birth is </w:t>
-      </w:r>
-      <w:r>
-        <w:t xml:space="preserve"> </w:t>
-      </w:r>
-      <w:r>
-        <w:t>{</w:t>
-      </w:r>
-      <w:r>
-        <w:t>{</w:t>
-      </w:r>
-      <w:proofErr w:type="spellStart"/>
-      <w:r>
-        <w:t>doc.case.client</w:t>
-      </w:r>
-      <w:proofErr w:type="spellEnd"/>
-      <w:r>
-        <w:t>[0].birthda</w:t>
+        <w:t>{doc.case.client[0].birthda</w:t>
       </w:r>
       <w:r>
         <w:t>te</w:t>
@@ -999,127 +798,82 @@
         <w:t>{</w:t>
       </w:r>
       <w:r>
+        <w:t>{doc.case.client[0].inmate_number</w:t>
+      </w:r>
+      <w:r>
+        <w:t>}</w:t>
+      </w:r>
+      <w:r>
+        <w:t xml:space="preserve">}. I am presently incarcerated in </w:t>
+      </w:r>
+      <w:r>
         <w:t>{</w:t>
       </w:r>
-      <w:proofErr w:type="spellStart"/>
-      <w:r>
-        <w:t>doc.case.client</w:t>
-      </w:r>
-      <w:proofErr w:type="spellEnd"/>
-      <w:r>
-        <w:t>[0].</w:t>
-      </w:r>
-      <w:proofErr w:type="spellStart"/>
-      <w:r>
-        <w:t>inmate_number</w:t>
-      </w:r>
-      <w:proofErr w:type="spellEnd"/>
+      <w:r>
+        <w:t>{doc.case.client[0].corrections_unit</w:t>
+      </w:r>
+      <w:r>
+        <w:t>.</w:t>
+      </w:r>
+      <w:r>
+        <w:t>name</w:t>
+      </w:r>
       <w:r>
         <w:t>}</w:t>
       </w:r>
       <w:r>
-        <w:t xml:space="preserve">}. I am presently incarcerated in </w:t>
+        <w:t xml:space="preserve">} in </w:t>
       </w:r>
       <w:r>
         <w:t>{</w:t>
       </w:r>
       <w:r>
+        <w:t>{doc.case.client[0].corrections_unit.address}</w:t>
+      </w:r>
+      <w:r>
+        <w:t>}</w:t>
+      </w:r>
+      <w:r>
+        <w:t>. I declare under penalty of perjury that the foregoing is true and correct.</w:t>
+      </w:r>
+    </w:p>
+    <w:p>
+      <w:pPr>
+        <w:spacing w:after="0" w:line="240" w:lineRule="auto"/>
+      </w:pPr>
+    </w:p>
+    <w:p>
+      <w:pPr>
+        <w:spacing w:after="0" w:line="240" w:lineRule="auto"/>
+      </w:pPr>
+      <w:r>
+        <w:t>Executed on ________________________ [date].</w:t>
+      </w:r>
+    </w:p>
+    <w:p>
+      <w:pPr>
+        <w:spacing w:after="0" w:line="240" w:lineRule="auto"/>
+      </w:pPr>
+    </w:p>
+    <w:p>
+      <w:pPr>
+        <w:spacing w:after="0" w:line="240" w:lineRule="auto"/>
+        <w:ind w:left="4680"/>
+      </w:pPr>
+      <w:r>
+        <w:t>_________________________________</w:t>
+      </w:r>
+    </w:p>
+    <w:p>
+      <w:pPr>
+        <w:spacing w:after="0" w:line="240" w:lineRule="auto"/>
+        <w:ind w:left="3960" w:firstLine="720"/>
+      </w:pPr>
+      <w:r>
         <w:t>{</w:t>
       </w:r>
-      <w:proofErr w:type="spellStart"/>
-      <w:r>
-        <w:t>doc.case.client</w:t>
-      </w:r>
-      <w:proofErr w:type="spellEnd"/>
-      <w:r>
-        <w:t>[0].corrections_unit</w:t>
-      </w:r>
-      <w:r>
-        <w:t>.</w:t>
-      </w:r>
-      <w:r>
-        <w:t>name</w:t>
-      </w:r>
-      <w:r>
-        <w:t>}</w:t>
-      </w:r>
-      <w:r>
-        <w:t xml:space="preserve">} in </w:t>
-      </w:r>
-      <w:r>
-        <w:t>{</w:t>
-      </w:r>
-      <w:r>
-        <w:t>{</w:t>
-      </w:r>
-      <w:proofErr w:type="spellStart"/>
-      <w:r>
-        <w:t>doc.case.client</w:t>
-      </w:r>
-      <w:proofErr w:type="spellEnd"/>
-      <w:r>
-        <w:t>[0].</w:t>
-      </w:r>
-      <w:proofErr w:type="spellStart"/>
-      <w:r>
-        <w:t>corrections_unit.address</w:t>
-      </w:r>
-      <w:proofErr w:type="spellEnd"/>
-      <w:r>
-        <w:t>}</w:t>
-      </w:r>
-      <w:r>
-        <w:t>}</w:t>
-      </w:r>
-      <w:r>
-        <w:t>. I declare under penalty of perjury that the foregoing is true and correct.</w:t>
-      </w:r>
-    </w:p>
-    <w:p>
-      <w:pPr>
-        <w:spacing w:after="0" w:line="240" w:lineRule="auto"/>
-      </w:pPr>
-    </w:p>
-    <w:p>
-      <w:pPr>
-        <w:spacing w:after="0" w:line="240" w:lineRule="auto"/>
-      </w:pPr>
-      <w:r>
-        <w:t>Executed on ________________________ [date].</w:t>
-      </w:r>
-    </w:p>
-    <w:p>
-      <w:pPr>
-        <w:spacing w:after="0" w:line="240" w:lineRule="auto"/>
-      </w:pPr>
-    </w:p>
-    <w:p>
-      <w:pPr>
-        <w:spacing w:after="0" w:line="240" w:lineRule="auto"/>
-        <w:ind w:left="4680"/>
-      </w:pPr>
-      <w:r>
-        <w:t>_________________________________</w:t>
-      </w:r>
-    </w:p>
-    <w:p>
-      <w:pPr>
-        <w:spacing w:after="0" w:line="240" w:lineRule="auto"/>
-        <w:ind w:left="3960" w:firstLine="720"/>
-      </w:pPr>
-      <w:r>
-        <w:t>{</w:t>
-      </w:r>
-      <w:r>
-        <w:t>{</w:t>
-      </w:r>
-      <w:proofErr w:type="spellStart"/>
-      <w:r>
-        <w:t>doc.case.client</w:t>
-      </w:r>
-      <w:proofErr w:type="spellEnd"/>
-      <w:r>
-        <w:t>[0]}</w:t>
+      <w:r>
+        <w:t>{doc.case.client[0]}</w:t>
       </w:r>
       <w:r>
         <w:t>}</w:t>

</xml_diff>

<commit_message>
blcok address is ugly
</commit_message>
<xml_diff>
--- a/docassemble/us_tx_family/data/templates/TX-009.020-Prove_Up_Declaration.docx
+++ b/docassemble/us_tx_family/data/templates/TX-009.020-Prove_Up_Declaration.docx
@@ -666,16 +666,49 @@
         <w:t>{</w:t>
       </w:r>
       <w:r>
-        <w:t>{doc.case.client[0].address</w:t>
-      </w:r>
-      <w:r>
-        <w:t xml:space="preserve"> </w:t>
+        <w:t>{doc.case.client[0].address.address</w:t>
       </w:r>
       <w:r>
         <w:t>}</w:t>
       </w:r>
       <w:r>
-        <w:t>} USA. I declare under penalty of perjury that the foregoing is true and correct.</w:t>
+        <w:t xml:space="preserve">}, </w:t>
+      </w:r>
+      <w:r>
+        <w:t>{</w:t>
+      </w:r>
+      <w:r>
+        <w:t>{doc.case.client[0].address.city</w:t>
+      </w:r>
+      <w:r>
+        <w:t>}</w:t>
+      </w:r>
+      <w:r>
+        <w:t xml:space="preserve">}, </w:t>
+      </w:r>
+      <w:r>
+        <w:t>{</w:t>
+      </w:r>
+      <w:r>
+        <w:t>{doc.case.client[0].address.state</w:t>
+      </w:r>
+      <w:r>
+        <w:t>}</w:t>
+      </w:r>
+      <w:r>
+        <w:t xml:space="preserve">} </w:t>
+      </w:r>
+      <w:r>
+        <w:t>{</w:t>
+      </w:r>
+      <w:r>
+        <w:t>{doc.case.client[0].address.zip}</w:t>
+      </w:r>
+      <w:r>
+        <w:t>}</w:t>
+      </w:r>
+      <w:r>
+        <w:t xml:space="preserve"> USA. I declare under penalty of perjury that the foregoing is true and correct.</w:t>
       </w:r>
     </w:p>
     <w:p>
@@ -761,6 +794,7 @@
         <w:ind w:firstLine="720"/>
       </w:pPr>
       <w:r>
+        <w:lastRenderedPageBreak/>
         <w:t xml:space="preserve">My name is </w:t>
       </w:r>
       <w:r>
@@ -794,7 +828,6 @@
         <w:t xml:space="preserve">}, and my inmate identifying number is </w:t>
       </w:r>
       <w:r>
-        <w:lastRenderedPageBreak/>
         <w:t>{</w:t>
       </w:r>
       <w:r>

</xml_diff>

<commit_message>
experiment wtih multi fields in same para theory
</commit_message>
<xml_diff>
--- a/docassemble/us_tx_family/data/templates/TX-009.020-Prove_Up_Declaration.docx
+++ b/docassemble/us_tx_family/data/templates/TX-009.020-Prove_Up_Declaration.docx
@@ -213,19 +213,7 @@
         <w:t>}</w:t>
       </w:r>
       <w:r>
-        <w:t xml:space="preserve">}, and we ceased to live together as spouses on or about </w:t>
-      </w:r>
-      <w:r>
-        <w:t>{</w:t>
-      </w:r>
-      <w:r>
-        <w:t>{doc.case.separation_date}</w:t>
-      </w:r>
-      <w:r>
         <w:t>}</w:t>
-      </w:r>
-      <w:r>
-        <w:t>.</w:t>
       </w:r>
     </w:p>
     <w:p>
@@ -239,15 +227,24 @@
         <w:ind w:left="900" w:hanging="540"/>
       </w:pPr>
       <w:r>
-        <w:t>Our marriage has become insupportable because of a discord or conflict of personalities that destroys the legitimate ends of the marriage relationship. There is no reasonable expectation of reconciliation.</w:t>
-      </w:r>
-    </w:p>
-    <w:p>
-      <w:pPr>
-        <w:spacing w:after="0" w:line="240" w:lineRule="auto"/>
-      </w:pPr>
-      <w:r>
-        <w:t>{%p if doc.case.child.number() &gt; 0%}</w:t>
+        <w:t>W</w:t>
+      </w:r>
+      <w:bookmarkStart w:id="0" w:name="_GoBack"/>
+      <w:bookmarkEnd w:id="0"/>
+      <w:r>
+        <w:t xml:space="preserve">e ceased to live together as spouses on or about </w:t>
+      </w:r>
+      <w:r>
+        <w:t>{</w:t>
+      </w:r>
+      <w:r>
+        <w:t>{doc.case.separation_date}</w:t>
+      </w:r>
+      <w:r>
+        <w:t>}</w:t>
+      </w:r>
+      <w:r>
+        <w:t>.</w:t>
       </w:r>
     </w:p>
     <w:p>
@@ -261,83 +258,15 @@
         <w:ind w:left="900" w:hanging="540"/>
       </w:pPr>
       <w:r>
-        <w:t xml:space="preserve">There were </w:t>
-      </w:r>
-      <w:r>
-        <w:t>{</w:t>
-      </w:r>
-      <w:r>
-        <w:t>{doc.case.child.number()}</w:t>
-      </w:r>
-      <w:r>
-        <w:t>}</w:t>
-      </w:r>
-      <w:r>
-        <w:t xml:space="preserve"> child{% if doc.case.child.number() &gt; 1%}ren{%endif%} born or adopted during this marriage. Those children are:</w:t>
-      </w:r>
-    </w:p>
-    <w:p>
-      <w:pPr>
-        <w:spacing w:after="0" w:line="240" w:lineRule="auto"/>
-      </w:pPr>
-      <w:r>
-        <w:t>{%</w:t>
-      </w:r>
-      <w:r>
-        <w:t xml:space="preserve">p </w:t>
-      </w:r>
-      <w:r>
-        <w:t>for c in doc.case.child%}</w:t>
-      </w:r>
-    </w:p>
-    <w:p>
-      <w:pPr>
-        <w:pStyle w:val="ListParagraph"/>
-        <w:numPr>
-          <w:ilvl w:val="0"/>
-          <w:numId w:val="7"/>
-        </w:numPr>
-        <w:spacing w:after="0"/>
-      </w:pPr>
-      <w:r>
-        <w:t>{{</w:t>
-      </w:r>
-      <w:r>
-        <w:t>c.name}</w:t>
-      </w:r>
-      <w:r>
-        <w:t>}</w:t>
-      </w:r>
-      <w:r>
-        <w:t>, age {</w:t>
-      </w:r>
-      <w:r>
-        <w:t>{</w:t>
-      </w:r>
-      <w:r>
-        <w:t>c.age_in_years()}</w:t>
-      </w:r>
-      <w:r>
-        <w:t>}</w:t>
-      </w:r>
-    </w:p>
-    <w:p>
-      <w:pPr>
-        <w:spacing w:after="0" w:line="240" w:lineRule="auto"/>
-      </w:pPr>
-      <w:r>
-        <w:t>{%</w:t>
-      </w:r>
-      <w:r>
-        <w:t>p</w:t>
-      </w:r>
-      <w:bookmarkStart w:id="0" w:name="_GoBack"/>
-      <w:bookmarkEnd w:id="0"/>
-      <w:r>
-        <w:t xml:space="preserve"> </w:t>
-      </w:r>
-      <w:r>
-        <w:t>endfor%}</w:t>
+        <w:t>Our marriage has become insupportable because of a discord or conflict of personalities that destroys the legitimate ends of the marriage relationship. There is no reasonable expectation of reconciliation.</w:t>
+      </w:r>
+    </w:p>
+    <w:p>
+      <w:pPr>
+        <w:spacing w:after="0" w:line="240" w:lineRule="auto"/>
+      </w:pPr>
+      <w:r>
+        <w:t>{%p if doc.case.child.number() &gt; 0%}</w:t>
       </w:r>
     </w:p>
     <w:p>
@@ -351,7 +280,81 @@
         <w:ind w:left="900" w:hanging="540"/>
       </w:pPr>
       <w:r>
-        <w:t>There were no court-ordered conservatorships, guardianships, or other court-ordered relationships affecting these children before this divorce proceeding.</w:t>
+        <w:t xml:space="preserve">There were </w:t>
+      </w:r>
+      <w:r>
+        <w:t>{</w:t>
+      </w:r>
+      <w:r>
+        <w:t>{doc.case.child.number()}</w:t>
+      </w:r>
+      <w:r>
+        <w:t>}</w:t>
+      </w:r>
+      <w:r>
+        <w:t xml:space="preserve"> child{% if doc.case.child.number() &gt; 1%}ren{%endif%} born or adopted during this marriage. Those children are:</w:t>
+      </w:r>
+    </w:p>
+    <w:p>
+      <w:pPr>
+        <w:spacing w:after="0" w:line="240" w:lineRule="auto"/>
+      </w:pPr>
+      <w:r>
+        <w:t>{%</w:t>
+      </w:r>
+      <w:r>
+        <w:t xml:space="preserve">p </w:t>
+      </w:r>
+      <w:r>
+        <w:t>for c in doc.case.child%}</w:t>
+      </w:r>
+    </w:p>
+    <w:p>
+      <w:pPr>
+        <w:pStyle w:val="ListParagraph"/>
+        <w:numPr>
+          <w:ilvl w:val="0"/>
+          <w:numId w:val="7"/>
+        </w:numPr>
+        <w:spacing w:after="0"/>
+      </w:pPr>
+      <w:r>
+        <w:t>{{</w:t>
+      </w:r>
+      <w:r>
+        <w:t>c.name}</w:t>
+      </w:r>
+      <w:r>
+        <w:t>}</w:t>
+      </w:r>
+      <w:r>
+        <w:t>, age {</w:t>
+      </w:r>
+      <w:r>
+        <w:t>{</w:t>
+      </w:r>
+      <w:r>
+        <w:t>c.age_in_years()}</w:t>
+      </w:r>
+      <w:r>
+        <w:t>}</w:t>
+      </w:r>
+    </w:p>
+    <w:p>
+      <w:pPr>
+        <w:spacing w:after="0" w:line="240" w:lineRule="auto"/>
+      </w:pPr>
+      <w:r>
+        <w:t>{%</w:t>
+      </w:r>
+      <w:r>
+        <w:t>p</w:t>
+      </w:r>
+      <w:r>
+        <w:t xml:space="preserve"> </w:t>
+      </w:r>
+      <w:r>
+        <w:t>endfor%}</w:t>
       </w:r>
     </w:p>
     <w:p>
@@ -365,7 +368,7 @@
         <w:ind w:left="900" w:hanging="540"/>
       </w:pPr>
       <w:r>
-        <w:t>The children do not own any property.</w:t>
+        <w:t>There were no court-ordered conservatorships, guardianships, or other court-ordered relationships affecting these children before this divorce proceeding.</w:t>
       </w:r>
     </w:p>
     <w:p>
@@ -379,7 +382,7 @@
         <w:ind w:left="900" w:hanging="540"/>
       </w:pPr>
       <w:r>
-        <w:t>My spouse and I are presenting a proposed final parenting plan to the court that is contained in our proposed final decree of divorce.</w:t>
+        <w:t>The children do not own any property.</w:t>
       </w:r>
     </w:p>
     <w:p>
@@ -393,16 +396,7 @@
         <w:ind w:left="900" w:hanging="540"/>
       </w:pPr>
       <w:r>
-        <w:t>I think that the proposed parenting plan is in the best interest of the children, and I ask the court to approve that proposed parenting plan.</w:t>
-      </w:r>
-    </w:p>
-    <w:p>
-      <w:pPr>
-        <w:spacing w:after="0" w:line="240" w:lineRule="auto"/>
-      </w:pPr>
-      <w:r>
-        <w:lastRenderedPageBreak/>
-        <w:t>{%p else %}</w:t>
+        <w:t>My spouse and I are presenting a proposed final parenting plan to the court that is contained in our proposed final decree of divorce.</w:t>
       </w:r>
     </w:p>
     <w:p>
@@ -416,21 +410,16 @@
         <w:ind w:left="900" w:hanging="540"/>
       </w:pPr>
       <w:r>
-        <w:t>No children were born or adopted during this marriage.</w:t>
-      </w:r>
-    </w:p>
-    <w:p>
-      <w:pPr>
-        <w:spacing w:after="0" w:line="240" w:lineRule="auto"/>
-      </w:pPr>
-      <w:r>
-        <w:t>{%</w:t>
-      </w:r>
-      <w:r>
-        <w:t>p</w:t>
-      </w:r>
-      <w:r>
-        <w:t xml:space="preserve"> endif %}</w:t>
+        <w:lastRenderedPageBreak/>
+        <w:t>I think that the proposed parenting plan is in the best interest of the children, and I ask the court to approve that proposed parenting plan.</w:t>
+      </w:r>
+    </w:p>
+    <w:p>
+      <w:pPr>
+        <w:spacing w:after="0" w:line="240" w:lineRule="auto"/>
+      </w:pPr>
+      <w:r>
+        <w:t>{%p else %}</w:t>
       </w:r>
     </w:p>
     <w:p>
@@ -444,7 +433,21 @@
         <w:ind w:left="900" w:hanging="540"/>
       </w:pPr>
       <w:r>
-        <w:t>The wife is not expecting a child.</w:t>
+        <w:t>No children were born or adopted during this marriage.</w:t>
+      </w:r>
+    </w:p>
+    <w:p>
+      <w:pPr>
+        <w:spacing w:after="0" w:line="240" w:lineRule="auto"/>
+      </w:pPr>
+      <w:r>
+        <w:t>{%</w:t>
+      </w:r>
+      <w:r>
+        <w:t>p</w:t>
+      </w:r>
+      <w:r>
+        <w:t xml:space="preserve"> endif %}</w:t>
       </w:r>
     </w:p>
     <w:p>
@@ -458,7 +461,7 @@
         <w:ind w:left="900" w:hanging="540"/>
       </w:pPr>
       <w:r>
-        <w:t>My spouse and I have entered into an agreement concerning the division of our property and debts.</w:t>
+        <w:t>The wife is not expecting a child.</w:t>
       </w:r>
     </w:p>
     <w:p>
@@ -472,7 +475,7 @@
         <w:ind w:left="900" w:hanging="540"/>
       </w:pPr>
       <w:r>
-        <w:t>I think that the agreement is fair and equitable to my spouse and me.</w:t>
+        <w:t>My spouse and I have entered into an agreement concerning the division of our property and debts.</w:t>
       </w:r>
     </w:p>
     <w:p>
@@ -486,7 +489,7 @@
         <w:ind w:left="900" w:hanging="540"/>
       </w:pPr>
       <w:r>
-        <w:t>I have submitted an agreed decree of divorce, which bears the signatures of my spouse and me.</w:t>
+        <w:t>I think that the agreement is fair and equitable to my spouse and me.</w:t>
       </w:r>
     </w:p>
     <w:p>
@@ -500,7 +503,7 @@
         <w:ind w:left="900" w:hanging="540"/>
       </w:pPr>
       <w:r>
-        <w:t>This is the document that contains the agreements entered into between my spouse and me.</w:t>
+        <w:t>I have submitted an agreed decree of divorce, which bears the signatures of my spouse and me.</w:t>
       </w:r>
     </w:p>
     <w:p>
@@ -514,6 +517,20 @@
         <w:ind w:left="900" w:hanging="540"/>
       </w:pPr>
       <w:r>
+        <w:t>This is the document that contains the agreements entered into between my spouse and me.</w:t>
+      </w:r>
+    </w:p>
+    <w:p>
+      <w:pPr>
+        <w:pStyle w:val="ListParagraph"/>
+        <w:numPr>
+          <w:ilvl w:val="0"/>
+          <w:numId w:val="4"/>
+        </w:numPr>
+        <w:spacing w:after="0"/>
+        <w:ind w:left="900" w:hanging="540"/>
+      </w:pPr>
+      <w:r>
         <w:t>I am asking the court to grant a divorce and approve our agreements.</w:t>
       </w:r>
     </w:p>
@@ -768,6 +785,7 @@
         <w:ind w:left="4680"/>
       </w:pPr>
       <w:r>
+        <w:lastRenderedPageBreak/>
         <w:t>{</w:t>
       </w:r>
       <w:r>
@@ -794,7 +812,6 @@
         <w:ind w:firstLine="720"/>
       </w:pPr>
       <w:r>
-        <w:lastRenderedPageBreak/>
         <w:t xml:space="preserve">My name is </w:t>
       </w:r>
       <w:r>

</xml_diff>

<commit_message>
see if full justification is the space problem
</commit_message>
<xml_diff>
--- a/docassemble/us_tx_family/data/templates/TX-009.020-Prove_Up_Declaration.docx
+++ b/docassemble/us_tx_family/data/templates/TX-009.020-Prove_Up_Declaration.docx
@@ -36,18 +36,34 @@
         <w:spacing w:after="0" w:line="240" w:lineRule="auto"/>
       </w:pPr>
       <w:r>
-        <w:t>{%p if doc.is_affidavit%}</w:t>
-      </w:r>
-    </w:p>
-    <w:p>
-      <w:pPr>
-        <w:spacing w:after="0" w:line="240" w:lineRule="auto"/>
-      </w:pPr>
-      <w:r>
-        <w:t>{</w:t>
-      </w:r>
-      <w:r>
-        <w:t>{case.client[0]</w:t>
+        <w:t xml:space="preserve">{%p if </w:t>
+      </w:r>
+      <w:proofErr w:type="spellStart"/>
+      <w:r>
+        <w:t>doc.is_affidavit</w:t>
+      </w:r>
+      <w:proofErr w:type="spellEnd"/>
+      <w:r>
+        <w:t>%}</w:t>
+      </w:r>
+    </w:p>
+    <w:p>
+      <w:pPr>
+        <w:spacing w:after="0" w:line="240" w:lineRule="auto"/>
+      </w:pPr>
+      <w:r>
+        <w:t>{</w:t>
+      </w:r>
+      <w:r>
+        <w:t>{</w:t>
+      </w:r>
+      <w:proofErr w:type="spellStart"/>
+      <w:r>
+        <w:t>case.client</w:t>
+      </w:r>
+      <w:proofErr w:type="spellEnd"/>
+      <w:r>
+        <w:t>[0]</w:t>
       </w:r>
       <w:r>
         <w:t>}</w:t>
@@ -77,8 +93,13 @@
       <w:r>
         <w:t>{{</w:t>
       </w:r>
-      <w:r>
-        <w:t>case.client[0]}</w:t>
+      <w:proofErr w:type="spellStart"/>
+      <w:r>
+        <w:t>case.client</w:t>
+      </w:r>
+      <w:proofErr w:type="spellEnd"/>
+      <w:r>
+        <w:t>[0]}</w:t>
       </w:r>
       <w:r>
         <w:t>}</w:t>
@@ -112,7 +133,15 @@
         <w:t>{</w:t>
       </w:r>
       <w:r>
-        <w:t>{case.client[0]}</w:t>
+        <w:t>{</w:t>
+      </w:r>
+      <w:proofErr w:type="spellStart"/>
+      <w:r>
+        <w:t>case.client</w:t>
+      </w:r>
+      <w:proofErr w:type="spellEnd"/>
+      <w:r>
+        <w:t>[0]}</w:t>
       </w:r>
       <w:r>
         <w:t>}</w:t>
@@ -146,13 +175,21 @@
         <w:t>{</w:t>
       </w:r>
       <w:r>
-        <w:t>{doc.spouse</w:t>
+        <w:t>{</w:t>
+      </w:r>
+      <w:proofErr w:type="spellStart"/>
+      <w:r>
+        <w:t>doc.spouse</w:t>
       </w:r>
       <w:r>
         <w:t>_</w:t>
       </w:r>
       <w:r>
-        <w:t>name}</w:t>
+        <w:t>name</w:t>
+      </w:r>
+      <w:proofErr w:type="spellEnd"/>
+      <w:r>
+        <w:t>}</w:t>
       </w:r>
       <w:r>
         <w:t>}</w:t>
@@ -184,7 +221,15 @@
         <w:t xml:space="preserve"> been a domiciliary of Texas for the preceding six-month period and a resident of </w:t>
       </w:r>
       <w:r>
-        <w:t>{{case.county}} C</w:t>
+        <w:t>{{</w:t>
+      </w:r>
+      <w:proofErr w:type="spellStart"/>
+      <w:r>
+        <w:t>case.county</w:t>
+      </w:r>
+      <w:proofErr w:type="spellEnd"/>
+      <w:r>
+        <w:t>}} C</w:t>
       </w:r>
       <w:r>
         <w:t>ounty for the preceding ninety-day period.</w:t>
@@ -207,8 +252,13 @@
         <w:t>{</w:t>
       </w:r>
       <w:r>
-        <w:t>{doc.case.marriage_date</w:t>
-      </w:r>
+        <w:t>{</w:t>
+      </w:r>
+      <w:proofErr w:type="spellStart"/>
+      <w:r>
+        <w:t>doc.case.marriage_date</w:t>
+      </w:r>
+      <w:proofErr w:type="spellEnd"/>
       <w:r>
         <w:t>}</w:t>
       </w:r>
@@ -229,8 +279,6 @@
       <w:r>
         <w:t>W</w:t>
       </w:r>
-      <w:bookmarkStart w:id="0" w:name="_GoBack"/>
-      <w:bookmarkEnd w:id="0"/>
       <w:r>
         <w:t xml:space="preserve">e ceased to live together as spouses on or about </w:t>
       </w:r>
@@ -238,7 +286,15 @@
         <w:t>{</w:t>
       </w:r>
       <w:r>
-        <w:t>{doc.case.separation_date}</w:t>
+        <w:t>{</w:t>
+      </w:r>
+      <w:proofErr w:type="spellStart"/>
+      <w:r>
+        <w:t>doc.case.separation_date</w:t>
+      </w:r>
+      <w:proofErr w:type="spellEnd"/>
+      <w:r>
+        <w:t>}</w:t>
       </w:r>
       <w:r>
         <w:t>}</w:t>
@@ -266,7 +322,15 @@
         <w:spacing w:after="0" w:line="240" w:lineRule="auto"/>
       </w:pPr>
       <w:r>
-        <w:t>{%p if doc.case.child.number() &gt; 0%}</w:t>
+        <w:t xml:space="preserve">{%p if </w:t>
+      </w:r>
+      <w:proofErr w:type="spellStart"/>
+      <w:r>
+        <w:t>doc.case.child.number</w:t>
+      </w:r>
+      <w:proofErr w:type="spellEnd"/>
+      <w:r>
+        <w:t>() &gt; 0%}</w:t>
       </w:r>
     </w:p>
     <w:p>
@@ -286,13 +350,29 @@
         <w:t>{</w:t>
       </w:r>
       <w:r>
-        <w:t>{doc.case.child.number()}</w:t>
-      </w:r>
-      <w:r>
-        <w:t>}</w:t>
-      </w:r>
-      <w:r>
-        <w:t xml:space="preserve"> child{% if doc.case.child.number() &gt; 1%}ren{%endif%} born or adopted during this marriage. Those children are:</w:t>
+        <w:t>{</w:t>
+      </w:r>
+      <w:proofErr w:type="spellStart"/>
+      <w:r>
+        <w:t>doc.case.child.number</w:t>
+      </w:r>
+      <w:proofErr w:type="spellEnd"/>
+      <w:r>
+        <w:t>()}</w:t>
+      </w:r>
+      <w:r>
+        <w:t>}</w:t>
+      </w:r>
+      <w:r>
+        <w:t xml:space="preserve"> child{% if </w:t>
+      </w:r>
+      <w:proofErr w:type="spellStart"/>
+      <w:r>
+        <w:t>doc.case.child.number</w:t>
+      </w:r>
+      <w:proofErr w:type="spellEnd"/>
+      <w:r>
+        <w:t>() &gt; 1%}ren{%endif%} born or adopted during this marriage. Those children are:</w:t>
       </w:r>
     </w:p>
     <w:p>
@@ -306,7 +386,15 @@
         <w:t xml:space="preserve">p </w:t>
       </w:r>
       <w:r>
-        <w:t>for c in doc.case.child%}</w:t>
+        <w:t xml:space="preserve">for c in </w:t>
+      </w:r>
+      <w:proofErr w:type="spellStart"/>
+      <w:r>
+        <w:t>doc.case.child</w:t>
+      </w:r>
+      <w:proofErr w:type="spellEnd"/>
+      <w:r>
+        <w:t>%}</w:t>
       </w:r>
     </w:p>
     <w:p>
@@ -333,8 +421,13 @@
       <w:r>
         <w:t>{</w:t>
       </w:r>
-      <w:r>
-        <w:t>c.age_in_years()}</w:t>
+      <w:proofErr w:type="spellStart"/>
+      <w:r>
+        <w:t>c.age_in_years</w:t>
+      </w:r>
+      <w:proofErr w:type="spellEnd"/>
+      <w:r>
+        <w:t>()}</w:t>
       </w:r>
       <w:r>
         <w:t>}</w:t>
@@ -353,8 +446,13 @@
       <w:r>
         <w:t xml:space="preserve"> </w:t>
       </w:r>
-      <w:r>
-        <w:t>endfor%}</w:t>
+      <w:proofErr w:type="spellStart"/>
+      <w:r>
+        <w:t>endfor</w:t>
+      </w:r>
+      <w:proofErr w:type="spellEnd"/>
+      <w:r>
+        <w:t>%}</w:t>
       </w:r>
     </w:p>
     <w:p>
@@ -557,23 +655,39 @@
         <w:t>{</w:t>
       </w:r>
       <w:r>
-        <w:t>{doc.case.client[0]}</w:t>
-      </w:r>
-      <w:r>
-        <w:t>}</w:t>
-      </w:r>
-    </w:p>
-    <w:p>
-      <w:pPr>
-        <w:spacing w:after="0" w:line="240" w:lineRule="auto"/>
-      </w:pPr>
-    </w:p>
-    <w:p>
-      <w:pPr>
-        <w:spacing w:after="0" w:line="240" w:lineRule="auto"/>
-      </w:pPr>
-      <w:r>
-        <w:t>{% if doc.is_affidavit%}</w:t>
+        <w:t>{</w:t>
+      </w:r>
+      <w:proofErr w:type="spellStart"/>
+      <w:r>
+        <w:t>doc.case.client</w:t>
+      </w:r>
+      <w:proofErr w:type="spellEnd"/>
+      <w:r>
+        <w:t>[0]}</w:t>
+      </w:r>
+      <w:r>
+        <w:t>}</w:t>
+      </w:r>
+    </w:p>
+    <w:p>
+      <w:pPr>
+        <w:spacing w:after="0" w:line="240" w:lineRule="auto"/>
+      </w:pPr>
+    </w:p>
+    <w:p>
+      <w:pPr>
+        <w:spacing w:after="0" w:line="240" w:lineRule="auto"/>
+      </w:pPr>
+      <w:r>
+        <w:t xml:space="preserve">{% if </w:t>
+      </w:r>
+      <w:proofErr w:type="spellStart"/>
+      <w:r>
+        <w:t>doc.is_affidavit</w:t>
+      </w:r>
+      <w:proofErr w:type="spellEnd"/>
+      <w:r>
+        <w:t>%}</w:t>
       </w:r>
     </w:p>
     <w:p>
@@ -587,7 +701,15 @@
         <w:t>{</w:t>
       </w:r>
       <w:r>
-        <w:t>{doc.case.client[0]}</w:t>
+        <w:t>{</w:t>
+      </w:r>
+      <w:proofErr w:type="spellStart"/>
+      <w:r>
+        <w:t>doc.case.client</w:t>
+      </w:r>
+      <w:proofErr w:type="spellEnd"/>
+      <w:r>
+        <w:t>[0]}</w:t>
       </w:r>
       <w:r>
         <w:t>}</w:t>
@@ -632,13 +754,30 @@
         <w:spacing w:after="0" w:line="240" w:lineRule="auto"/>
       </w:pPr>
       <w:r>
-        <w:t>{%p if not doc.case.client[0].is_incarcerated %}</w:t>
+        <w:t xml:space="preserve">{%p if not </w:t>
+      </w:r>
+      <w:proofErr w:type="spellStart"/>
+      <w:r>
+        <w:t>doc.case.client</w:t>
+      </w:r>
+      <w:proofErr w:type="spellEnd"/>
+      <w:r>
+        <w:t>[0].</w:t>
+      </w:r>
+      <w:proofErr w:type="spellStart"/>
+      <w:r>
+        <w:t>is_incarcerated</w:t>
+      </w:r>
+      <w:proofErr w:type="spellEnd"/>
+      <w:r>
+        <w:t xml:space="preserve"> %}</w:t>
       </w:r>
     </w:p>
     <w:p>
       <w:pPr>
         <w:spacing w:after="0" w:line="240" w:lineRule="auto"/>
         <w:ind w:firstLine="720"/>
+        <w:jc w:val="left"/>
       </w:pPr>
       <w:r>
         <w:t xml:space="preserve">My name is </w:t>
@@ -647,7 +786,15 @@
         <w:t>{</w:t>
       </w:r>
       <w:r>
-        <w:t>{doc.case.client[0]</w:t>
+        <w:t>{</w:t>
+      </w:r>
+      <w:proofErr w:type="spellStart"/>
+      <w:r>
+        <w:t>doc.case.client</w:t>
+      </w:r>
+      <w:proofErr w:type="spellEnd"/>
+      <w:r>
+        <w:t>[0]</w:t>
       </w:r>
       <w:r>
         <w:t>}</w:t>
@@ -659,13 +806,18 @@
         <w:t xml:space="preserve"> </w:t>
       </w:r>
       <w:r>
-        <w:t xml:space="preserve"> </w:t>
-      </w:r>
-      <w:r>
-        <w:t>{</w:t>
-      </w:r>
-      <w:r>
-        <w:t>{doc.case.client[0].birthda</w:t>
+        <w:t>{</w:t>
+      </w:r>
+      <w:r>
+        <w:t>{</w:t>
+      </w:r>
+      <w:proofErr w:type="spellStart"/>
+      <w:r>
+        <w:t>doc.case.client</w:t>
+      </w:r>
+      <w:proofErr w:type="spellEnd"/>
+      <w:r>
+        <w:t>[0].birthda</w:t>
       </w:r>
       <w:r>
         <w:t>te</w:t>
@@ -683,20 +835,48 @@
         <w:t>{</w:t>
       </w:r>
       <w:r>
-        <w:t>{doc.case.client[0].address.address</w:t>
-      </w:r>
+        <w:t>{</w:t>
+      </w:r>
+      <w:proofErr w:type="spellStart"/>
+      <w:r>
+        <w:t>doc.case.client</w:t>
+      </w:r>
+      <w:proofErr w:type="spellEnd"/>
+      <w:r>
+        <w:t>[0].</w:t>
+      </w:r>
+      <w:proofErr w:type="spellStart"/>
+      <w:r>
+        <w:t>address.address</w:t>
+      </w:r>
+      <w:proofErr w:type="spellEnd"/>
       <w:r>
         <w:t>}</w:t>
       </w:r>
       <w:r>
         <w:t xml:space="preserve">}, </w:t>
       </w:r>
-      <w:r>
-        <w:t>{</w:t>
-      </w:r>
-      <w:r>
-        <w:t>{doc.case.client[0].address.city</w:t>
-      </w:r>
+      <w:bookmarkStart w:id="0" w:name="_GoBack"/>
+      <w:bookmarkEnd w:id="0"/>
+      <w:r>
+        <w:t>{</w:t>
+      </w:r>
+      <w:r>
+        <w:t>{</w:t>
+      </w:r>
+      <w:proofErr w:type="spellStart"/>
+      <w:r>
+        <w:t>doc.case.client</w:t>
+      </w:r>
+      <w:proofErr w:type="spellEnd"/>
+      <w:r>
+        <w:t>[0].</w:t>
+      </w:r>
+      <w:proofErr w:type="spellStart"/>
+      <w:r>
+        <w:t>address.city</w:t>
+      </w:r>
+      <w:proofErr w:type="spellEnd"/>
       <w:r>
         <w:t>}</w:t>
       </w:r>
@@ -707,8 +887,21 @@
         <w:t>{</w:t>
       </w:r>
       <w:r>
-        <w:t>{doc.case.client[0].address.state</w:t>
-      </w:r>
+        <w:t>{</w:t>
+      </w:r>
+      <w:proofErr w:type="spellStart"/>
+      <w:r>
+        <w:t>doc.case.client</w:t>
+      </w:r>
+      <w:proofErr w:type="spellEnd"/>
+      <w:r>
+        <w:t>[0].</w:t>
+      </w:r>
+      <w:proofErr w:type="spellStart"/>
+      <w:r>
+        <w:t>address.state</w:t>
+      </w:r>
+      <w:proofErr w:type="spellEnd"/>
       <w:r>
         <w:t>}</w:t>
       </w:r>
@@ -719,7 +912,15 @@
         <w:t>{</w:t>
       </w:r>
       <w:r>
-        <w:t>{doc.case.client[0].address.zip}</w:t>
+        <w:t>{</w:t>
+      </w:r>
+      <w:proofErr w:type="spellStart"/>
+      <w:r>
+        <w:t>doc.case.client</w:t>
+      </w:r>
+      <w:proofErr w:type="spellEnd"/>
+      <w:r>
+        <w:t>[0].address.zip}</w:t>
       </w:r>
       <w:r>
         <w:t>}</w:t>
@@ -744,7 +945,15 @@
         <w:t>{</w:t>
       </w:r>
       <w:r>
-        <w:t>{doc.case.county}</w:t>
+        <w:t>{</w:t>
+      </w:r>
+      <w:proofErr w:type="spellStart"/>
+      <w:r>
+        <w:t>doc.case.county</w:t>
+      </w:r>
+      <w:proofErr w:type="spellEnd"/>
+      <w:r>
+        <w:t>}</w:t>
       </w:r>
       <w:r>
         <w:t>}</w:t>
@@ -756,8 +965,13 @@
         <w:t>{</w:t>
       </w:r>
       <w:r>
-        <w:t>{doc.case.state</w:t>
-      </w:r>
+        <w:t>{</w:t>
+      </w:r>
+      <w:proofErr w:type="spellStart"/>
+      <w:r>
+        <w:t>doc.case.state</w:t>
+      </w:r>
+      <w:proofErr w:type="spellEnd"/>
       <w:r>
         <w:t>}</w:t>
       </w:r>
@@ -789,7 +1003,15 @@
         <w:t>{</w:t>
       </w:r>
       <w:r>
-        <w:t>{doc.case.client[0]}</w:t>
+        <w:t>{</w:t>
+      </w:r>
+      <w:proofErr w:type="spellStart"/>
+      <w:r>
+        <w:t>doc.case.client</w:t>
+      </w:r>
+      <w:proofErr w:type="spellEnd"/>
+      <w:r>
+        <w:t>[0]}</w:t>
       </w:r>
       <w:r>
         <w:t>}</w:t>
@@ -818,7 +1040,15 @@
         <w:t>{</w:t>
       </w:r>
       <w:r>
-        <w:t>{doc.case.client[0]</w:t>
+        <w:t>{</w:t>
+      </w:r>
+      <w:proofErr w:type="spellStart"/>
+      <w:r>
+        <w:t>doc.case.client</w:t>
+      </w:r>
+      <w:proofErr w:type="spellEnd"/>
+      <w:r>
+        <w:t>[0]</w:t>
       </w:r>
       <w:r>
         <w:t>}</w:t>
@@ -833,7 +1063,15 @@
         <w:t>{</w:t>
       </w:r>
       <w:r>
-        <w:t>{doc.case.client[0].birthda</w:t>
+        <w:t>{</w:t>
+      </w:r>
+      <w:proofErr w:type="spellStart"/>
+      <w:r>
+        <w:t>doc.case.client</w:t>
+      </w:r>
+      <w:proofErr w:type="spellEnd"/>
+      <w:r>
+        <w:t>[0].birthda</w:t>
       </w:r>
       <w:r>
         <w:t>te</w:t>
@@ -848,8 +1086,21 @@
         <w:t>{</w:t>
       </w:r>
       <w:r>
-        <w:t>{doc.case.client[0].inmate_number</w:t>
-      </w:r>
+        <w:t>{</w:t>
+      </w:r>
+      <w:proofErr w:type="spellStart"/>
+      <w:r>
+        <w:t>doc.case.client</w:t>
+      </w:r>
+      <w:proofErr w:type="spellEnd"/>
+      <w:r>
+        <w:t>[0].</w:t>
+      </w:r>
+      <w:proofErr w:type="spellStart"/>
+      <w:r>
+        <w:t>inmate_number</w:t>
+      </w:r>
+      <w:proofErr w:type="spellEnd"/>
       <w:r>
         <w:t>}</w:t>
       </w:r>
@@ -860,7 +1111,15 @@
         <w:t>{</w:t>
       </w:r>
       <w:r>
-        <w:t>{doc.case.client[0].corrections_unit</w:t>
+        <w:t>{</w:t>
+      </w:r>
+      <w:proofErr w:type="spellStart"/>
+      <w:r>
+        <w:t>doc.case.client</w:t>
+      </w:r>
+      <w:proofErr w:type="spellEnd"/>
+      <w:r>
+        <w:t>[0].corrections_unit</w:t>
       </w:r>
       <w:r>
         <w:t>.</w:t>
@@ -878,7 +1137,23 @@
         <w:t>{</w:t>
       </w:r>
       <w:r>
-        <w:t>{doc.case.client[0].corrections_unit.address}</w:t>
+        <w:t>{</w:t>
+      </w:r>
+      <w:proofErr w:type="spellStart"/>
+      <w:r>
+        <w:t>doc.case.client</w:t>
+      </w:r>
+      <w:proofErr w:type="spellEnd"/>
+      <w:r>
+        <w:t>[0].</w:t>
+      </w:r>
+      <w:proofErr w:type="spellStart"/>
+      <w:r>
+        <w:t>corrections_unit.address</w:t>
+      </w:r>
+      <w:proofErr w:type="spellEnd"/>
+      <w:r>
+        <w:t>}</w:t>
       </w:r>
       <w:r>
         <w:t>}</w:t>
@@ -923,7 +1198,15 @@
         <w:t>{</w:t>
       </w:r>
       <w:r>
-        <w:t>{doc.case.client[0]}</w:t>
+        <w:t>{</w:t>
+      </w:r>
+      <w:proofErr w:type="spellStart"/>
+      <w:r>
+        <w:t>doc.case.client</w:t>
+      </w:r>
+      <w:proofErr w:type="spellEnd"/>
+      <w:r>
+        <w:t>[0]}</w:t>
       </w:r>
       <w:r>
         <w:t>}</w:t>

</xml_diff>

<commit_message>
is it the font that makes spaces disappear
</commit_message>
<xml_diff>
--- a/docassemble/us_tx_family/data/templates/TX-009.020-Prove_Up_Declaration.docx
+++ b/docassemble/us_tx_family/data/templates/TX-009.020-Prove_Up_Declaration.docx
@@ -13,7 +13,11 @@
         <w:t>'</w:t>
       </w:r>
       <w:r>
-        <w:t>docassemble.us_tx_family:data/templates/</w:t>
+        <w:t>docassemble.us_tx_</w:t>
+      </w:r>
+      <w:proofErr w:type="gramStart"/>
+      <w:r>
+        <w:t>family:data/templates/</w:t>
       </w:r>
       <w:r>
         <w:t>TX-00</w:t>
@@ -28,7 +32,11 @@
         <w:t>Basic_Pleading</w:t>
       </w:r>
       <w:r>
-        <w:t>.docx')}}</w:t>
+        <w:t>.docx</w:t>
+      </w:r>
+      <w:proofErr w:type="gramEnd"/>
+      <w:r>
+        <w:t>')}}</w:t>
       </w:r>
     </w:p>
     <w:p>
@@ -58,10 +66,12 @@
         <w:t>{</w:t>
       </w:r>
       <w:proofErr w:type="spellStart"/>
+      <w:proofErr w:type="gramStart"/>
       <w:r>
         <w:t>case.client</w:t>
       </w:r>
       <w:proofErr w:type="spellEnd"/>
+      <w:proofErr w:type="gramEnd"/>
       <w:r>
         <w:t>[0]</w:t>
       </w:r>
@@ -94,10 +104,12 @@
         <w:t>{{</w:t>
       </w:r>
       <w:proofErr w:type="spellStart"/>
+      <w:proofErr w:type="gramStart"/>
       <w:r>
         <w:t>case.client</w:t>
       </w:r>
       <w:proofErr w:type="spellEnd"/>
+      <w:proofErr w:type="gramEnd"/>
       <w:r>
         <w:t>[0]}</w:t>
       </w:r>
@@ -136,10 +148,12 @@
         <w:t>{</w:t>
       </w:r>
       <w:proofErr w:type="spellStart"/>
+      <w:proofErr w:type="gramStart"/>
       <w:r>
         <w:t>case.client</w:t>
       </w:r>
       <w:proofErr w:type="spellEnd"/>
+      <w:proofErr w:type="gramEnd"/>
       <w:r>
         <w:t>[0]}</w:t>
       </w:r>
@@ -178,9 +192,11 @@
         <w:t>{</w:t>
       </w:r>
       <w:proofErr w:type="spellStart"/>
+      <w:proofErr w:type="gramStart"/>
       <w:r>
         <w:t>doc.spouse</w:t>
       </w:r>
+      <w:proofErr w:type="gramEnd"/>
       <w:r>
         <w:t>_</w:t>
       </w:r>
@@ -224,10 +240,12 @@
         <w:t>{{</w:t>
       </w:r>
       <w:proofErr w:type="spellStart"/>
+      <w:proofErr w:type="gramStart"/>
       <w:r>
         <w:t>case.county</w:t>
       </w:r>
       <w:proofErr w:type="spellEnd"/>
+      <w:proofErr w:type="gramEnd"/>
       <w:r>
         <w:t>}} C</w:t>
       </w:r>
@@ -255,8 +273,13 @@
         <w:t>{</w:t>
       </w:r>
       <w:proofErr w:type="spellStart"/>
-      <w:r>
-        <w:t>doc.case.marriage_date</w:t>
+      <w:proofErr w:type="gramStart"/>
+      <w:r>
+        <w:t>doc.case</w:t>
+      </w:r>
+      <w:proofErr w:type="gramEnd"/>
+      <w:r>
+        <w:t>.marriage_date</w:t>
       </w:r>
       <w:proofErr w:type="spellEnd"/>
       <w:r>
@@ -289,8 +312,13 @@
         <w:t>{</w:t>
       </w:r>
       <w:proofErr w:type="spellStart"/>
-      <w:r>
-        <w:t>doc.case.separation_date</w:t>
+      <w:proofErr w:type="gramStart"/>
+      <w:r>
+        <w:t>doc.case</w:t>
+      </w:r>
+      <w:proofErr w:type="gramEnd"/>
+      <w:r>
+        <w:t>.separation_date</w:t>
       </w:r>
       <w:proofErr w:type="spellEnd"/>
       <w:r>
@@ -325,8 +353,13 @@
         <w:t xml:space="preserve">{%p if </w:t>
       </w:r>
       <w:proofErr w:type="spellStart"/>
-      <w:r>
-        <w:t>doc.case.child.number</w:t>
+      <w:proofErr w:type="gramStart"/>
+      <w:r>
+        <w:t>doc.case</w:t>
+      </w:r>
+      <w:proofErr w:type="gramEnd"/>
+      <w:r>
+        <w:t>.child.number</w:t>
       </w:r>
       <w:proofErr w:type="spellEnd"/>
       <w:r>
@@ -353,25 +386,30 @@
         <w:t>{</w:t>
       </w:r>
       <w:proofErr w:type="spellStart"/>
+      <w:proofErr w:type="gramStart"/>
+      <w:r>
+        <w:t>doc.case</w:t>
+      </w:r>
+      <w:proofErr w:type="gramEnd"/>
+      <w:r>
+        <w:t>.child.number</w:t>
+      </w:r>
+      <w:proofErr w:type="spellEnd"/>
+      <w:r>
+        <w:t>()}</w:t>
+      </w:r>
+      <w:r>
+        <w:t>}</w:t>
+      </w:r>
+      <w:r>
+        <w:t xml:space="preserve"> child{% if </w:t>
+      </w:r>
+      <w:proofErr w:type="spellStart"/>
       <w:r>
         <w:t>doc.case.child.number</w:t>
       </w:r>
       <w:proofErr w:type="spellEnd"/>
       <w:r>
-        <w:t>()}</w:t>
-      </w:r>
-      <w:r>
-        <w:t>}</w:t>
-      </w:r>
-      <w:r>
-        <w:t xml:space="preserve"> child{% if </w:t>
-      </w:r>
-      <w:proofErr w:type="spellStart"/>
-      <w:r>
-        <w:t>doc.case.child.number</w:t>
-      </w:r>
-      <w:proofErr w:type="spellEnd"/>
-      <w:r>
         <w:t>() &gt; 1%}ren{%endif%} born or adopted during this marriage. Those children are:</w:t>
       </w:r>
     </w:p>
@@ -389,8 +427,13 @@
         <w:t xml:space="preserve">for c in </w:t>
       </w:r>
       <w:proofErr w:type="spellStart"/>
-      <w:r>
-        <w:t>doc.case.child</w:t>
+      <w:proofErr w:type="gramStart"/>
+      <w:r>
+        <w:t>doc.case</w:t>
+      </w:r>
+      <w:proofErr w:type="gramEnd"/>
+      <w:r>
+        <w:t>.child</w:t>
       </w:r>
       <w:proofErr w:type="spellEnd"/>
       <w:r>
@@ -423,11 +466,19 @@
       </w:r>
       <w:proofErr w:type="spellStart"/>
       <w:r>
-        <w:t>c.age_in_years</w:t>
-      </w:r>
-      <w:proofErr w:type="spellEnd"/>
-      <w:r>
-        <w:t>()}</w:t>
+        <w:t>c.age_in_</w:t>
+      </w:r>
+      <w:proofErr w:type="gramStart"/>
+      <w:r>
+        <w:t>years</w:t>
+      </w:r>
+      <w:proofErr w:type="spellEnd"/>
+      <w:r>
+        <w:t>(</w:t>
+      </w:r>
+      <w:proofErr w:type="gramEnd"/>
+      <w:r>
+        <w:t>)}</w:t>
       </w:r>
       <w:r>
         <w:t>}</w:t>
@@ -615,7 +666,15 @@
         <w:ind w:left="900" w:hanging="540"/>
       </w:pPr>
       <w:r>
-        <w:t>This is the document that contains the agreements entered into between my spouse and me.</w:t>
+        <w:t xml:space="preserve">This is the document that contains the agreements </w:t>
+      </w:r>
+      <w:proofErr w:type="gramStart"/>
+      <w:r>
+        <w:t>entered into</w:t>
+      </w:r>
+      <w:proofErr w:type="gramEnd"/>
+      <w:r>
+        <w:t xml:space="preserve"> between my spouse and me.</w:t>
       </w:r>
     </w:p>
     <w:p>
@@ -658,8 +717,13 @@
         <w:t>{</w:t>
       </w:r>
       <w:proofErr w:type="spellStart"/>
-      <w:r>
-        <w:t>doc.case.client</w:t>
+      <w:proofErr w:type="gramStart"/>
+      <w:r>
+        <w:t>doc.case</w:t>
+      </w:r>
+      <w:proofErr w:type="gramEnd"/>
+      <w:r>
+        <w:t>.client</w:t>
       </w:r>
       <w:proofErr w:type="spellEnd"/>
       <w:r>
@@ -704,8 +768,13 @@
         <w:t>{</w:t>
       </w:r>
       <w:proofErr w:type="spellStart"/>
-      <w:r>
-        <w:t>doc.case.client</w:t>
+      <w:proofErr w:type="gramStart"/>
+      <w:r>
+        <w:t>doc.case</w:t>
+      </w:r>
+      <w:proofErr w:type="gramEnd"/>
+      <w:r>
+        <w:t>.client</w:t>
       </w:r>
       <w:proofErr w:type="spellEnd"/>
       <w:r>
@@ -757,178 +826,314 @@
         <w:t xml:space="preserve">{%p if not </w:t>
       </w:r>
       <w:proofErr w:type="spellStart"/>
-      <w:r>
+      <w:proofErr w:type="gramStart"/>
+      <w:r>
+        <w:t>doc.case</w:t>
+      </w:r>
+      <w:proofErr w:type="gramEnd"/>
+      <w:r>
+        <w:t>.client</w:t>
+      </w:r>
+      <w:proofErr w:type="spellEnd"/>
+      <w:r>
+        <w:t>[0].</w:t>
+      </w:r>
+      <w:proofErr w:type="spellStart"/>
+      <w:r>
+        <w:t>is_incarcerated</w:t>
+      </w:r>
+      <w:proofErr w:type="spellEnd"/>
+      <w:r>
+        <w:t xml:space="preserve"> %}</w:t>
+      </w:r>
+    </w:p>
+    <w:p>
+      <w:pPr>
+        <w:spacing w:after="0" w:line="240" w:lineRule="auto"/>
+        <w:ind w:firstLine="720"/>
+        <w:rPr>
+          <w:rFonts w:ascii="Times New Roman" w:hAnsi="Times New Roman" w:cs="Times New Roman"/>
+        </w:rPr>
+      </w:pPr>
+      <w:bookmarkStart w:id="0" w:name="_GoBack"/>
+      <w:r>
+        <w:rPr>
+          <w:rFonts w:ascii="Times New Roman" w:hAnsi="Times New Roman" w:cs="Times New Roman"/>
+        </w:rPr>
+        <w:t xml:space="preserve">My name is </w:t>
+      </w:r>
+      <w:r>
+        <w:rPr>
+          <w:rFonts w:ascii="Times New Roman" w:hAnsi="Times New Roman" w:cs="Times New Roman"/>
+        </w:rPr>
+        <w:t>{</w:t>
+      </w:r>
+      <w:r>
+        <w:rPr>
+          <w:rFonts w:ascii="Times New Roman" w:hAnsi="Times New Roman" w:cs="Times New Roman"/>
+        </w:rPr>
+        <w:t>{</w:t>
+      </w:r>
+      <w:proofErr w:type="spellStart"/>
+      <w:r>
+        <w:rPr>
+          <w:rFonts w:ascii="Times New Roman" w:hAnsi="Times New Roman" w:cs="Times New Roman"/>
+        </w:rPr>
         <w:t>doc.case.client</w:t>
       </w:r>
       <w:proofErr w:type="spellEnd"/>
       <w:r>
+        <w:rPr>
+          <w:rFonts w:ascii="Times New Roman" w:hAnsi="Times New Roman" w:cs="Times New Roman"/>
+        </w:rPr>
+        <w:t>[0]</w:t>
+      </w:r>
+      <w:r>
+        <w:rPr>
+          <w:rFonts w:ascii="Times New Roman" w:hAnsi="Times New Roman" w:cs="Times New Roman"/>
+        </w:rPr>
+        <w:t>}</w:t>
+      </w:r>
+      <w:r>
+        <w:rPr>
+          <w:rFonts w:ascii="Times New Roman" w:hAnsi="Times New Roman" w:cs="Times New Roman"/>
+        </w:rPr>
+        <w:t>}, my date of birth is</w:t>
+      </w:r>
+      <w:r>
+        <w:rPr>
+          <w:rFonts w:ascii="Times New Roman" w:hAnsi="Times New Roman" w:cs="Times New Roman"/>
+        </w:rPr>
+        <w:t xml:space="preserve"> </w:t>
+      </w:r>
+      <w:r>
+        <w:rPr>
+          <w:rFonts w:ascii="Times New Roman" w:hAnsi="Times New Roman" w:cs="Times New Roman"/>
+        </w:rPr>
+        <w:t>{</w:t>
+      </w:r>
+      <w:r>
+        <w:rPr>
+          <w:rFonts w:ascii="Times New Roman" w:hAnsi="Times New Roman" w:cs="Times New Roman"/>
+        </w:rPr>
+        <w:t>{</w:t>
+      </w:r>
+      <w:proofErr w:type="spellStart"/>
+      <w:r>
+        <w:rPr>
+          <w:rFonts w:ascii="Times New Roman" w:hAnsi="Times New Roman" w:cs="Times New Roman"/>
+        </w:rPr>
+        <w:t>doc.case.client</w:t>
+      </w:r>
+      <w:proofErr w:type="spellEnd"/>
+      <w:r>
+        <w:rPr>
+          <w:rFonts w:ascii="Times New Roman" w:hAnsi="Times New Roman" w:cs="Times New Roman"/>
+        </w:rPr>
+        <w:t>[0].birthda</w:t>
+      </w:r>
+      <w:r>
+        <w:rPr>
+          <w:rFonts w:ascii="Times New Roman" w:hAnsi="Times New Roman" w:cs="Times New Roman"/>
+        </w:rPr>
+        <w:t>te</w:t>
+      </w:r>
+      <w:r>
+        <w:rPr>
+          <w:rFonts w:ascii="Times New Roman" w:hAnsi="Times New Roman" w:cs="Times New Roman"/>
+        </w:rPr>
+        <w:t>}</w:t>
+      </w:r>
+      <w:r>
+        <w:rPr>
+          <w:rFonts w:ascii="Times New Roman" w:hAnsi="Times New Roman" w:cs="Times New Roman"/>
+        </w:rPr>
+        <w:t>}</w:t>
+      </w:r>
+      <w:r>
+        <w:rPr>
+          <w:rFonts w:ascii="Times New Roman" w:hAnsi="Times New Roman" w:cs="Times New Roman"/>
+        </w:rPr>
+        <w:t xml:space="preserve"> and my address is </w:t>
+      </w:r>
+      <w:r>
+        <w:rPr>
+          <w:rFonts w:ascii="Times New Roman" w:hAnsi="Times New Roman" w:cs="Times New Roman"/>
+        </w:rPr>
+        <w:t>{</w:t>
+      </w:r>
+      <w:r>
+        <w:rPr>
+          <w:rFonts w:ascii="Times New Roman" w:hAnsi="Times New Roman" w:cs="Times New Roman"/>
+        </w:rPr>
+        <w:t>{</w:t>
+      </w:r>
+      <w:proofErr w:type="spellStart"/>
+      <w:r>
+        <w:rPr>
+          <w:rFonts w:ascii="Times New Roman" w:hAnsi="Times New Roman" w:cs="Times New Roman"/>
+        </w:rPr>
+        <w:t>doc.case.client</w:t>
+      </w:r>
+      <w:proofErr w:type="spellEnd"/>
+      <w:r>
+        <w:rPr>
+          <w:rFonts w:ascii="Times New Roman" w:hAnsi="Times New Roman" w:cs="Times New Roman"/>
+        </w:rPr>
         <w:t>[0].</w:t>
       </w:r>
       <w:proofErr w:type="spellStart"/>
       <w:r>
-        <w:t>is_incarcerated</w:t>
-      </w:r>
-      <w:proofErr w:type="spellEnd"/>
-      <w:r>
-        <w:t xml:space="preserve"> %}</w:t>
-      </w:r>
-    </w:p>
-    <w:p>
-      <w:pPr>
-        <w:spacing w:after="0" w:line="240" w:lineRule="auto"/>
-        <w:ind w:firstLine="720"/>
-        <w:jc w:val="left"/>
-      </w:pPr>
-      <w:r>
-        <w:t xml:space="preserve">My name is </w:t>
-      </w:r>
-      <w:r>
-        <w:t>{</w:t>
-      </w:r>
-      <w:r>
-        <w:t>{</w:t>
-      </w:r>
-      <w:proofErr w:type="spellStart"/>
-      <w:r>
+        <w:rPr>
+          <w:rFonts w:ascii="Times New Roman" w:hAnsi="Times New Roman" w:cs="Times New Roman"/>
+        </w:rPr>
+        <w:t>address.address</w:t>
+      </w:r>
+      <w:proofErr w:type="spellEnd"/>
+      <w:r>
+        <w:rPr>
+          <w:rFonts w:ascii="Times New Roman" w:hAnsi="Times New Roman" w:cs="Times New Roman"/>
+        </w:rPr>
+        <w:t>}</w:t>
+      </w:r>
+      <w:r>
+        <w:rPr>
+          <w:rFonts w:ascii="Times New Roman" w:hAnsi="Times New Roman" w:cs="Times New Roman"/>
+        </w:rPr>
+        <w:t xml:space="preserve">}, </w:t>
+      </w:r>
+      <w:r>
+        <w:rPr>
+          <w:rFonts w:ascii="Times New Roman" w:hAnsi="Times New Roman" w:cs="Times New Roman"/>
+        </w:rPr>
+        <w:t>{</w:t>
+      </w:r>
+      <w:r>
+        <w:rPr>
+          <w:rFonts w:ascii="Times New Roman" w:hAnsi="Times New Roman" w:cs="Times New Roman"/>
+        </w:rPr>
+        <w:t>{</w:t>
+      </w:r>
+      <w:proofErr w:type="spellStart"/>
+      <w:r>
+        <w:rPr>
+          <w:rFonts w:ascii="Times New Roman" w:hAnsi="Times New Roman" w:cs="Times New Roman"/>
+        </w:rPr>
         <w:t>doc.case.client</w:t>
       </w:r>
       <w:proofErr w:type="spellEnd"/>
       <w:r>
-        <w:t>[0]</w:t>
-      </w:r>
-      <w:r>
+        <w:rPr>
+          <w:rFonts w:ascii="Times New Roman" w:hAnsi="Times New Roman" w:cs="Times New Roman"/>
+        </w:rPr>
+        <w:t>[0].</w:t>
+      </w:r>
+      <w:proofErr w:type="spellStart"/>
+      <w:r>
+        <w:rPr>
+          <w:rFonts w:ascii="Times New Roman" w:hAnsi="Times New Roman" w:cs="Times New Roman"/>
+        </w:rPr>
+        <w:t>address.city</w:t>
+      </w:r>
+      <w:proofErr w:type="spellEnd"/>
+      <w:r>
+        <w:rPr>
+          <w:rFonts w:ascii="Times New Roman" w:hAnsi="Times New Roman" w:cs="Times New Roman"/>
+        </w:rPr>
         <w:t>}</w:t>
       </w:r>
       <w:r>
-        <w:t>}, my date of birth is</w:t>
-      </w:r>
-      <w:r>
-        <w:t xml:space="preserve"> </w:t>
-      </w:r>
-      <w:r>
-        <w:t>{</w:t>
-      </w:r>
-      <w:r>
-        <w:t>{</w:t>
-      </w:r>
-      <w:proofErr w:type="spellStart"/>
-      <w:r>
+        <w:rPr>
+          <w:rFonts w:ascii="Times New Roman" w:hAnsi="Times New Roman" w:cs="Times New Roman"/>
+        </w:rPr>
+        <w:t xml:space="preserve">}, </w:t>
+      </w:r>
+      <w:r>
+        <w:rPr>
+          <w:rFonts w:ascii="Times New Roman" w:hAnsi="Times New Roman" w:cs="Times New Roman"/>
+        </w:rPr>
+        <w:t>{</w:t>
+      </w:r>
+      <w:r>
+        <w:rPr>
+          <w:rFonts w:ascii="Times New Roman" w:hAnsi="Times New Roman" w:cs="Times New Roman"/>
+        </w:rPr>
+        <w:t>{</w:t>
+      </w:r>
+      <w:proofErr w:type="spellStart"/>
+      <w:r>
+        <w:rPr>
+          <w:rFonts w:ascii="Times New Roman" w:hAnsi="Times New Roman" w:cs="Times New Roman"/>
+        </w:rPr>
         <w:t>doc.case.client</w:t>
       </w:r>
       <w:proofErr w:type="spellEnd"/>
       <w:r>
-        <w:t>[0].birthda</w:t>
-      </w:r>
-      <w:r>
-        <w:t>te</w:t>
-      </w:r>
-      <w:r>
+        <w:rPr>
+          <w:rFonts w:ascii="Times New Roman" w:hAnsi="Times New Roman" w:cs="Times New Roman"/>
+        </w:rPr>
+        <w:t>[0].</w:t>
+      </w:r>
+      <w:proofErr w:type="spellStart"/>
+      <w:r>
+        <w:rPr>
+          <w:rFonts w:ascii="Times New Roman" w:hAnsi="Times New Roman" w:cs="Times New Roman"/>
+        </w:rPr>
+        <w:t>address.state</w:t>
+      </w:r>
+      <w:proofErr w:type="spellEnd"/>
+      <w:r>
+        <w:rPr>
+          <w:rFonts w:ascii="Times New Roman" w:hAnsi="Times New Roman" w:cs="Times New Roman"/>
+        </w:rPr>
         <w:t>}</w:t>
       </w:r>
       <w:r>
+        <w:rPr>
+          <w:rFonts w:ascii="Times New Roman" w:hAnsi="Times New Roman" w:cs="Times New Roman"/>
+        </w:rPr>
+        <w:t xml:space="preserve">} </w:t>
+      </w:r>
+      <w:r>
+        <w:rPr>
+          <w:rFonts w:ascii="Times New Roman" w:hAnsi="Times New Roman" w:cs="Times New Roman"/>
+        </w:rPr>
+        <w:t>{</w:t>
+      </w:r>
+      <w:r>
+        <w:rPr>
+          <w:rFonts w:ascii="Times New Roman" w:hAnsi="Times New Roman" w:cs="Times New Roman"/>
+        </w:rPr>
+        <w:t>{</w:t>
+      </w:r>
+      <w:proofErr w:type="spellStart"/>
+      <w:r>
+        <w:rPr>
+          <w:rFonts w:ascii="Times New Roman" w:hAnsi="Times New Roman" w:cs="Times New Roman"/>
+        </w:rPr>
+        <w:t>doc.case.client</w:t>
+      </w:r>
+      <w:proofErr w:type="spellEnd"/>
+      <w:r>
+        <w:rPr>
+          <w:rFonts w:ascii="Times New Roman" w:hAnsi="Times New Roman" w:cs="Times New Roman"/>
+        </w:rPr>
+        <w:t>[0].address.zip}</w:t>
+      </w:r>
+      <w:r>
+        <w:rPr>
+          <w:rFonts w:ascii="Times New Roman" w:hAnsi="Times New Roman" w:cs="Times New Roman"/>
+        </w:rPr>
         <w:t>}</w:t>
       </w:r>
       <w:r>
-        <w:t xml:space="preserve"> and my address is </w:t>
-      </w:r>
-      <w:r>
-        <w:t>{</w:t>
-      </w:r>
-      <w:r>
-        <w:t>{</w:t>
-      </w:r>
-      <w:proofErr w:type="spellStart"/>
-      <w:r>
-        <w:t>doc.case.client</w:t>
-      </w:r>
-      <w:proofErr w:type="spellEnd"/>
-      <w:r>
-        <w:t>[0].</w:t>
-      </w:r>
-      <w:proofErr w:type="spellStart"/>
-      <w:r>
-        <w:t>address.address</w:t>
-      </w:r>
-      <w:proofErr w:type="spellEnd"/>
-      <w:r>
-        <w:t>}</w:t>
-      </w:r>
-      <w:r>
-        <w:t xml:space="preserve">}, </w:t>
-      </w:r>
-      <w:bookmarkStart w:id="0" w:name="_GoBack"/>
-      <w:bookmarkEnd w:id="0"/>
-      <w:r>
-        <w:t>{</w:t>
-      </w:r>
-      <w:r>
-        <w:t>{</w:t>
-      </w:r>
-      <w:proofErr w:type="spellStart"/>
-      <w:r>
-        <w:t>doc.case.client</w:t>
-      </w:r>
-      <w:proofErr w:type="spellEnd"/>
-      <w:r>
-        <w:t>[0].</w:t>
-      </w:r>
-      <w:proofErr w:type="spellStart"/>
-      <w:r>
-        <w:t>address.city</w:t>
-      </w:r>
-      <w:proofErr w:type="spellEnd"/>
-      <w:r>
-        <w:t>}</w:t>
-      </w:r>
-      <w:r>
-        <w:t xml:space="preserve">}, </w:t>
-      </w:r>
-      <w:r>
-        <w:t>{</w:t>
-      </w:r>
-      <w:r>
-        <w:t>{</w:t>
-      </w:r>
-      <w:proofErr w:type="spellStart"/>
-      <w:r>
-        <w:t>doc.case.client</w:t>
-      </w:r>
-      <w:proofErr w:type="spellEnd"/>
-      <w:r>
-        <w:t>[0].</w:t>
-      </w:r>
-      <w:proofErr w:type="spellStart"/>
-      <w:r>
-        <w:t>address.state</w:t>
-      </w:r>
-      <w:proofErr w:type="spellEnd"/>
-      <w:r>
-        <w:t>}</w:t>
-      </w:r>
-      <w:r>
-        <w:t xml:space="preserve">} </w:t>
-      </w:r>
-      <w:r>
-        <w:t>{</w:t>
-      </w:r>
-      <w:r>
-        <w:t>{</w:t>
-      </w:r>
-      <w:proofErr w:type="spellStart"/>
-      <w:r>
-        <w:t>doc.case.client</w:t>
-      </w:r>
-      <w:proofErr w:type="spellEnd"/>
-      <w:r>
-        <w:t>[0].address.zip}</w:t>
-      </w:r>
-      <w:r>
-        <w:t>}</w:t>
-      </w:r>
-      <w:r>
+        <w:rPr>
+          <w:rFonts w:ascii="Times New Roman" w:hAnsi="Times New Roman" w:cs="Times New Roman"/>
+        </w:rPr>
         <w:t xml:space="preserve"> USA. I declare under penalty of perjury that the foregoing is true and correct.</w:t>
       </w:r>
     </w:p>
+    <w:bookmarkEnd w:id="0"/>
     <w:p>
       <w:pPr>
         <w:spacing w:after="0" w:line="240" w:lineRule="auto"/>
@@ -948,8 +1153,13 @@
         <w:t>{</w:t>
       </w:r>
       <w:proofErr w:type="spellStart"/>
-      <w:r>
-        <w:t>doc.case.county</w:t>
+      <w:proofErr w:type="gramStart"/>
+      <w:r>
+        <w:t>doc.case</w:t>
+      </w:r>
+      <w:proofErr w:type="gramEnd"/>
+      <w:r>
+        <w:t>.county</w:t>
       </w:r>
       <w:proofErr w:type="spellEnd"/>
       <w:r>
@@ -1006,11 +1216,221 @@
         <w:t>{</w:t>
       </w:r>
       <w:proofErr w:type="spellStart"/>
+      <w:proofErr w:type="gramStart"/>
+      <w:r>
+        <w:t>doc.case</w:t>
+      </w:r>
+      <w:proofErr w:type="gramEnd"/>
+      <w:r>
+        <w:t>.client</w:t>
+      </w:r>
+      <w:proofErr w:type="spellEnd"/>
+      <w:r>
+        <w:t>[0]}</w:t>
+      </w:r>
+      <w:r>
+        <w:t>}</w:t>
+      </w:r>
+      <w:r>
+        <w:t>, Declarant</w:t>
+      </w:r>
+    </w:p>
+    <w:p>
+      <w:pPr>
+        <w:spacing w:after="0" w:line="240" w:lineRule="auto"/>
+      </w:pPr>
+      <w:r>
+        <w:t>{%p else %}</w:t>
+      </w:r>
+    </w:p>
+    <w:p>
+      <w:pPr>
+        <w:spacing w:after="0" w:line="240" w:lineRule="auto"/>
+        <w:ind w:firstLine="720"/>
+      </w:pPr>
+      <w:r>
+        <w:t xml:space="preserve">My name is </w:t>
+      </w:r>
+      <w:r>
+        <w:t>{</w:t>
+      </w:r>
+      <w:r>
+        <w:t>{</w:t>
+      </w:r>
+      <w:proofErr w:type="spellStart"/>
       <w:r>
         <w:t>doc.case.client</w:t>
       </w:r>
       <w:proofErr w:type="spellEnd"/>
       <w:r>
+        <w:t>[0]</w:t>
+      </w:r>
+      <w:r>
+        <w:t>}</w:t>
+      </w:r>
+      <w:r>
+        <w:t xml:space="preserve">}, my date of birth is </w:t>
+      </w:r>
+      <w:r>
+        <w:t xml:space="preserve"> </w:t>
+      </w:r>
+      <w:r>
+        <w:t>{</w:t>
+      </w:r>
+      <w:r>
+        <w:t>{</w:t>
+      </w:r>
+      <w:proofErr w:type="spellStart"/>
+      <w:r>
+        <w:t>doc.case.client</w:t>
+      </w:r>
+      <w:proofErr w:type="spellEnd"/>
+      <w:r>
+        <w:t>[0].birthda</w:t>
+      </w:r>
+      <w:r>
+        <w:t>te</w:t>
+      </w:r>
+      <w:r>
+        <w:t>}</w:t>
+      </w:r>
+      <w:r>
+        <w:t xml:space="preserve">}, and my inmate identifying number is </w:t>
+      </w:r>
+      <w:r>
+        <w:t>{</w:t>
+      </w:r>
+      <w:r>
+        <w:t>{</w:t>
+      </w:r>
+      <w:proofErr w:type="spellStart"/>
+      <w:r>
+        <w:t>doc.case.client</w:t>
+      </w:r>
+      <w:proofErr w:type="spellEnd"/>
+      <w:r>
+        <w:t>[0].</w:t>
+      </w:r>
+      <w:proofErr w:type="spellStart"/>
+      <w:r>
+        <w:t>inmate_number</w:t>
+      </w:r>
+      <w:proofErr w:type="spellEnd"/>
+      <w:r>
+        <w:t>}</w:t>
+      </w:r>
+      <w:r>
+        <w:t xml:space="preserve">}. I am presently incarcerated in </w:t>
+      </w:r>
+      <w:r>
+        <w:t>{</w:t>
+      </w:r>
+      <w:r>
+        <w:t>{</w:t>
+      </w:r>
+      <w:proofErr w:type="spellStart"/>
+      <w:proofErr w:type="gramStart"/>
+      <w:r>
+        <w:t>doc.case</w:t>
+      </w:r>
+      <w:proofErr w:type="gramEnd"/>
+      <w:r>
+        <w:t>.client</w:t>
+      </w:r>
+      <w:proofErr w:type="spellEnd"/>
+      <w:r>
+        <w:t>[0].corrections_unit</w:t>
+      </w:r>
+      <w:r>
+        <w:t>.</w:t>
+      </w:r>
+      <w:r>
+        <w:t>name</w:t>
+      </w:r>
+      <w:r>
+        <w:t>}</w:t>
+      </w:r>
+      <w:r>
+        <w:t xml:space="preserve">} in </w:t>
+      </w:r>
+      <w:r>
+        <w:t>{</w:t>
+      </w:r>
+      <w:r>
+        <w:t>{</w:t>
+      </w:r>
+      <w:proofErr w:type="spellStart"/>
+      <w:r>
+        <w:t>doc.case.client</w:t>
+      </w:r>
+      <w:proofErr w:type="spellEnd"/>
+      <w:r>
+        <w:t>[0].</w:t>
+      </w:r>
+      <w:proofErr w:type="spellStart"/>
+      <w:r>
+        <w:t>corrections_unit.address</w:t>
+      </w:r>
+      <w:proofErr w:type="spellEnd"/>
+      <w:r>
+        <w:t>}</w:t>
+      </w:r>
+      <w:r>
+        <w:t>}</w:t>
+      </w:r>
+      <w:r>
+        <w:t>. I declare under penalty of perjury that the foregoing is true and correct.</w:t>
+      </w:r>
+    </w:p>
+    <w:p>
+      <w:pPr>
+        <w:spacing w:after="0" w:line="240" w:lineRule="auto"/>
+      </w:pPr>
+    </w:p>
+    <w:p>
+      <w:pPr>
+        <w:spacing w:after="0" w:line="240" w:lineRule="auto"/>
+      </w:pPr>
+      <w:r>
+        <w:t>Executed on ________________________ [date].</w:t>
+      </w:r>
+    </w:p>
+    <w:p>
+      <w:pPr>
+        <w:spacing w:after="0" w:line="240" w:lineRule="auto"/>
+      </w:pPr>
+    </w:p>
+    <w:p>
+      <w:pPr>
+        <w:spacing w:after="0" w:line="240" w:lineRule="auto"/>
+        <w:ind w:left="4680"/>
+      </w:pPr>
+      <w:r>
+        <w:t>_________________________________</w:t>
+      </w:r>
+    </w:p>
+    <w:p>
+      <w:pPr>
+        <w:spacing w:after="0" w:line="240" w:lineRule="auto"/>
+        <w:ind w:left="3960" w:firstLine="720"/>
+      </w:pPr>
+      <w:r>
+        <w:t>{</w:t>
+      </w:r>
+      <w:r>
+        <w:t>{</w:t>
+      </w:r>
+      <w:proofErr w:type="spellStart"/>
+      <w:proofErr w:type="gramStart"/>
+      <w:r>
+        <w:t>doc.case</w:t>
+      </w:r>
+      <w:proofErr w:type="gramEnd"/>
+      <w:r>
+        <w:t>.client</w:t>
+      </w:r>
+      <w:proofErr w:type="spellEnd"/>
+      <w:r>
         <w:t>[0]}</w:t>
       </w:r>
       <w:r>
@@ -1025,201 +1445,6 @@
         <w:spacing w:after="0" w:line="240" w:lineRule="auto"/>
       </w:pPr>
       <w:r>
-        <w:t>{%p else %}</w:t>
-      </w:r>
-    </w:p>
-    <w:p>
-      <w:pPr>
-        <w:spacing w:after="0" w:line="240" w:lineRule="auto"/>
-        <w:ind w:firstLine="720"/>
-      </w:pPr>
-      <w:r>
-        <w:t xml:space="preserve">My name is </w:t>
-      </w:r>
-      <w:r>
-        <w:t>{</w:t>
-      </w:r>
-      <w:r>
-        <w:t>{</w:t>
-      </w:r>
-      <w:proofErr w:type="spellStart"/>
-      <w:r>
-        <w:t>doc.case.client</w:t>
-      </w:r>
-      <w:proofErr w:type="spellEnd"/>
-      <w:r>
-        <w:t>[0]</w:t>
-      </w:r>
-      <w:r>
-        <w:t>}</w:t>
-      </w:r>
-      <w:r>
-        <w:t xml:space="preserve">}, my date of birth is </w:t>
-      </w:r>
-      <w:r>
-        <w:t xml:space="preserve"> </w:t>
-      </w:r>
-      <w:r>
-        <w:t>{</w:t>
-      </w:r>
-      <w:r>
-        <w:t>{</w:t>
-      </w:r>
-      <w:proofErr w:type="spellStart"/>
-      <w:r>
-        <w:t>doc.case.client</w:t>
-      </w:r>
-      <w:proofErr w:type="spellEnd"/>
-      <w:r>
-        <w:t>[0].birthda</w:t>
-      </w:r>
-      <w:r>
-        <w:t>te</w:t>
-      </w:r>
-      <w:r>
-        <w:t>}</w:t>
-      </w:r>
-      <w:r>
-        <w:t xml:space="preserve">}, and my inmate identifying number is </w:t>
-      </w:r>
-      <w:r>
-        <w:t>{</w:t>
-      </w:r>
-      <w:r>
-        <w:t>{</w:t>
-      </w:r>
-      <w:proofErr w:type="spellStart"/>
-      <w:r>
-        <w:t>doc.case.client</w:t>
-      </w:r>
-      <w:proofErr w:type="spellEnd"/>
-      <w:r>
-        <w:t>[0].</w:t>
-      </w:r>
-      <w:proofErr w:type="spellStart"/>
-      <w:r>
-        <w:t>inmate_number</w:t>
-      </w:r>
-      <w:proofErr w:type="spellEnd"/>
-      <w:r>
-        <w:t>}</w:t>
-      </w:r>
-      <w:r>
-        <w:t xml:space="preserve">}. I am presently incarcerated in </w:t>
-      </w:r>
-      <w:r>
-        <w:t>{</w:t>
-      </w:r>
-      <w:r>
-        <w:t>{</w:t>
-      </w:r>
-      <w:proofErr w:type="spellStart"/>
-      <w:r>
-        <w:t>doc.case.client</w:t>
-      </w:r>
-      <w:proofErr w:type="spellEnd"/>
-      <w:r>
-        <w:t>[0].corrections_unit</w:t>
-      </w:r>
-      <w:r>
-        <w:t>.</w:t>
-      </w:r>
-      <w:r>
-        <w:t>name</w:t>
-      </w:r>
-      <w:r>
-        <w:t>}</w:t>
-      </w:r>
-      <w:r>
-        <w:t xml:space="preserve">} in </w:t>
-      </w:r>
-      <w:r>
-        <w:t>{</w:t>
-      </w:r>
-      <w:r>
-        <w:t>{</w:t>
-      </w:r>
-      <w:proofErr w:type="spellStart"/>
-      <w:r>
-        <w:t>doc.case.client</w:t>
-      </w:r>
-      <w:proofErr w:type="spellEnd"/>
-      <w:r>
-        <w:t>[0].</w:t>
-      </w:r>
-      <w:proofErr w:type="spellStart"/>
-      <w:r>
-        <w:t>corrections_unit.address</w:t>
-      </w:r>
-      <w:proofErr w:type="spellEnd"/>
-      <w:r>
-        <w:t>}</w:t>
-      </w:r>
-      <w:r>
-        <w:t>}</w:t>
-      </w:r>
-      <w:r>
-        <w:t>. I declare under penalty of perjury that the foregoing is true and correct.</w:t>
-      </w:r>
-    </w:p>
-    <w:p>
-      <w:pPr>
-        <w:spacing w:after="0" w:line="240" w:lineRule="auto"/>
-      </w:pPr>
-    </w:p>
-    <w:p>
-      <w:pPr>
-        <w:spacing w:after="0" w:line="240" w:lineRule="auto"/>
-      </w:pPr>
-      <w:r>
-        <w:t>Executed on ________________________ [date].</w:t>
-      </w:r>
-    </w:p>
-    <w:p>
-      <w:pPr>
-        <w:spacing w:after="0" w:line="240" w:lineRule="auto"/>
-      </w:pPr>
-    </w:p>
-    <w:p>
-      <w:pPr>
-        <w:spacing w:after="0" w:line="240" w:lineRule="auto"/>
-        <w:ind w:left="4680"/>
-      </w:pPr>
-      <w:r>
-        <w:t>_________________________________</w:t>
-      </w:r>
-    </w:p>
-    <w:p>
-      <w:pPr>
-        <w:spacing w:after="0" w:line="240" w:lineRule="auto"/>
-        <w:ind w:left="3960" w:firstLine="720"/>
-      </w:pPr>
-      <w:r>
-        <w:t>{</w:t>
-      </w:r>
-      <w:r>
-        <w:t>{</w:t>
-      </w:r>
-      <w:proofErr w:type="spellStart"/>
-      <w:r>
-        <w:t>doc.case.client</w:t>
-      </w:r>
-      <w:proofErr w:type="spellEnd"/>
-      <w:r>
-        <w:t>[0]}</w:t>
-      </w:r>
-      <w:r>
-        <w:t>}</w:t>
-      </w:r>
-      <w:r>
-        <w:t>, Declarant</w:t>
-      </w:r>
-    </w:p>
-    <w:p>
-      <w:pPr>
-        <w:spacing w:after="0" w:line="240" w:lineRule="auto"/>
-      </w:pPr>
-      <w:r>
         <w:t>{%p endif %}</w:t>
       </w:r>
     </w:p>
@@ -1244,10 +1469,18 @@
         <w:t>{{p include_docx_template('</w:t>
       </w:r>
       <w:r>
-        <w:t>docassemble.us_tx_family:data/templates/</w:t>
-      </w:r>
-      <w:r>
-        <w:t>TX-001.003-Certificate_of_Service.docx')}}</w:t>
+        <w:t>docassemble.us_tx_</w:t>
+      </w:r>
+      <w:proofErr w:type="gramStart"/>
+      <w:r>
+        <w:t>family:data/templates/</w:t>
+      </w:r>
+      <w:r>
+        <w:t>TX-001.003-Certificate_of_Service.docx</w:t>
+      </w:r>
+      <w:proofErr w:type="gramEnd"/>
+      <w:r>
+        <w:t>')}}</w:t>
       </w:r>
     </w:p>
     <w:sectPr>
@@ -1325,6 +1558,7 @@
       </w:rPr>
       <w:t>{{</w:t>
     </w:r>
+    <w:proofErr w:type="gramStart"/>
     <w:r>
       <w:rPr>
         <w:b/>
@@ -1341,7 +1575,17 @@
         <w:caps/>
         <w:sz w:val="22"/>
       </w:rPr>
-      <w:t>case.footer}}</w:t>
+      <w:t>case.footer</w:t>
+    </w:r>
+    <w:proofErr w:type="gramEnd"/>
+    <w:r>
+      <w:rPr>
+        <w:b/>
+        <w:bCs/>
+        <w:caps/>
+        <w:sz w:val="22"/>
+      </w:rPr>
+      <w:t>}}</w:t>
     </w:r>
     <w:r>
       <w:rPr>

</xml_diff>

<commit_message>
test if multi spaces will solve it
</commit_message>
<xml_diff>
--- a/docassemble/us_tx_family/data/templates/TX-009.020-Prove_Up_Declaration.docx
+++ b/docassemble/us_tx_family/data/templates/TX-009.020-Prove_Up_Declaration.docx
@@ -851,289 +851,166 @@
       <w:pPr>
         <w:spacing w:after="0" w:line="240" w:lineRule="auto"/>
         <w:ind w:firstLine="720"/>
-        <w:rPr>
-          <w:rFonts w:ascii="Times New Roman" w:hAnsi="Times New Roman" w:cs="Times New Roman"/>
-        </w:rPr>
-      </w:pPr>
+      </w:pPr>
+      <w:r>
+        <w:t xml:space="preserve">My name is </w:t>
+      </w:r>
+      <w:r>
+        <w:t>{</w:t>
+      </w:r>
+      <w:r>
+        <w:t>{</w:t>
+      </w:r>
+      <w:proofErr w:type="spellStart"/>
+      <w:r>
+        <w:t>doc.case.client</w:t>
+      </w:r>
+      <w:proofErr w:type="spellEnd"/>
+      <w:r>
+        <w:t>[0]</w:t>
+      </w:r>
+      <w:r>
+        <w:t>}</w:t>
+      </w:r>
+      <w:r>
+        <w:t>}, my date of birth is</w:t>
+      </w:r>
+      <w:r>
+        <w:t xml:space="preserve"> </w:t>
+      </w:r>
+      <w:r>
+        <w:t>{</w:t>
+      </w:r>
+      <w:r>
+        <w:t>{</w:t>
+      </w:r>
+      <w:proofErr w:type="spellStart"/>
+      <w:r>
+        <w:t>doc.case.client</w:t>
+      </w:r>
+      <w:proofErr w:type="spellEnd"/>
+      <w:r>
+        <w:t>[0].birthda</w:t>
+      </w:r>
+      <w:r>
+        <w:t>te</w:t>
+      </w:r>
+      <w:r>
+        <w:t>}</w:t>
+      </w:r>
+      <w:r>
+        <w:t>}</w:t>
+      </w:r>
+      <w:r>
+        <w:t xml:space="preserve"> and my address is </w:t>
+      </w:r>
+      <w:r>
+        <w:t>{</w:t>
+      </w:r>
+      <w:r>
+        <w:t>{</w:t>
+      </w:r>
+      <w:proofErr w:type="spellStart"/>
+      <w:r>
+        <w:t>doc.case.client</w:t>
+      </w:r>
+      <w:proofErr w:type="spellEnd"/>
+      <w:r>
+        <w:t>[0].</w:t>
+      </w:r>
+      <w:proofErr w:type="spellStart"/>
+      <w:r>
+        <w:t>address.address</w:t>
+      </w:r>
+      <w:proofErr w:type="spellEnd"/>
+      <w:r>
+        <w:t>}</w:t>
+      </w:r>
+      <w:r>
+        <w:t xml:space="preserve">}, </w:t>
+      </w:r>
+      <w:r>
+        <w:t>{</w:t>
+      </w:r>
+      <w:r>
+        <w:t>{</w:t>
+      </w:r>
+      <w:proofErr w:type="spellStart"/>
+      <w:r>
+        <w:t>doc.case.client</w:t>
+      </w:r>
+      <w:proofErr w:type="spellEnd"/>
+      <w:r>
+        <w:t>[0].</w:t>
+      </w:r>
+      <w:proofErr w:type="spellStart"/>
+      <w:r>
+        <w:t>address.city</w:t>
+      </w:r>
+      <w:proofErr w:type="spellEnd"/>
+      <w:r>
+        <w:t>}</w:t>
+      </w:r>
+      <w:r>
+        <w:t xml:space="preserve">}, </w:t>
+      </w:r>
+      <w:r>
+        <w:t xml:space="preserve">    </w:t>
+      </w:r>
+      <w:r>
+        <w:t>{</w:t>
+      </w:r>
+      <w:r>
+        <w:t>{</w:t>
+      </w:r>
+      <w:proofErr w:type="spellStart"/>
+      <w:r>
+        <w:t>doc.case.client</w:t>
+      </w:r>
+      <w:proofErr w:type="spellEnd"/>
+      <w:r>
+        <w:t>[0].</w:t>
+      </w:r>
+      <w:proofErr w:type="spellStart"/>
+      <w:r>
+        <w:t>address.state</w:t>
+      </w:r>
+      <w:proofErr w:type="spellEnd"/>
+      <w:r>
+        <w:t>}</w:t>
+      </w:r>
+      <w:r>
+        <w:t>}</w:t>
+      </w:r>
+      <w:r>
+        <w:t xml:space="preserve">    </w:t>
+      </w:r>
       <w:bookmarkStart w:id="0" w:name="_GoBack"/>
-      <w:r>
-        <w:rPr>
-          <w:rFonts w:ascii="Times New Roman" w:hAnsi="Times New Roman" w:cs="Times New Roman"/>
-        </w:rPr>
-        <w:t xml:space="preserve">My name is </w:t>
-      </w:r>
-      <w:r>
-        <w:rPr>
-          <w:rFonts w:ascii="Times New Roman" w:hAnsi="Times New Roman" w:cs="Times New Roman"/>
-        </w:rPr>
-        <w:t>{</w:t>
-      </w:r>
-      <w:r>
-        <w:rPr>
-          <w:rFonts w:ascii="Times New Roman" w:hAnsi="Times New Roman" w:cs="Times New Roman"/>
-        </w:rPr>
-        <w:t>{</w:t>
-      </w:r>
-      <w:proofErr w:type="spellStart"/>
-      <w:r>
-        <w:rPr>
-          <w:rFonts w:ascii="Times New Roman" w:hAnsi="Times New Roman" w:cs="Times New Roman"/>
-        </w:rPr>
+      <w:bookmarkEnd w:id="0"/>
+      <w:r>
+        <w:t xml:space="preserve"> </w:t>
+      </w:r>
+      <w:r>
+        <w:t>{</w:t>
+      </w:r>
+      <w:r>
+        <w:t>{</w:t>
+      </w:r>
+      <w:proofErr w:type="spellStart"/>
+      <w:r>
         <w:t>doc.case.client</w:t>
       </w:r>
       <w:proofErr w:type="spellEnd"/>
       <w:r>
-        <w:rPr>
-          <w:rFonts w:ascii="Times New Roman" w:hAnsi="Times New Roman" w:cs="Times New Roman"/>
-        </w:rPr>
-        <w:t>[0]</w:t>
-      </w:r>
-      <w:r>
-        <w:rPr>
-          <w:rFonts w:ascii="Times New Roman" w:hAnsi="Times New Roman" w:cs="Times New Roman"/>
-        </w:rPr>
-        <w:t>}</w:t>
-      </w:r>
-      <w:r>
-        <w:rPr>
-          <w:rFonts w:ascii="Times New Roman" w:hAnsi="Times New Roman" w:cs="Times New Roman"/>
-        </w:rPr>
-        <w:t>}, my date of birth is</w:t>
-      </w:r>
-      <w:r>
-        <w:rPr>
-          <w:rFonts w:ascii="Times New Roman" w:hAnsi="Times New Roman" w:cs="Times New Roman"/>
-        </w:rPr>
-        <w:t xml:space="preserve"> </w:t>
-      </w:r>
-      <w:r>
-        <w:rPr>
-          <w:rFonts w:ascii="Times New Roman" w:hAnsi="Times New Roman" w:cs="Times New Roman"/>
-        </w:rPr>
-        <w:t>{</w:t>
-      </w:r>
-      <w:r>
-        <w:rPr>
-          <w:rFonts w:ascii="Times New Roman" w:hAnsi="Times New Roman" w:cs="Times New Roman"/>
-        </w:rPr>
-        <w:t>{</w:t>
-      </w:r>
-      <w:proofErr w:type="spellStart"/>
-      <w:r>
-        <w:rPr>
-          <w:rFonts w:ascii="Times New Roman" w:hAnsi="Times New Roman" w:cs="Times New Roman"/>
-        </w:rPr>
-        <w:t>doc.case.client</w:t>
-      </w:r>
-      <w:proofErr w:type="spellEnd"/>
-      <w:r>
-        <w:rPr>
-          <w:rFonts w:ascii="Times New Roman" w:hAnsi="Times New Roman" w:cs="Times New Roman"/>
-        </w:rPr>
-        <w:t>[0].birthda</w:t>
-      </w:r>
-      <w:r>
-        <w:rPr>
-          <w:rFonts w:ascii="Times New Roman" w:hAnsi="Times New Roman" w:cs="Times New Roman"/>
-        </w:rPr>
-        <w:t>te</w:t>
-      </w:r>
-      <w:r>
-        <w:rPr>
-          <w:rFonts w:ascii="Times New Roman" w:hAnsi="Times New Roman" w:cs="Times New Roman"/>
-        </w:rPr>
-        <w:t>}</w:t>
-      </w:r>
-      <w:r>
-        <w:rPr>
-          <w:rFonts w:ascii="Times New Roman" w:hAnsi="Times New Roman" w:cs="Times New Roman"/>
-        </w:rPr>
-        <w:t>}</w:t>
-      </w:r>
-      <w:r>
-        <w:rPr>
-          <w:rFonts w:ascii="Times New Roman" w:hAnsi="Times New Roman" w:cs="Times New Roman"/>
-        </w:rPr>
-        <w:t xml:space="preserve"> and my address is </w:t>
-      </w:r>
-      <w:r>
-        <w:rPr>
-          <w:rFonts w:ascii="Times New Roman" w:hAnsi="Times New Roman" w:cs="Times New Roman"/>
-        </w:rPr>
-        <w:t>{</w:t>
-      </w:r>
-      <w:r>
-        <w:rPr>
-          <w:rFonts w:ascii="Times New Roman" w:hAnsi="Times New Roman" w:cs="Times New Roman"/>
-        </w:rPr>
-        <w:t>{</w:t>
-      </w:r>
-      <w:proofErr w:type="spellStart"/>
-      <w:r>
-        <w:rPr>
-          <w:rFonts w:ascii="Times New Roman" w:hAnsi="Times New Roman" w:cs="Times New Roman"/>
-        </w:rPr>
-        <w:t>doc.case.client</w:t>
-      </w:r>
-      <w:proofErr w:type="spellEnd"/>
-      <w:r>
-        <w:rPr>
-          <w:rFonts w:ascii="Times New Roman" w:hAnsi="Times New Roman" w:cs="Times New Roman"/>
-        </w:rPr>
-        <w:t>[0].</w:t>
-      </w:r>
-      <w:proofErr w:type="spellStart"/>
-      <w:r>
-        <w:rPr>
-          <w:rFonts w:ascii="Times New Roman" w:hAnsi="Times New Roman" w:cs="Times New Roman"/>
-        </w:rPr>
-        <w:t>address.address</w:t>
-      </w:r>
-      <w:proofErr w:type="spellEnd"/>
-      <w:r>
-        <w:rPr>
-          <w:rFonts w:ascii="Times New Roman" w:hAnsi="Times New Roman" w:cs="Times New Roman"/>
-        </w:rPr>
-        <w:t>}</w:t>
-      </w:r>
-      <w:r>
-        <w:rPr>
-          <w:rFonts w:ascii="Times New Roman" w:hAnsi="Times New Roman" w:cs="Times New Roman"/>
-        </w:rPr>
-        <w:t xml:space="preserve">}, </w:t>
-      </w:r>
-      <w:r>
-        <w:rPr>
-          <w:rFonts w:ascii="Times New Roman" w:hAnsi="Times New Roman" w:cs="Times New Roman"/>
-        </w:rPr>
-        <w:t>{</w:t>
-      </w:r>
-      <w:r>
-        <w:rPr>
-          <w:rFonts w:ascii="Times New Roman" w:hAnsi="Times New Roman" w:cs="Times New Roman"/>
-        </w:rPr>
-        <w:t>{</w:t>
-      </w:r>
-      <w:proofErr w:type="spellStart"/>
-      <w:r>
-        <w:rPr>
-          <w:rFonts w:ascii="Times New Roman" w:hAnsi="Times New Roman" w:cs="Times New Roman"/>
-        </w:rPr>
-        <w:t>doc.case.client</w:t>
-      </w:r>
-      <w:proofErr w:type="spellEnd"/>
-      <w:r>
-        <w:rPr>
-          <w:rFonts w:ascii="Times New Roman" w:hAnsi="Times New Roman" w:cs="Times New Roman"/>
-        </w:rPr>
-        <w:t>[0].</w:t>
-      </w:r>
-      <w:proofErr w:type="spellStart"/>
-      <w:r>
-        <w:rPr>
-          <w:rFonts w:ascii="Times New Roman" w:hAnsi="Times New Roman" w:cs="Times New Roman"/>
-        </w:rPr>
-        <w:t>address.city</w:t>
-      </w:r>
-      <w:proofErr w:type="spellEnd"/>
-      <w:r>
-        <w:rPr>
-          <w:rFonts w:ascii="Times New Roman" w:hAnsi="Times New Roman" w:cs="Times New Roman"/>
-        </w:rPr>
-        <w:t>}</w:t>
-      </w:r>
-      <w:r>
-        <w:rPr>
-          <w:rFonts w:ascii="Times New Roman" w:hAnsi="Times New Roman" w:cs="Times New Roman"/>
-        </w:rPr>
-        <w:t xml:space="preserve">}, </w:t>
-      </w:r>
-      <w:r>
-        <w:rPr>
-          <w:rFonts w:ascii="Times New Roman" w:hAnsi="Times New Roman" w:cs="Times New Roman"/>
-        </w:rPr>
-        <w:t>{</w:t>
-      </w:r>
-      <w:r>
-        <w:rPr>
-          <w:rFonts w:ascii="Times New Roman" w:hAnsi="Times New Roman" w:cs="Times New Roman"/>
-        </w:rPr>
-        <w:t>{</w:t>
-      </w:r>
-      <w:proofErr w:type="spellStart"/>
-      <w:r>
-        <w:rPr>
-          <w:rFonts w:ascii="Times New Roman" w:hAnsi="Times New Roman" w:cs="Times New Roman"/>
-        </w:rPr>
-        <w:t>doc.case.client</w:t>
-      </w:r>
-      <w:proofErr w:type="spellEnd"/>
-      <w:r>
-        <w:rPr>
-          <w:rFonts w:ascii="Times New Roman" w:hAnsi="Times New Roman" w:cs="Times New Roman"/>
-        </w:rPr>
-        <w:t>[0].</w:t>
-      </w:r>
-      <w:proofErr w:type="spellStart"/>
-      <w:r>
-        <w:rPr>
-          <w:rFonts w:ascii="Times New Roman" w:hAnsi="Times New Roman" w:cs="Times New Roman"/>
-        </w:rPr>
-        <w:t>address.state</w:t>
-      </w:r>
-      <w:proofErr w:type="spellEnd"/>
-      <w:r>
-        <w:rPr>
-          <w:rFonts w:ascii="Times New Roman" w:hAnsi="Times New Roman" w:cs="Times New Roman"/>
-        </w:rPr>
-        <w:t>}</w:t>
-      </w:r>
-      <w:r>
-        <w:rPr>
-          <w:rFonts w:ascii="Times New Roman" w:hAnsi="Times New Roman" w:cs="Times New Roman"/>
-        </w:rPr>
-        <w:t xml:space="preserve">} </w:t>
-      </w:r>
-      <w:r>
-        <w:rPr>
-          <w:rFonts w:ascii="Times New Roman" w:hAnsi="Times New Roman" w:cs="Times New Roman"/>
-        </w:rPr>
-        <w:t>{</w:t>
-      </w:r>
-      <w:r>
-        <w:rPr>
-          <w:rFonts w:ascii="Times New Roman" w:hAnsi="Times New Roman" w:cs="Times New Roman"/>
-        </w:rPr>
-        <w:t>{</w:t>
-      </w:r>
-      <w:proofErr w:type="spellStart"/>
-      <w:r>
-        <w:rPr>
-          <w:rFonts w:ascii="Times New Roman" w:hAnsi="Times New Roman" w:cs="Times New Roman"/>
-        </w:rPr>
-        <w:t>doc.case.client</w:t>
-      </w:r>
-      <w:proofErr w:type="spellEnd"/>
-      <w:r>
-        <w:rPr>
-          <w:rFonts w:ascii="Times New Roman" w:hAnsi="Times New Roman" w:cs="Times New Roman"/>
-        </w:rPr>
         <w:t>[0].address.zip}</w:t>
       </w:r>
       <w:r>
-        <w:rPr>
-          <w:rFonts w:ascii="Times New Roman" w:hAnsi="Times New Roman" w:cs="Times New Roman"/>
-        </w:rPr>
-        <w:t>}</w:t>
-      </w:r>
-      <w:r>
-        <w:rPr>
-          <w:rFonts w:ascii="Times New Roman" w:hAnsi="Times New Roman" w:cs="Times New Roman"/>
-        </w:rPr>
+        <w:t>}</w:t>
+      </w:r>
+      <w:r>
         <w:t xml:space="preserve"> USA. I declare under penalty of perjury that the foregoing is true and correct.</w:t>
       </w:r>
     </w:p>
-    <w:bookmarkEnd w:id="0"/>
     <w:p>
       <w:pPr>
         <w:spacing w:after="0" w:line="240" w:lineRule="auto"/>

</xml_diff>

<commit_message>
verify that multi spaces fixes it
</commit_message>
<xml_diff>
--- a/docassemble/us_tx_family/data/templates/TX-009.020-Prove_Up_Declaration.docx
+++ b/docassemble/us_tx_family/data/templates/TX-009.020-Prove_Up_Declaration.docx
@@ -13,11 +13,7 @@
         <w:t>'</w:t>
       </w:r>
       <w:r>
-        <w:t>docassemble.us_tx_</w:t>
-      </w:r>
-      <w:proofErr w:type="gramStart"/>
-      <w:r>
-        <w:t>family:data/templates/</w:t>
+        <w:t>docassemble.us_tx_family:data/templates/</w:t>
       </w:r>
       <w:r>
         <w:t>TX-00</w:t>
@@ -32,11 +28,7 @@
         <w:t>Basic_Pleading</w:t>
       </w:r>
       <w:r>
-        <w:t>.docx</w:t>
-      </w:r>
-      <w:proofErr w:type="gramEnd"/>
-      <w:r>
-        <w:t>')}}</w:t>
+        <w:t>.docx')}}</w:t>
       </w:r>
     </w:p>
     <w:p>
@@ -66,12 +58,10 @@
         <w:t>{</w:t>
       </w:r>
       <w:proofErr w:type="spellStart"/>
-      <w:proofErr w:type="gramStart"/>
       <w:r>
         <w:t>case.client</w:t>
       </w:r>
       <w:proofErr w:type="spellEnd"/>
-      <w:proofErr w:type="gramEnd"/>
       <w:r>
         <w:t>[0]</w:t>
       </w:r>
@@ -104,12 +94,10 @@
         <w:t>{{</w:t>
       </w:r>
       <w:proofErr w:type="spellStart"/>
-      <w:proofErr w:type="gramStart"/>
       <w:r>
         <w:t>case.client</w:t>
       </w:r>
       <w:proofErr w:type="spellEnd"/>
-      <w:proofErr w:type="gramEnd"/>
       <w:r>
         <w:t>[0]}</w:t>
       </w:r>
@@ -148,12 +136,10 @@
         <w:t>{</w:t>
       </w:r>
       <w:proofErr w:type="spellStart"/>
-      <w:proofErr w:type="gramStart"/>
       <w:r>
         <w:t>case.client</w:t>
       </w:r>
       <w:proofErr w:type="spellEnd"/>
-      <w:proofErr w:type="gramEnd"/>
       <w:r>
         <w:t>[0]}</w:t>
       </w:r>
@@ -192,11 +178,9 @@
         <w:t>{</w:t>
       </w:r>
       <w:proofErr w:type="spellStart"/>
-      <w:proofErr w:type="gramStart"/>
       <w:r>
         <w:t>doc.spouse</w:t>
       </w:r>
-      <w:proofErr w:type="gramEnd"/>
       <w:r>
         <w:t>_</w:t>
       </w:r>
@@ -240,12 +224,10 @@
         <w:t>{{</w:t>
       </w:r>
       <w:proofErr w:type="spellStart"/>
-      <w:proofErr w:type="gramStart"/>
       <w:r>
         <w:t>case.county</w:t>
       </w:r>
       <w:proofErr w:type="spellEnd"/>
-      <w:proofErr w:type="gramEnd"/>
       <w:r>
         <w:t>}} C</w:t>
       </w:r>
@@ -273,13 +255,8 @@
         <w:t>{</w:t>
       </w:r>
       <w:proofErr w:type="spellStart"/>
-      <w:proofErr w:type="gramStart"/>
-      <w:r>
-        <w:t>doc.case</w:t>
-      </w:r>
-      <w:proofErr w:type="gramEnd"/>
-      <w:r>
-        <w:t>.marriage_date</w:t>
+      <w:r>
+        <w:t>doc.case.marriage_date</w:t>
       </w:r>
       <w:proofErr w:type="spellEnd"/>
       <w:r>
@@ -312,13 +289,8 @@
         <w:t>{</w:t>
       </w:r>
       <w:proofErr w:type="spellStart"/>
-      <w:proofErr w:type="gramStart"/>
-      <w:r>
-        <w:t>doc.case</w:t>
-      </w:r>
-      <w:proofErr w:type="gramEnd"/>
-      <w:r>
-        <w:t>.separation_date</w:t>
+      <w:r>
+        <w:t>doc.case.separation_date</w:t>
       </w:r>
       <w:proofErr w:type="spellEnd"/>
       <w:r>
@@ -353,13 +325,8 @@
         <w:t xml:space="preserve">{%p if </w:t>
       </w:r>
       <w:proofErr w:type="spellStart"/>
-      <w:proofErr w:type="gramStart"/>
-      <w:r>
-        <w:t>doc.case</w:t>
-      </w:r>
-      <w:proofErr w:type="gramEnd"/>
-      <w:r>
-        <w:t>.child.number</w:t>
+      <w:r>
+        <w:t>doc.case.child.number</w:t>
       </w:r>
       <w:proofErr w:type="spellEnd"/>
       <w:r>
@@ -386,13 +353,8 @@
         <w:t>{</w:t>
       </w:r>
       <w:proofErr w:type="spellStart"/>
-      <w:proofErr w:type="gramStart"/>
-      <w:r>
-        <w:t>doc.case</w:t>
-      </w:r>
-      <w:proofErr w:type="gramEnd"/>
-      <w:r>
-        <w:t>.child.number</w:t>
+      <w:r>
+        <w:t>doc.case.child.number</w:t>
       </w:r>
       <w:proofErr w:type="spellEnd"/>
       <w:r>
@@ -427,13 +389,8 @@
         <w:t xml:space="preserve">for c in </w:t>
       </w:r>
       <w:proofErr w:type="spellStart"/>
-      <w:proofErr w:type="gramStart"/>
-      <w:r>
-        <w:t>doc.case</w:t>
-      </w:r>
-      <w:proofErr w:type="gramEnd"/>
-      <w:r>
-        <w:t>.child</w:t>
+      <w:r>
+        <w:t>doc.case.child</w:t>
       </w:r>
       <w:proofErr w:type="spellEnd"/>
       <w:r>
@@ -466,19 +423,11 @@
       </w:r>
       <w:proofErr w:type="spellStart"/>
       <w:r>
-        <w:t>c.age_in_</w:t>
-      </w:r>
-      <w:proofErr w:type="gramStart"/>
-      <w:r>
-        <w:t>years</w:t>
-      </w:r>
-      <w:proofErr w:type="spellEnd"/>
-      <w:r>
-        <w:t>(</w:t>
-      </w:r>
-      <w:proofErr w:type="gramEnd"/>
-      <w:r>
-        <w:t>)}</w:t>
+        <w:t>c.age_in_years</w:t>
+      </w:r>
+      <w:proofErr w:type="spellEnd"/>
+      <w:r>
+        <w:t>()}</w:t>
       </w:r>
       <w:r>
         <w:t>}</w:t>
@@ -666,15 +615,7 @@
         <w:ind w:left="900" w:hanging="540"/>
       </w:pPr>
       <w:r>
-        <w:t xml:space="preserve">This is the document that contains the agreements </w:t>
-      </w:r>
-      <w:proofErr w:type="gramStart"/>
-      <w:r>
-        <w:t>entered into</w:t>
-      </w:r>
-      <w:proofErr w:type="gramEnd"/>
-      <w:r>
-        <w:t xml:space="preserve"> between my spouse and me.</w:t>
+        <w:t>This is the document that contains the agreements entered into between my spouse and me.</w:t>
       </w:r>
     </w:p>
     <w:p>
@@ -717,13 +658,8 @@
         <w:t>{</w:t>
       </w:r>
       <w:proofErr w:type="spellStart"/>
-      <w:proofErr w:type="gramStart"/>
-      <w:r>
-        <w:t>doc.case</w:t>
-      </w:r>
-      <w:proofErr w:type="gramEnd"/>
-      <w:r>
-        <w:t>.client</w:t>
+      <w:r>
+        <w:t>doc.case.client</w:t>
       </w:r>
       <w:proofErr w:type="spellEnd"/>
       <w:r>
@@ -768,13 +704,8 @@
         <w:t>{</w:t>
       </w:r>
       <w:proofErr w:type="spellStart"/>
-      <w:proofErr w:type="gramStart"/>
-      <w:r>
-        <w:t>doc.case</w:t>
-      </w:r>
-      <w:proofErr w:type="gramEnd"/>
-      <w:r>
-        <w:t>.client</w:t>
+      <w:r>
+        <w:t>doc.case.client</w:t>
       </w:r>
       <w:proofErr w:type="spellEnd"/>
       <w:r>
@@ -826,13 +757,8 @@
         <w:t xml:space="preserve">{%p if not </w:t>
       </w:r>
       <w:proofErr w:type="spellStart"/>
-      <w:proofErr w:type="gramStart"/>
-      <w:r>
-        <w:t>doc.case</w:t>
-      </w:r>
-      <w:proofErr w:type="gramEnd"/>
-      <w:r>
-        <w:t>.client</w:t>
+      <w:r>
+        <w:t>doc.case.client</w:t>
       </w:r>
       <w:proofErr w:type="spellEnd"/>
       <w:r>
@@ -930,6 +856,9 @@
         <w:t xml:space="preserve">}, </w:t>
       </w:r>
       <w:r>
+        <w:t xml:space="preserve"> </w:t>
+      </w:r>
+      <w:r>
         <w:t>{</w:t>
       </w:r>
       <w:r>
@@ -955,7 +884,7 @@
         <w:t xml:space="preserve">}, </w:t>
       </w:r>
       <w:r>
-        <w:t xml:space="preserve">    </w:t>
+        <w:t xml:space="preserve"> </w:t>
       </w:r>
       <w:r>
         <w:t>{</w:t>
@@ -983,7 +912,7 @@
         <w:t>}</w:t>
       </w:r>
       <w:r>
-        <w:t xml:space="preserve">    </w:t>
+        <w:t xml:space="preserve"> </w:t>
       </w:r>
       <w:bookmarkStart w:id="0" w:name="_GoBack"/>
       <w:bookmarkEnd w:id="0"/>
@@ -1030,13 +959,8 @@
         <w:t>{</w:t>
       </w:r>
       <w:proofErr w:type="spellStart"/>
-      <w:proofErr w:type="gramStart"/>
-      <w:r>
-        <w:t>doc.case</w:t>
-      </w:r>
-      <w:proofErr w:type="gramEnd"/>
-      <w:r>
-        <w:t>.county</w:t>
+      <w:r>
+        <w:t>doc.case.county</w:t>
       </w:r>
       <w:proofErr w:type="spellEnd"/>
       <w:r>
@@ -1093,13 +1017,8 @@
         <w:t>{</w:t>
       </w:r>
       <w:proofErr w:type="spellStart"/>
-      <w:proofErr w:type="gramStart"/>
-      <w:r>
-        <w:t>doc.case</w:t>
-      </w:r>
-      <w:proofErr w:type="gramEnd"/>
-      <w:r>
-        <w:t>.client</w:t>
+      <w:r>
+        <w:t>doc.case.client</w:t>
       </w:r>
       <w:proofErr w:type="spellEnd"/>
       <w:r>
@@ -1206,13 +1125,8 @@
         <w:t>{</w:t>
       </w:r>
       <w:proofErr w:type="spellStart"/>
-      <w:proofErr w:type="gramStart"/>
-      <w:r>
-        <w:t>doc.case</w:t>
-      </w:r>
-      <w:proofErr w:type="gramEnd"/>
-      <w:r>
-        <w:t>.client</w:t>
+      <w:r>
+        <w:t>doc.case.client</w:t>
       </w:r>
       <w:proofErr w:type="spellEnd"/>
       <w:r>
@@ -1298,13 +1212,8 @@
         <w:t>{</w:t>
       </w:r>
       <w:proofErr w:type="spellStart"/>
-      <w:proofErr w:type="gramStart"/>
-      <w:r>
-        <w:t>doc.case</w:t>
-      </w:r>
-      <w:proofErr w:type="gramEnd"/>
-      <w:r>
-        <w:t>.client</w:t>
+      <w:r>
+        <w:t>doc.case.client</w:t>
       </w:r>
       <w:proofErr w:type="spellEnd"/>
       <w:r>
@@ -1346,18 +1255,10 @@
         <w:t>{{p include_docx_template('</w:t>
       </w:r>
       <w:r>
-        <w:t>docassemble.us_tx_</w:t>
-      </w:r>
-      <w:proofErr w:type="gramStart"/>
-      <w:r>
-        <w:t>family:data/templates/</w:t>
-      </w:r>
-      <w:r>
-        <w:t>TX-001.003-Certificate_of_Service.docx</w:t>
-      </w:r>
-      <w:proofErr w:type="gramEnd"/>
-      <w:r>
-        <w:t>')}}</w:t>
+        <w:t>docassemble.us_tx_family:data/templates/</w:t>
+      </w:r>
+      <w:r>
+        <w:t>TX-001.003-Certificate_of_Service.docx')}}</w:t>
       </w:r>
     </w:p>
     <w:sectPr>
@@ -1435,7 +1336,6 @@
       </w:rPr>
       <w:t>{{</w:t>
     </w:r>
-    <w:proofErr w:type="gramStart"/>
     <w:r>
       <w:rPr>
         <w:b/>
@@ -1452,17 +1352,7 @@
         <w:caps/>
         <w:sz w:val="22"/>
       </w:rPr>
-      <w:t>case.footer</w:t>
-    </w:r>
-    <w:proofErr w:type="gramEnd"/>
-    <w:r>
-      <w:rPr>
-        <w:b/>
-        <w:bCs/>
-        <w:caps/>
-        <w:sz w:val="22"/>
-      </w:rPr>
-      <w:t>}}</w:t>
+      <w:t>case.footer}}</w:t>
     </w:r>
     <w:r>
       <w:rPr>

</xml_diff>

<commit_message>
clean up template for inmate declaration
</commit_message>
<xml_diff>
--- a/docassemble/us_tx_family/data/templates/TX-009.020-Prove_Up_Declaration.docx
+++ b/docassemble/us_tx_family/data/templates/TX-009.020-Prove_Up_Declaration.docx
@@ -36,15 +36,7 @@
         <w:spacing w:after="0" w:line="240" w:lineRule="auto"/>
       </w:pPr>
       <w:r>
-        <w:t xml:space="preserve">{%p if </w:t>
-      </w:r>
-      <w:proofErr w:type="spellStart"/>
-      <w:r>
-        <w:t>doc.is_affidavit</w:t>
-      </w:r>
-      <w:proofErr w:type="spellEnd"/>
-      <w:r>
-        <w:t>%}</w:t>
+        <w:t>{%p if doc.is_affidavit%}</w:t>
       </w:r>
     </w:p>
     <w:p>
@@ -55,15 +47,7 @@
         <w:t>{</w:t>
       </w:r>
       <w:r>
-        <w:t>{</w:t>
-      </w:r>
-      <w:proofErr w:type="spellStart"/>
-      <w:r>
-        <w:t>case.client</w:t>
-      </w:r>
-      <w:proofErr w:type="spellEnd"/>
-      <w:r>
-        <w:t>[0]</w:t>
+        <w:t>{case.client[0]</w:t>
       </w:r>
       <w:r>
         <w:t>}</w:t>
@@ -93,13 +77,8 @@
       <w:r>
         <w:t>{{</w:t>
       </w:r>
-      <w:proofErr w:type="spellStart"/>
-      <w:r>
-        <w:t>case.client</w:t>
-      </w:r>
-      <w:proofErr w:type="spellEnd"/>
-      <w:r>
-        <w:t>[0]}</w:t>
+      <w:r>
+        <w:t>case.client[0]}</w:t>
       </w:r>
       <w:r>
         <w:t>}</w:t>
@@ -133,15 +112,7 @@
         <w:t>{</w:t>
       </w:r>
       <w:r>
-        <w:t>{</w:t>
-      </w:r>
-      <w:proofErr w:type="spellStart"/>
-      <w:r>
-        <w:t>case.client</w:t>
-      </w:r>
-      <w:proofErr w:type="spellEnd"/>
-      <w:r>
-        <w:t>[0]}</w:t>
+        <w:t>{case.client[0]}</w:t>
       </w:r>
       <w:r>
         <w:t>}</w:t>
@@ -175,21 +146,13 @@
         <w:t>{</w:t>
       </w:r>
       <w:r>
-        <w:t>{</w:t>
-      </w:r>
-      <w:proofErr w:type="spellStart"/>
-      <w:r>
-        <w:t>doc.spouse</w:t>
+        <w:t>{doc.spouse</w:t>
       </w:r>
       <w:r>
         <w:t>_</w:t>
       </w:r>
       <w:r>
-        <w:t>name</w:t>
-      </w:r>
-      <w:proofErr w:type="spellEnd"/>
-      <w:r>
-        <w:t>}</w:t>
+        <w:t>name}</w:t>
       </w:r>
       <w:r>
         <w:t>}</w:t>
@@ -221,15 +184,7 @@
         <w:t xml:space="preserve"> been a domiciliary of Texas for the preceding six-month period and a resident of </w:t>
       </w:r>
       <w:r>
-        <w:t>{{</w:t>
-      </w:r>
-      <w:proofErr w:type="spellStart"/>
-      <w:r>
-        <w:t>case.county</w:t>
-      </w:r>
-      <w:proofErr w:type="spellEnd"/>
-      <w:r>
-        <w:t>}} C</w:t>
+        <w:t>{{case.county}} C</w:t>
       </w:r>
       <w:r>
         <w:t>ounty for the preceding ninety-day period.</w:t>
@@ -252,13 +207,8 @@
         <w:t>{</w:t>
       </w:r>
       <w:r>
-        <w:t>{</w:t>
-      </w:r>
-      <w:proofErr w:type="spellStart"/>
-      <w:r>
-        <w:t>doc.case.marriage_date</w:t>
-      </w:r>
-      <w:proofErr w:type="spellEnd"/>
+        <w:t>{doc.case.marriage_date</w:t>
+      </w:r>
       <w:r>
         <w:t>}</w:t>
       </w:r>
@@ -286,15 +236,7 @@
         <w:t>{</w:t>
       </w:r>
       <w:r>
-        <w:t>{</w:t>
-      </w:r>
-      <w:proofErr w:type="spellStart"/>
-      <w:r>
-        <w:t>doc.case.separation_date</w:t>
-      </w:r>
-      <w:proofErr w:type="spellEnd"/>
-      <w:r>
-        <w:t>}</w:t>
+        <w:t>{doc.case.separation_date}</w:t>
       </w:r>
       <w:r>
         <w:t>}</w:t>
@@ -322,15 +264,7 @@
         <w:spacing w:after="0" w:line="240" w:lineRule="auto"/>
       </w:pPr>
       <w:r>
-        <w:t xml:space="preserve">{%p if </w:t>
-      </w:r>
-      <w:proofErr w:type="spellStart"/>
-      <w:r>
-        <w:t>doc.case.child.number</w:t>
-      </w:r>
-      <w:proofErr w:type="spellEnd"/>
-      <w:r>
-        <w:t>() &gt; 0%}</w:t>
+        <w:t>{%p if doc.case.child.number() &gt; 0%}</w:t>
       </w:r>
     </w:p>
     <w:p>
@@ -350,29 +284,13 @@
         <w:t>{</w:t>
       </w:r>
       <w:r>
-        <w:t>{</w:t>
-      </w:r>
-      <w:proofErr w:type="spellStart"/>
-      <w:r>
-        <w:t>doc.case.child.number</w:t>
-      </w:r>
-      <w:proofErr w:type="spellEnd"/>
-      <w:r>
-        <w:t>()}</w:t>
-      </w:r>
-      <w:r>
-        <w:t>}</w:t>
-      </w:r>
-      <w:r>
-        <w:t xml:space="preserve"> child{% if </w:t>
-      </w:r>
-      <w:proofErr w:type="spellStart"/>
-      <w:r>
-        <w:t>doc.case.child.number</w:t>
-      </w:r>
-      <w:proofErr w:type="spellEnd"/>
-      <w:r>
-        <w:t>() &gt; 1%}ren{%endif%} born or adopted during this marriage. Those children are:</w:t>
+        <w:t>{doc.case.child.number()}</w:t>
+      </w:r>
+      <w:r>
+        <w:t>}</w:t>
+      </w:r>
+      <w:r>
+        <w:t xml:space="preserve"> child{% if doc.case.child.number() &gt; 1%}ren{%endif%} born or adopted during this marriage. Those children are:</w:t>
       </w:r>
     </w:p>
     <w:p>
@@ -386,15 +304,7 @@
         <w:t xml:space="preserve">p </w:t>
       </w:r>
       <w:r>
-        <w:t xml:space="preserve">for c in </w:t>
-      </w:r>
-      <w:proofErr w:type="spellStart"/>
-      <w:r>
-        <w:t>doc.case.child</w:t>
-      </w:r>
-      <w:proofErr w:type="spellEnd"/>
-      <w:r>
-        <w:t>%}</w:t>
+        <w:t>for c in doc.case.child%}</w:t>
       </w:r>
     </w:p>
     <w:p>
@@ -421,13 +331,8 @@
       <w:r>
         <w:t>{</w:t>
       </w:r>
-      <w:proofErr w:type="spellStart"/>
-      <w:r>
-        <w:t>c.age_in_years</w:t>
-      </w:r>
-      <w:proofErr w:type="spellEnd"/>
-      <w:r>
-        <w:t>()}</w:t>
+      <w:r>
+        <w:t>c.age_in_years()}</w:t>
       </w:r>
       <w:r>
         <w:t>}</w:t>
@@ -446,13 +351,8 @@
       <w:r>
         <w:t xml:space="preserve"> </w:t>
       </w:r>
-      <w:proofErr w:type="spellStart"/>
-      <w:r>
-        <w:t>endfor</w:t>
-      </w:r>
-      <w:proofErr w:type="spellEnd"/>
-      <w:r>
-        <w:t>%}</w:t>
+      <w:r>
+        <w:t>endfor%}</w:t>
       </w:r>
     </w:p>
     <w:p>
@@ -655,61 +555,37 @@
         <w:t>{</w:t>
       </w:r>
       <w:r>
+        <w:t>{doc.case.client[0]}</w:t>
+      </w:r>
+      <w:r>
+        <w:t>}</w:t>
+      </w:r>
+    </w:p>
+    <w:p>
+      <w:pPr>
+        <w:spacing w:after="0" w:line="240" w:lineRule="auto"/>
+      </w:pPr>
+    </w:p>
+    <w:p>
+      <w:pPr>
+        <w:spacing w:after="0" w:line="240" w:lineRule="auto"/>
+      </w:pPr>
+      <w:r>
+        <w:t>{% if doc.is_affidavit%}</w:t>
+      </w:r>
+    </w:p>
+    <w:p>
+      <w:pPr>
+        <w:spacing w:after="0"/>
+      </w:pPr>
+      <w:r>
+        <w:t xml:space="preserve">SIGNED under oath by </w:t>
+      </w:r>
+      <w:r>
         <w:t>{</w:t>
       </w:r>
-      <w:proofErr w:type="spellStart"/>
-      <w:r>
-        <w:t>doc.case.client</w:t>
-      </w:r>
-      <w:proofErr w:type="spellEnd"/>
-      <w:r>
-        <w:t>[0]}</w:t>
-      </w:r>
-      <w:r>
-        <w:t>}</w:t>
-      </w:r>
-    </w:p>
-    <w:p>
-      <w:pPr>
-        <w:spacing w:after="0" w:line="240" w:lineRule="auto"/>
-      </w:pPr>
-    </w:p>
-    <w:p>
-      <w:pPr>
-        <w:spacing w:after="0" w:line="240" w:lineRule="auto"/>
-      </w:pPr>
-      <w:r>
-        <w:t xml:space="preserve">{% if </w:t>
-      </w:r>
-      <w:proofErr w:type="spellStart"/>
-      <w:r>
-        <w:t>doc.is_affidavit</w:t>
-      </w:r>
-      <w:proofErr w:type="spellEnd"/>
-      <w:r>
-        <w:t>%}</w:t>
-      </w:r>
-    </w:p>
-    <w:p>
-      <w:pPr>
-        <w:spacing w:after="0"/>
-      </w:pPr>
-      <w:r>
-        <w:t xml:space="preserve">SIGNED under oath by </w:t>
-      </w:r>
-      <w:r>
-        <w:t>{</w:t>
-      </w:r>
-      <w:r>
-        <w:t>{</w:t>
-      </w:r>
-      <w:proofErr w:type="spellStart"/>
-      <w:r>
-        <w:t>doc.case.client</w:t>
-      </w:r>
-      <w:proofErr w:type="spellEnd"/>
-      <w:r>
-        <w:t>[0]}</w:t>
+      <w:r>
+        <w:t>{doc.case.client[0]}</w:t>
       </w:r>
       <w:r>
         <w:t>}</w:t>
@@ -754,23 +630,7 @@
         <w:spacing w:after="0" w:line="240" w:lineRule="auto"/>
       </w:pPr>
       <w:r>
-        <w:t xml:space="preserve">{%p if not </w:t>
-      </w:r>
-      <w:proofErr w:type="spellStart"/>
-      <w:r>
-        <w:t>doc.case.client</w:t>
-      </w:r>
-      <w:proofErr w:type="spellEnd"/>
-      <w:r>
-        <w:t>[0].</w:t>
-      </w:r>
-      <w:proofErr w:type="spellStart"/>
-      <w:r>
-        <w:t>is_incarcerated</w:t>
-      </w:r>
-      <w:proofErr w:type="spellEnd"/>
-      <w:r>
-        <w:t xml:space="preserve"> %}</w:t>
+        <w:t>{%p if not doc.case.client[0].is_incarcerated %}</w:t>
       </w:r>
     </w:p>
     <w:p>
@@ -785,21 +645,46 @@
         <w:t>{</w:t>
       </w:r>
       <w:r>
+        <w:t>{doc.case.client[0]</w:t>
+      </w:r>
+      <w:r>
+        <w:t>}</w:t>
+      </w:r>
+      <w:r>
+        <w:t>}, my date of birth is</w:t>
+      </w:r>
+      <w:r>
+        <w:t xml:space="preserve"> </w:t>
+      </w:r>
+      <w:r>
         <w:t>{</w:t>
       </w:r>
-      <w:proofErr w:type="spellStart"/>
-      <w:r>
-        <w:t>doc.case.client</w:t>
-      </w:r>
-      <w:proofErr w:type="spellEnd"/>
-      <w:r>
-        <w:t>[0]</w:t>
-      </w:r>
-      <w:r>
-        <w:t>}</w:t>
-      </w:r>
-      <w:r>
-        <w:t>}, my date of birth is</w:t>
+      <w:r>
+        <w:t>{doc.case.client[0].birthda</w:t>
+      </w:r>
+      <w:r>
+        <w:t>te</w:t>
+      </w:r>
+      <w:r>
+        <w:t>}</w:t>
+      </w:r>
+      <w:r>
+        <w:t>}</w:t>
+      </w:r>
+      <w:r>
+        <w:t xml:space="preserve"> and my address is </w:t>
+      </w:r>
+      <w:r>
+        <w:t>{</w:t>
+      </w:r>
+      <w:r>
+        <w:t>{doc.case.client[0].address.address</w:t>
+      </w:r>
+      <w:r>
+        <w:t>}</w:t>
+      </w:r>
+      <w:r>
+        <w:t xml:space="preserve">}, </w:t>
       </w:r>
       <w:r>
         <w:t xml:space="preserve"> </w:t>
@@ -808,181 +693,78 @@
         <w:t>{</w:t>
       </w:r>
       <w:r>
+        <w:t>{doc.case.client[0].address.city</w:t>
+      </w:r>
+      <w:r>
+        <w:t>}</w:t>
+      </w:r>
+      <w:r>
+        <w:t xml:space="preserve">}, </w:t>
+      </w:r>
+      <w:r>
+        <w:t xml:space="preserve"> </w:t>
+      </w:r>
+      <w:r>
         <w:t>{</w:t>
       </w:r>
-      <w:proofErr w:type="spellStart"/>
-      <w:r>
-        <w:t>doc.case.client</w:t>
-      </w:r>
-      <w:proofErr w:type="spellEnd"/>
-      <w:r>
-        <w:t>[0].birthda</w:t>
-      </w:r>
-      <w:r>
-        <w:t>te</w:t>
-      </w:r>
-      <w:r>
-        <w:t>}</w:t>
-      </w:r>
-      <w:r>
-        <w:t>}</w:t>
-      </w:r>
-      <w:r>
-        <w:t xml:space="preserve"> and my address is </w:t>
+      <w:r>
+        <w:t>{doc.case.client[0].address.state</w:t>
+      </w:r>
+      <w:r>
+        <w:t>}</w:t>
+      </w:r>
+      <w:r>
+        <w:t>}</w:t>
+      </w:r>
+      <w:r>
+        <w:t xml:space="preserve"> </w:t>
+      </w:r>
+      <w:r>
+        <w:t xml:space="preserve"> </w:t>
       </w:r>
       <w:r>
         <w:t>{</w:t>
       </w:r>
       <w:r>
+        <w:t>{doc.case.client[0].address.zip}</w:t>
+      </w:r>
+      <w:r>
+        <w:t>}</w:t>
+      </w:r>
+      <w:r>
+        <w:t xml:space="preserve"> USA. I declare under penalty of perjury that the foregoing is true and correct.</w:t>
+      </w:r>
+    </w:p>
+    <w:p>
+      <w:pPr>
+        <w:spacing w:after="0" w:line="240" w:lineRule="auto"/>
+      </w:pPr>
+    </w:p>
+    <w:p>
+      <w:pPr>
+        <w:spacing w:after="0" w:line="240" w:lineRule="auto"/>
+      </w:pPr>
+      <w:r>
+        <w:t xml:space="preserve">Executed in </w:t>
+      </w:r>
+      <w:r>
         <w:t>{</w:t>
       </w:r>
-      <w:proofErr w:type="spellStart"/>
-      <w:r>
-        <w:t>doc.case.client</w:t>
-      </w:r>
-      <w:proofErr w:type="spellEnd"/>
-      <w:r>
-        <w:t>[0].</w:t>
-      </w:r>
-      <w:proofErr w:type="spellStart"/>
-      <w:r>
-        <w:t>address.address</w:t>
-      </w:r>
-      <w:proofErr w:type="spellEnd"/>
-      <w:r>
-        <w:t>}</w:t>
-      </w:r>
-      <w:r>
-        <w:t xml:space="preserve">}, </w:t>
-      </w:r>
-      <w:r>
-        <w:t xml:space="preserve"> </w:t>
+      <w:r>
+        <w:t>{doc.case.county}</w:t>
+      </w:r>
+      <w:r>
+        <w:t>}</w:t>
+      </w:r>
+      <w:r>
+        <w:t xml:space="preserve"> County, </w:t>
       </w:r>
       <w:r>
         <w:t>{</w:t>
       </w:r>
       <w:r>
-        <w:t>{</w:t>
-      </w:r>
-      <w:proofErr w:type="spellStart"/>
-      <w:r>
-        <w:t>doc.case.client</w:t>
-      </w:r>
-      <w:proofErr w:type="spellEnd"/>
-      <w:r>
-        <w:t>[0].</w:t>
-      </w:r>
-      <w:proofErr w:type="spellStart"/>
-      <w:r>
-        <w:t>address.city</w:t>
-      </w:r>
-      <w:proofErr w:type="spellEnd"/>
-      <w:r>
-        <w:t>}</w:t>
-      </w:r>
-      <w:r>
-        <w:t xml:space="preserve">}, </w:t>
-      </w:r>
-      <w:r>
-        <w:t xml:space="preserve"> </w:t>
-      </w:r>
-      <w:r>
-        <w:t>{</w:t>
-      </w:r>
-      <w:r>
-        <w:t>{</w:t>
-      </w:r>
-      <w:proofErr w:type="spellStart"/>
-      <w:r>
-        <w:t>doc.case.client</w:t>
-      </w:r>
-      <w:proofErr w:type="spellEnd"/>
-      <w:r>
-        <w:t>[0].</w:t>
-      </w:r>
-      <w:proofErr w:type="spellStart"/>
-      <w:r>
-        <w:t>address.state</w:t>
-      </w:r>
-      <w:proofErr w:type="spellEnd"/>
-      <w:r>
-        <w:t>}</w:t>
-      </w:r>
-      <w:r>
-        <w:t>}</w:t>
-      </w:r>
-      <w:r>
-        <w:t xml:space="preserve"> </w:t>
-      </w:r>
-      <w:bookmarkStart w:id="0" w:name="_GoBack"/>
-      <w:bookmarkEnd w:id="0"/>
-      <w:r>
-        <w:t xml:space="preserve"> </w:t>
-      </w:r>
-      <w:r>
-        <w:t>{</w:t>
-      </w:r>
-      <w:r>
-        <w:t>{</w:t>
-      </w:r>
-      <w:proofErr w:type="spellStart"/>
-      <w:r>
-        <w:t>doc.case.client</w:t>
-      </w:r>
-      <w:proofErr w:type="spellEnd"/>
-      <w:r>
-        <w:t>[0].address.zip}</w:t>
-      </w:r>
-      <w:r>
-        <w:t>}</w:t>
-      </w:r>
-      <w:r>
-        <w:t xml:space="preserve"> USA. I declare under penalty of perjury that the foregoing is true and correct.</w:t>
-      </w:r>
-    </w:p>
-    <w:p>
-      <w:pPr>
-        <w:spacing w:after="0" w:line="240" w:lineRule="auto"/>
-      </w:pPr>
-    </w:p>
-    <w:p>
-      <w:pPr>
-        <w:spacing w:after="0" w:line="240" w:lineRule="auto"/>
-      </w:pPr>
-      <w:r>
-        <w:t xml:space="preserve">Executed in </w:t>
-      </w:r>
-      <w:r>
-        <w:t>{</w:t>
-      </w:r>
-      <w:r>
-        <w:t>{</w:t>
-      </w:r>
-      <w:proofErr w:type="spellStart"/>
-      <w:r>
-        <w:t>doc.case.county</w:t>
-      </w:r>
-      <w:proofErr w:type="spellEnd"/>
-      <w:r>
-        <w:t>}</w:t>
-      </w:r>
-      <w:r>
-        <w:t>}</w:t>
-      </w:r>
-      <w:r>
-        <w:t xml:space="preserve"> County, </w:t>
-      </w:r>
-      <w:r>
-        <w:t>{</w:t>
-      </w:r>
-      <w:r>
-        <w:t>{</w:t>
-      </w:r>
-      <w:proofErr w:type="spellStart"/>
-      <w:r>
-        <w:t>doc.case.state</w:t>
-      </w:r>
-      <w:proofErr w:type="spellEnd"/>
+        <w:t>{doc.case.state</w:t>
+      </w:r>
       <w:r>
         <w:t>}</w:t>
       </w:r>
@@ -1014,58 +796,75 @@
         <w:t>{</w:t>
       </w:r>
       <w:r>
+        <w:t>{doc.case.client[0]}</w:t>
+      </w:r>
+      <w:r>
+        <w:t>}</w:t>
+      </w:r>
+      <w:r>
+        <w:t>, Declarant</w:t>
+      </w:r>
+    </w:p>
+    <w:p>
+      <w:pPr>
+        <w:spacing w:after="0" w:line="240" w:lineRule="auto"/>
+      </w:pPr>
+      <w:r>
+        <w:t>{%p else %}</w:t>
+      </w:r>
+    </w:p>
+    <w:p>
+      <w:pPr>
+        <w:spacing w:after="0" w:line="240" w:lineRule="auto"/>
+        <w:ind w:firstLine="720"/>
+      </w:pPr>
+      <w:r>
+        <w:t xml:space="preserve">My name is </w:t>
+      </w:r>
+      <w:r>
         <w:t>{</w:t>
       </w:r>
-      <w:proofErr w:type="spellStart"/>
-      <w:r>
-        <w:t>doc.case.client</w:t>
-      </w:r>
-      <w:proofErr w:type="spellEnd"/>
-      <w:r>
-        <w:t>[0]}</w:t>
-      </w:r>
-      <w:r>
-        <w:t>}</w:t>
-      </w:r>
-      <w:r>
-        <w:t>, Declarant</w:t>
-      </w:r>
-    </w:p>
-    <w:p>
-      <w:pPr>
-        <w:spacing w:after="0" w:line="240" w:lineRule="auto"/>
-      </w:pPr>
-      <w:r>
-        <w:t>{%p else %}</w:t>
-      </w:r>
-    </w:p>
-    <w:p>
-      <w:pPr>
-        <w:spacing w:after="0" w:line="240" w:lineRule="auto"/>
-        <w:ind w:firstLine="720"/>
-      </w:pPr>
-      <w:r>
-        <w:t xml:space="preserve">My name is </w:t>
+      <w:r>
+        <w:t>{doc.case.client[0]</w:t>
+      </w:r>
+      <w:r>
+        <w:t>}</w:t>
+      </w:r>
+      <w:r>
+        <w:t xml:space="preserve">}, my date of birth is </w:t>
+      </w:r>
+      <w:r>
+        <w:t xml:space="preserve"> </w:t>
       </w:r>
       <w:r>
         <w:t>{</w:t>
       </w:r>
       <w:r>
+        <w:t>{doc.case.client[0].birthda</w:t>
+      </w:r>
+      <w:r>
+        <w:t>te</w:t>
+      </w:r>
+      <w:r>
+        <w:t>}</w:t>
+      </w:r>
+      <w:r>
+        <w:t xml:space="preserve">}, and my inmate identifying number is </w:t>
+      </w:r>
+      <w:r>
+        <w:t xml:space="preserve"> </w:t>
+      </w:r>
+      <w:r>
         <w:t>{</w:t>
       </w:r>
-      <w:proofErr w:type="spellStart"/>
-      <w:r>
-        <w:t>doc.case.client</w:t>
-      </w:r>
-      <w:proofErr w:type="spellEnd"/>
-      <w:r>
-        <w:t>[0]</w:t>
-      </w:r>
-      <w:r>
-        <w:t>}</w:t>
-      </w:r>
-      <w:r>
-        <w:t xml:space="preserve">}, my date of birth is </w:t>
+      <w:r>
+        <w:t>{doc.case.client[0].inmate_number</w:t>
+      </w:r>
+      <w:r>
+        <w:t>}</w:t>
+      </w:r>
+      <w:r>
+        <w:t xml:space="preserve">}. I am presently incarcerated in </w:t>
       </w:r>
       <w:r>
         <w:t xml:space="preserve"> </w:t>
@@ -1074,150 +873,90 @@
         <w:t>{</w:t>
       </w:r>
       <w:r>
+        <w:t>{doc.case.client[0].corrections_unit</w:t>
+      </w:r>
+      <w:r>
+        <w:t>.</w:t>
+      </w:r>
+      <w:r>
+        <w:t>name</w:t>
+      </w:r>
+      <w:r>
+        <w:t>}</w:t>
+      </w:r>
+      <w:r>
+        <w:t>}</w:t>
+      </w:r>
+      <w:r>
+        <w:t xml:space="preserve"> </w:t>
+      </w:r>
+      <w:r>
+        <w:t xml:space="preserve"> </w:t>
+      </w:r>
+      <w:r>
+        <w:t xml:space="preserve">at  </w:t>
+      </w:r>
+      <w:r>
+        <w:t xml:space="preserve"> </w:t>
+      </w:r>
+      <w:r>
         <w:t>{</w:t>
       </w:r>
-      <w:proofErr w:type="spellStart"/>
-      <w:r>
-        <w:t>doc.case.client</w:t>
-      </w:r>
-      <w:proofErr w:type="spellEnd"/>
-      <w:r>
-        <w:t>[0].birthda</w:t>
-      </w:r>
-      <w:r>
-        <w:t>te</w:t>
-      </w:r>
-      <w:r>
-        <w:t>}</w:t>
-      </w:r>
-      <w:r>
-        <w:t xml:space="preserve">}, and my inmate identifying number is </w:t>
-      </w:r>
+      <w:r>
+        <w:t>{doc.case.client[0].corrections_unit.address</w:t>
+      </w:r>
+      <w:r>
+        <w:t>.on_one_line()</w:t>
+      </w:r>
+      <w:bookmarkStart w:id="0" w:name="_GoBack"/>
+      <w:bookmarkEnd w:id="0"/>
+      <w:r>
+        <w:t>}</w:t>
+      </w:r>
+      <w:r>
+        <w:t>}</w:t>
+      </w:r>
+      <w:r>
+        <w:t>. I declare under penalty of perjury that the foregoing is true and correct.</w:t>
+      </w:r>
+    </w:p>
+    <w:p>
+      <w:pPr>
+        <w:spacing w:after="0" w:line="240" w:lineRule="auto"/>
+      </w:pPr>
+    </w:p>
+    <w:p>
+      <w:pPr>
+        <w:spacing w:after="0" w:line="240" w:lineRule="auto"/>
+      </w:pPr>
+      <w:r>
+        <w:t>Executed on ________________________ [date].</w:t>
+      </w:r>
+    </w:p>
+    <w:p>
+      <w:pPr>
+        <w:spacing w:after="0" w:line="240" w:lineRule="auto"/>
+      </w:pPr>
+    </w:p>
+    <w:p>
+      <w:pPr>
+        <w:spacing w:after="0" w:line="240" w:lineRule="auto"/>
+        <w:ind w:left="4680"/>
+      </w:pPr>
+      <w:r>
+        <w:t>_________________________________</w:t>
+      </w:r>
+    </w:p>
+    <w:p>
+      <w:pPr>
+        <w:spacing w:after="0" w:line="240" w:lineRule="auto"/>
+        <w:ind w:left="3960" w:firstLine="720"/>
+      </w:pPr>
       <w:r>
         <w:t>{</w:t>
       </w:r>
       <w:r>
-        <w:t>{</w:t>
-      </w:r>
-      <w:proofErr w:type="spellStart"/>
-      <w:r>
-        <w:t>doc.case.client</w:t>
-      </w:r>
-      <w:proofErr w:type="spellEnd"/>
-      <w:r>
-        <w:t>[0].</w:t>
-      </w:r>
-      <w:proofErr w:type="spellStart"/>
-      <w:r>
-        <w:t>inmate_number</w:t>
-      </w:r>
-      <w:proofErr w:type="spellEnd"/>
-      <w:r>
-        <w:t>}</w:t>
-      </w:r>
-      <w:r>
-        <w:t xml:space="preserve">}. I am presently incarcerated in </w:t>
-      </w:r>
-      <w:r>
-        <w:t>{</w:t>
-      </w:r>
-      <w:r>
-        <w:t>{</w:t>
-      </w:r>
-      <w:proofErr w:type="spellStart"/>
-      <w:r>
-        <w:t>doc.case.client</w:t>
-      </w:r>
-      <w:proofErr w:type="spellEnd"/>
-      <w:r>
-        <w:t>[0].corrections_unit</w:t>
-      </w:r>
-      <w:r>
-        <w:t>.</w:t>
-      </w:r>
-      <w:r>
-        <w:t>name</w:t>
-      </w:r>
-      <w:r>
-        <w:t>}</w:t>
-      </w:r>
-      <w:r>
-        <w:t xml:space="preserve">} in </w:t>
-      </w:r>
-      <w:r>
-        <w:t>{</w:t>
-      </w:r>
-      <w:r>
-        <w:t>{</w:t>
-      </w:r>
-      <w:proofErr w:type="spellStart"/>
-      <w:r>
-        <w:t>doc.case.client</w:t>
-      </w:r>
-      <w:proofErr w:type="spellEnd"/>
-      <w:r>
-        <w:t>[0].</w:t>
-      </w:r>
-      <w:proofErr w:type="spellStart"/>
-      <w:r>
-        <w:t>corrections_unit.address</w:t>
-      </w:r>
-      <w:proofErr w:type="spellEnd"/>
-      <w:r>
-        <w:t>}</w:t>
-      </w:r>
-      <w:r>
-        <w:t>}</w:t>
-      </w:r>
-      <w:r>
-        <w:t>. I declare under penalty of perjury that the foregoing is true and correct.</w:t>
-      </w:r>
-    </w:p>
-    <w:p>
-      <w:pPr>
-        <w:spacing w:after="0" w:line="240" w:lineRule="auto"/>
-      </w:pPr>
-    </w:p>
-    <w:p>
-      <w:pPr>
-        <w:spacing w:after="0" w:line="240" w:lineRule="auto"/>
-      </w:pPr>
-      <w:r>
-        <w:t>Executed on ________________________ [date].</w:t>
-      </w:r>
-    </w:p>
-    <w:p>
-      <w:pPr>
-        <w:spacing w:after="0" w:line="240" w:lineRule="auto"/>
-      </w:pPr>
-    </w:p>
-    <w:p>
-      <w:pPr>
-        <w:spacing w:after="0" w:line="240" w:lineRule="auto"/>
-        <w:ind w:left="4680"/>
-      </w:pPr>
-      <w:r>
-        <w:t>_________________________________</w:t>
-      </w:r>
-    </w:p>
-    <w:p>
-      <w:pPr>
-        <w:spacing w:after="0" w:line="240" w:lineRule="auto"/>
-        <w:ind w:left="3960" w:firstLine="720"/>
-      </w:pPr>
-      <w:r>
-        <w:t>{</w:t>
-      </w:r>
-      <w:r>
-        <w:t>{</w:t>
-      </w:r>
-      <w:proofErr w:type="spellStart"/>
-      <w:r>
-        <w:t>doc.case.client</w:t>
-      </w:r>
-      <w:proofErr w:type="spellEnd"/>
-      <w:r>
-        <w:t>[0]}</w:t>
+        <w:t>{doc.case.client[0]}</w:t>
       </w:r>
       <w:r>
         <w:t>}</w:t>

</xml_diff>

<commit_message>
prove that debugging a docx template is no joke
</commit_message>
<xml_diff>
--- a/docassemble/us_tx_family/data/templates/TX-009.020-Prove_Up_Declaration.docx
+++ b/docassemble/us_tx_family/data/templates/TX-009.020-Prove_Up_Declaration.docx
@@ -13,11 +13,7 @@
         <w:t>'</w:t>
       </w:r>
       <w:r>
-        <w:t>docassemble.us_tx_</w:t>
-      </w:r>
-      <w:proofErr w:type="gramStart"/>
-      <w:r>
-        <w:t>family:data/templates/</w:t>
+        <w:t>docassemble.us_tx_family:data/templates/</w:t>
       </w:r>
       <w:r>
         <w:t>TX-00</w:t>
@@ -32,11 +28,7 @@
         <w:t>Basic_Pleading</w:t>
       </w:r>
       <w:r>
-        <w:t>.docx</w:t>
-      </w:r>
-      <w:proofErr w:type="gramEnd"/>
-      <w:r>
-        <w:t>')}}</w:t>
+        <w:t>.docx')}}</w:t>
       </w:r>
     </w:p>
     <w:p>
@@ -66,12 +58,10 @@
         <w:t>{</w:t>
       </w:r>
       <w:proofErr w:type="spellStart"/>
-      <w:proofErr w:type="gramStart"/>
       <w:r>
         <w:t>case.client</w:t>
       </w:r>
       <w:proofErr w:type="spellEnd"/>
-      <w:proofErr w:type="gramEnd"/>
       <w:r>
         <w:t>[0]</w:t>
       </w:r>
@@ -104,12 +94,10 @@
         <w:t>{{</w:t>
       </w:r>
       <w:proofErr w:type="spellStart"/>
-      <w:proofErr w:type="gramStart"/>
       <w:r>
         <w:t>case.client</w:t>
       </w:r>
       <w:proofErr w:type="spellEnd"/>
-      <w:proofErr w:type="gramEnd"/>
       <w:r>
         <w:t>[0]}</w:t>
       </w:r>
@@ -148,12 +136,10 @@
         <w:t>{</w:t>
       </w:r>
       <w:proofErr w:type="spellStart"/>
-      <w:proofErr w:type="gramStart"/>
       <w:r>
         <w:t>case.client</w:t>
       </w:r>
       <w:proofErr w:type="spellEnd"/>
-      <w:proofErr w:type="gramEnd"/>
       <w:r>
         <w:t>[0]}</w:t>
       </w:r>
@@ -192,11 +178,9 @@
         <w:t>{</w:t>
       </w:r>
       <w:proofErr w:type="spellStart"/>
-      <w:proofErr w:type="gramStart"/>
       <w:r>
         <w:t>doc.spouse</w:t>
       </w:r>
-      <w:proofErr w:type="gramEnd"/>
       <w:r>
         <w:t>_</w:t>
       </w:r>
@@ -240,12 +224,10 @@
         <w:t>{{</w:t>
       </w:r>
       <w:proofErr w:type="spellStart"/>
-      <w:proofErr w:type="gramStart"/>
       <w:r>
         <w:t>case.county</w:t>
       </w:r>
       <w:proofErr w:type="spellEnd"/>
-      <w:proofErr w:type="gramEnd"/>
       <w:r>
         <w:t>}} C</w:t>
       </w:r>
@@ -273,13 +255,8 @@
         <w:t>{</w:t>
       </w:r>
       <w:proofErr w:type="spellStart"/>
-      <w:proofErr w:type="gramStart"/>
-      <w:r>
-        <w:t>doc.case</w:t>
-      </w:r>
-      <w:proofErr w:type="gramEnd"/>
-      <w:r>
-        <w:t>.marriage_date</w:t>
+      <w:r>
+        <w:t>doc.case.marriage_date</w:t>
       </w:r>
       <w:proofErr w:type="spellEnd"/>
       <w:r>
@@ -312,13 +289,8 @@
         <w:t>{</w:t>
       </w:r>
       <w:proofErr w:type="spellStart"/>
-      <w:proofErr w:type="gramStart"/>
-      <w:r>
-        <w:t>doc.case</w:t>
-      </w:r>
-      <w:proofErr w:type="gramEnd"/>
-      <w:r>
-        <w:t>.separation_date</w:t>
+      <w:r>
+        <w:t>doc.case.separation_date</w:t>
       </w:r>
       <w:proofErr w:type="spellEnd"/>
       <w:r>
@@ -353,13 +325,8 @@
         <w:t xml:space="preserve">{%p if </w:t>
       </w:r>
       <w:proofErr w:type="spellStart"/>
-      <w:proofErr w:type="gramStart"/>
-      <w:r>
-        <w:t>doc.case</w:t>
-      </w:r>
-      <w:proofErr w:type="gramEnd"/>
-      <w:r>
-        <w:t>.child.number</w:t>
+      <w:r>
+        <w:t>doc.case.child.number</w:t>
       </w:r>
       <w:proofErr w:type="spellEnd"/>
       <w:r>
@@ -386,13 +353,8 @@
         <w:t>{</w:t>
       </w:r>
       <w:proofErr w:type="spellStart"/>
-      <w:proofErr w:type="gramStart"/>
-      <w:r>
-        <w:t>doc.case</w:t>
-      </w:r>
-      <w:proofErr w:type="gramEnd"/>
-      <w:r>
-        <w:t>.child.number</w:t>
+      <w:r>
+        <w:t>doc.case.child.number</w:t>
       </w:r>
       <w:proofErr w:type="spellEnd"/>
       <w:r>
@@ -427,13 +389,8 @@
         <w:t xml:space="preserve">for c in </w:t>
       </w:r>
       <w:proofErr w:type="spellStart"/>
-      <w:proofErr w:type="gramStart"/>
-      <w:r>
-        <w:t>doc.case</w:t>
-      </w:r>
-      <w:proofErr w:type="gramEnd"/>
-      <w:r>
-        <w:t>.child</w:t>
+      <w:r>
+        <w:t>doc.case.child</w:t>
       </w:r>
       <w:proofErr w:type="spellEnd"/>
       <w:r>
@@ -466,19 +423,11 @@
       </w:r>
       <w:proofErr w:type="spellStart"/>
       <w:r>
-        <w:t>c.age_in_</w:t>
-      </w:r>
-      <w:proofErr w:type="gramStart"/>
-      <w:r>
-        <w:t>years</w:t>
-      </w:r>
-      <w:proofErr w:type="spellEnd"/>
-      <w:r>
-        <w:t>(</w:t>
-      </w:r>
-      <w:proofErr w:type="gramEnd"/>
-      <w:r>
-        <w:t>)}</w:t>
+        <w:t>c.age_in_years</w:t>
+      </w:r>
+      <w:proofErr w:type="spellEnd"/>
+      <w:r>
+        <w:t>()}</w:t>
       </w:r>
       <w:r>
         <w:t>}</w:t>
@@ -666,15 +615,7 @@
         <w:ind w:left="900" w:hanging="540"/>
       </w:pPr>
       <w:r>
-        <w:t xml:space="preserve">This is the document that contains the agreements </w:t>
-      </w:r>
-      <w:proofErr w:type="gramStart"/>
-      <w:r>
-        <w:t>entered into</w:t>
-      </w:r>
-      <w:proofErr w:type="gramEnd"/>
-      <w:r>
-        <w:t xml:space="preserve"> between my spouse and me.</w:t>
+        <w:t>This is the document that contains the agreements entered into between my spouse and me.</w:t>
       </w:r>
     </w:p>
     <w:p>
@@ -717,13 +658,8 @@
         <w:t>{</w:t>
       </w:r>
       <w:proofErr w:type="spellStart"/>
-      <w:proofErr w:type="gramStart"/>
-      <w:r>
-        <w:t>doc.case</w:t>
-      </w:r>
-      <w:proofErr w:type="gramEnd"/>
-      <w:r>
-        <w:t>.client</w:t>
+      <w:r>
+        <w:t>doc.case.client</w:t>
       </w:r>
       <w:proofErr w:type="spellEnd"/>
       <w:r>
@@ -769,13 +705,8 @@
         <w:t>{</w:t>
       </w:r>
       <w:proofErr w:type="spellStart"/>
-      <w:proofErr w:type="gramStart"/>
-      <w:r>
-        <w:t>doc.case</w:t>
-      </w:r>
-      <w:proofErr w:type="gramEnd"/>
-      <w:r>
-        <w:t>.client</w:t>
+      <w:r>
+        <w:t>doc.case.client</w:t>
       </w:r>
       <w:proofErr w:type="spellEnd"/>
       <w:r>
@@ -827,13 +758,8 @@
         <w:t xml:space="preserve">{%p if not </w:t>
       </w:r>
       <w:proofErr w:type="spellStart"/>
-      <w:proofErr w:type="gramStart"/>
-      <w:r>
-        <w:t>doc.case</w:t>
-      </w:r>
-      <w:proofErr w:type="gramEnd"/>
-      <w:r>
-        <w:t>.client</w:t>
+      <w:r>
+        <w:t>doc.case.client</w:t>
       </w:r>
       <w:proofErr w:type="spellEnd"/>
       <w:r>
@@ -863,13 +789,8 @@
         <w:t>{</w:t>
       </w:r>
       <w:proofErr w:type="spellStart"/>
-      <w:proofErr w:type="gramStart"/>
-      <w:r>
-        <w:t>doc.case</w:t>
-      </w:r>
-      <w:proofErr w:type="gramEnd"/>
-      <w:r>
-        <w:t>.client</w:t>
+      <w:r>
+        <w:t>doc.case.client</w:t>
       </w:r>
       <w:proofErr w:type="spellEnd"/>
       <w:r>
@@ -922,15 +843,15 @@
       </w:r>
       <w:proofErr w:type="spellEnd"/>
       <w:r>
-        <w:t>[0].address.</w:t>
+        <w:t>[0].</w:t>
+      </w:r>
+      <w:proofErr w:type="spellStart"/>
+      <w:r>
+        <w:t>address.</w:t>
       </w:r>
       <w:bookmarkStart w:id="0" w:name="_GoBack"/>
       <w:bookmarkEnd w:id="0"/>
       <w:r>
-        <w:t xml:space="preserve"> </w:t>
-      </w:r>
-      <w:proofErr w:type="spellStart"/>
-      <w:r>
         <w:t>on_one_line</w:t>
       </w:r>
       <w:proofErr w:type="spellEnd"/>
@@ -969,13 +890,8 @@
         <w:t>{</w:t>
       </w:r>
       <w:proofErr w:type="spellStart"/>
-      <w:proofErr w:type="gramStart"/>
-      <w:r>
-        <w:t>doc.case</w:t>
-      </w:r>
-      <w:proofErr w:type="gramEnd"/>
-      <w:r>
-        <w:t>.county</w:t>
+      <w:r>
+        <w:t>doc.case.county</w:t>
       </w:r>
       <w:proofErr w:type="spellEnd"/>
       <w:r>
@@ -1031,13 +947,8 @@
         <w:t>{</w:t>
       </w:r>
       <w:proofErr w:type="spellStart"/>
-      <w:proofErr w:type="gramStart"/>
-      <w:r>
-        <w:t>doc.case</w:t>
-      </w:r>
-      <w:proofErr w:type="gramEnd"/>
-      <w:r>
-        <w:t>.client</w:t>
+      <w:r>
+        <w:t>doc.case.client</w:t>
       </w:r>
       <w:proofErr w:type="spellEnd"/>
       <w:r>
@@ -1139,11 +1050,7 @@
         <w:t>}</w:t>
       </w:r>
       <w:r>
-        <w:t xml:space="preserve">}. I am presently incarcerated </w:t>
-      </w:r>
-      <w:proofErr w:type="gramStart"/>
-      <w:r>
-        <w:t xml:space="preserve">in </w:t>
+        <w:t xml:space="preserve">}. I am presently incarcerated in </w:t>
       </w:r>
       <w:r>
         <w:t xml:space="preserve"> </w:t>
@@ -1151,7 +1058,6 @@
       <w:r>
         <w:t>{</w:t>
       </w:r>
-      <w:proofErr w:type="gramEnd"/>
       <w:r>
         <w:t>{</w:t>
       </w:r>
@@ -1261,13 +1167,8 @@
         <w:t>{</w:t>
       </w:r>
       <w:proofErr w:type="spellStart"/>
-      <w:proofErr w:type="gramStart"/>
-      <w:r>
-        <w:t>doc.case</w:t>
-      </w:r>
-      <w:proofErr w:type="gramEnd"/>
-      <w:r>
-        <w:t>.client</w:t>
+      <w:r>
+        <w:t>doc.case.client</w:t>
       </w:r>
       <w:proofErr w:type="spellEnd"/>
       <w:r>
@@ -1309,18 +1210,10 @@
         <w:t>{{p include_docx_template('</w:t>
       </w:r>
       <w:r>
-        <w:t>docassemble.us_tx_</w:t>
-      </w:r>
-      <w:proofErr w:type="gramStart"/>
-      <w:r>
-        <w:t>family:data/templates/</w:t>
-      </w:r>
-      <w:r>
-        <w:t>TX-001.003-Certificate_of_Service.docx</w:t>
-      </w:r>
-      <w:proofErr w:type="gramEnd"/>
-      <w:r>
-        <w:t>')}}</w:t>
+        <w:t>docassemble.us_tx_family:data/templates/</w:t>
+      </w:r>
+      <w:r>
+        <w:t>TX-001.003-Certificate_of_Service.docx')}}</w:t>
       </w:r>
     </w:p>
     <w:sectPr>
@@ -1398,7 +1291,6 @@
       </w:rPr>
       <w:t>{{</w:t>
     </w:r>
-    <w:proofErr w:type="gramStart"/>
     <w:r>
       <w:rPr>
         <w:b/>
@@ -1415,17 +1307,7 @@
         <w:caps/>
         <w:sz w:val="22"/>
       </w:rPr>
-      <w:t>case.footer</w:t>
-    </w:r>
-    <w:proofErr w:type="gramEnd"/>
-    <w:r>
-      <w:rPr>
-        <w:b/>
-        <w:bCs/>
-        <w:caps/>
-        <w:sz w:val="22"/>
-      </w:rPr>
-      <w:t>}}</w:t>
+      <w:t>case.footer}}</w:t>
     </w:r>
     <w:r>
       <w:rPr>

</xml_diff>

<commit_message>
change 'executed at' to match where client lives
</commit_message>
<xml_diff>
--- a/docassemble/us_tx_family/data/templates/TX-009.020-Prove_Up_Declaration.docx
+++ b/docassemble/us_tx_family/data/templates/TX-009.020-Prove_Up_Declaration.docx
@@ -36,15 +36,7 @@
         <w:spacing w:after="0" w:line="240" w:lineRule="auto"/>
       </w:pPr>
       <w:r>
-        <w:t xml:space="preserve">{%p if </w:t>
-      </w:r>
-      <w:proofErr w:type="spellStart"/>
-      <w:r>
-        <w:t>doc.is_affidavit</w:t>
-      </w:r>
-      <w:proofErr w:type="spellEnd"/>
-      <w:r>
-        <w:t>%}</w:t>
+        <w:t>{%p if doc.is_affidavit%}</w:t>
       </w:r>
     </w:p>
     <w:p>
@@ -55,15 +47,7 @@
         <w:t>{</w:t>
       </w:r>
       <w:r>
-        <w:t>{</w:t>
-      </w:r>
-      <w:proofErr w:type="spellStart"/>
-      <w:r>
-        <w:t>case.client</w:t>
-      </w:r>
-      <w:proofErr w:type="spellEnd"/>
-      <w:r>
-        <w:t>[0]</w:t>
+        <w:t>{case.client[0]</w:t>
       </w:r>
       <w:r>
         <w:t>}</w:t>
@@ -93,13 +77,8 @@
       <w:r>
         <w:t>{{</w:t>
       </w:r>
-      <w:proofErr w:type="spellStart"/>
-      <w:r>
-        <w:t>case.client</w:t>
-      </w:r>
-      <w:proofErr w:type="spellEnd"/>
-      <w:r>
-        <w:t>[0]}</w:t>
+      <w:r>
+        <w:t>case.client[0]}</w:t>
       </w:r>
       <w:r>
         <w:t>}</w:t>
@@ -133,15 +112,7 @@
         <w:t>{</w:t>
       </w:r>
       <w:r>
-        <w:t>{</w:t>
-      </w:r>
-      <w:proofErr w:type="spellStart"/>
-      <w:r>
-        <w:t>case.client</w:t>
-      </w:r>
-      <w:proofErr w:type="spellEnd"/>
-      <w:r>
-        <w:t>[0]}</w:t>
+        <w:t>{case.client[0]}</w:t>
       </w:r>
       <w:r>
         <w:t>}</w:t>
@@ -175,21 +146,13 @@
         <w:t>{</w:t>
       </w:r>
       <w:r>
-        <w:t>{</w:t>
-      </w:r>
-      <w:proofErr w:type="spellStart"/>
-      <w:r>
-        <w:t>doc.spouse</w:t>
+        <w:t>{doc.spouse</w:t>
       </w:r>
       <w:r>
         <w:t>_</w:t>
       </w:r>
       <w:r>
-        <w:t>name</w:t>
-      </w:r>
-      <w:proofErr w:type="spellEnd"/>
-      <w:r>
-        <w:t>}</w:t>
+        <w:t>name}</w:t>
       </w:r>
       <w:r>
         <w:t>}</w:t>
@@ -221,15 +184,7 @@
         <w:t xml:space="preserve"> been a domiciliary of Texas for the preceding six-month period and a resident of </w:t>
       </w:r>
       <w:r>
-        <w:t>{{</w:t>
-      </w:r>
-      <w:proofErr w:type="spellStart"/>
-      <w:r>
-        <w:t>case.county</w:t>
-      </w:r>
-      <w:proofErr w:type="spellEnd"/>
-      <w:r>
-        <w:t>}} C</w:t>
+        <w:t>{{case.county}} C</w:t>
       </w:r>
       <w:r>
         <w:t>ounty for the preceding ninety-day period.</w:t>
@@ -252,13 +207,8 @@
         <w:t>{</w:t>
       </w:r>
       <w:r>
-        <w:t>{</w:t>
-      </w:r>
-      <w:proofErr w:type="spellStart"/>
-      <w:r>
-        <w:t>doc.case.marriage_date</w:t>
-      </w:r>
-      <w:proofErr w:type="spellEnd"/>
+        <w:t>{doc.case.marriage_date</w:t>
+      </w:r>
       <w:r>
         <w:t>}</w:t>
       </w:r>
@@ -286,15 +236,7 @@
         <w:t>{</w:t>
       </w:r>
       <w:r>
-        <w:t>{</w:t>
-      </w:r>
-      <w:proofErr w:type="spellStart"/>
-      <w:r>
-        <w:t>doc.case.separation_date</w:t>
-      </w:r>
-      <w:proofErr w:type="spellEnd"/>
-      <w:r>
-        <w:t>}</w:t>
+        <w:t>{doc.case.separation_date}</w:t>
       </w:r>
       <w:r>
         <w:t>}</w:t>
@@ -322,15 +264,7 @@
         <w:spacing w:after="0" w:line="240" w:lineRule="auto"/>
       </w:pPr>
       <w:r>
-        <w:t xml:space="preserve">{%p if </w:t>
-      </w:r>
-      <w:proofErr w:type="spellStart"/>
-      <w:r>
-        <w:t>doc.case.child.number</w:t>
-      </w:r>
-      <w:proofErr w:type="spellEnd"/>
-      <w:r>
-        <w:t>() &gt; 0%}</w:t>
+        <w:t>{%p if doc.case.child.number() &gt; 0%}</w:t>
       </w:r>
     </w:p>
     <w:p>
@@ -350,29 +284,13 @@
         <w:t>{</w:t>
       </w:r>
       <w:r>
-        <w:t>{</w:t>
-      </w:r>
-      <w:proofErr w:type="spellStart"/>
-      <w:r>
-        <w:t>doc.case.child.number</w:t>
-      </w:r>
-      <w:proofErr w:type="spellEnd"/>
-      <w:r>
-        <w:t>()}</w:t>
+        <w:t>{doc.case.child.number()}</w:t>
       </w:r>
       <w:r>
         <w:t>}</w:t>
       </w:r>
       <w:r>
-        <w:t xml:space="preserve"> child{% if </w:t>
-      </w:r>
-      <w:proofErr w:type="spellStart"/>
-      <w:r>
-        <w:t>doc.case.child.number</w:t>
-      </w:r>
-      <w:proofErr w:type="spellEnd"/>
-      <w:r>
-        <w:t>() &gt; 1%}ren{%endif%} born or adopted during this marriage. Those children are:</w:t>
+        <w:t xml:space="preserve"> child{% if doc.case.child.number() &gt; 1%}ren{%endif%} born or adopted during this marriage. Those children are:</w:t>
       </w:r>
     </w:p>
     <w:p>
@@ -386,15 +304,7 @@
         <w:t xml:space="preserve">p </w:t>
       </w:r>
       <w:r>
-        <w:t xml:space="preserve">for c in </w:t>
-      </w:r>
-      <w:proofErr w:type="spellStart"/>
-      <w:r>
-        <w:t>doc.case.child</w:t>
-      </w:r>
-      <w:proofErr w:type="spellEnd"/>
-      <w:r>
-        <w:t>%}</w:t>
+        <w:t>for c in doc.case.child%}</w:t>
       </w:r>
     </w:p>
     <w:p>
@@ -421,13 +331,8 @@
       <w:r>
         <w:t>{</w:t>
       </w:r>
-      <w:proofErr w:type="spellStart"/>
-      <w:r>
-        <w:t>c.age_in_years</w:t>
-      </w:r>
-      <w:proofErr w:type="spellEnd"/>
-      <w:r>
-        <w:t>()}</w:t>
+      <w:r>
+        <w:t>c.age_in_years()}</w:t>
       </w:r>
       <w:r>
         <w:t>}</w:t>
@@ -446,13 +351,8 @@
       <w:r>
         <w:t xml:space="preserve"> </w:t>
       </w:r>
-      <w:proofErr w:type="spellStart"/>
-      <w:r>
-        <w:t>endfor</w:t>
-      </w:r>
-      <w:proofErr w:type="spellEnd"/>
-      <w:r>
-        <w:t>%}</w:t>
+      <w:r>
+        <w:t>endfor%}</w:t>
       </w:r>
     </w:p>
     <w:p>
@@ -655,15 +555,7 @@
         <w:t>{</w:t>
       </w:r>
       <w:r>
-        <w:t>{</w:t>
-      </w:r>
-      <w:proofErr w:type="spellStart"/>
-      <w:r>
-        <w:t>doc.case.client</w:t>
-      </w:r>
-      <w:proofErr w:type="spellEnd"/>
-      <w:r>
-        <w:t>[0]}</w:t>
+        <w:t>{doc.case.client[0]}</w:t>
       </w:r>
       <w:r>
         <w:t>}</w:t>
@@ -679,15 +571,7 @@
         <w:spacing w:after="0" w:line="240" w:lineRule="auto"/>
       </w:pPr>
       <w:r>
-        <w:t xml:space="preserve">{% if </w:t>
-      </w:r>
-      <w:proofErr w:type="spellStart"/>
-      <w:r>
-        <w:t>doc.is_affidavit</w:t>
-      </w:r>
-      <w:proofErr w:type="spellEnd"/>
-      <w:r>
-        <w:t>%}</w:t>
+        <w:t>{% if doc.is_affidavit%}</w:t>
       </w:r>
     </w:p>
     <w:p>
@@ -702,15 +586,7 @@
         <w:t>{</w:t>
       </w:r>
       <w:r>
-        <w:t>{</w:t>
-      </w:r>
-      <w:proofErr w:type="spellStart"/>
-      <w:r>
-        <w:t>doc.case.client</w:t>
-      </w:r>
-      <w:proofErr w:type="spellEnd"/>
-      <w:r>
-        <w:t>[0]}</w:t>
+        <w:t>{doc.case.client[0]}</w:t>
       </w:r>
       <w:r>
         <w:t>}</w:t>
@@ -739,132 +615,87 @@
         <w:ind w:left="4680"/>
       </w:pPr>
       <w:r>
-        <w:t>Notary Public, State of Texas</w:t>
-      </w:r>
-    </w:p>
-    <w:p>
-      <w:pPr>
-        <w:spacing w:after="0" w:line="240" w:lineRule="auto"/>
-      </w:pPr>
-      <w:r>
-        <w:t>{% else %}</w:t>
-      </w:r>
-    </w:p>
-    <w:p>
-      <w:pPr>
-        <w:spacing w:after="0" w:line="240" w:lineRule="auto"/>
-      </w:pPr>
-      <w:r>
-        <w:t xml:space="preserve">{%p if not </w:t>
-      </w:r>
-      <w:proofErr w:type="spellStart"/>
-      <w:r>
-        <w:t>doc.case.client</w:t>
-      </w:r>
-      <w:proofErr w:type="spellEnd"/>
-      <w:r>
-        <w:t>[0].</w:t>
-      </w:r>
-      <w:proofErr w:type="spellStart"/>
-      <w:r>
-        <w:t>is_incarcerated</w:t>
-      </w:r>
-      <w:proofErr w:type="spellEnd"/>
-      <w:r>
-        <w:t xml:space="preserve"> %}</w:t>
-      </w:r>
-    </w:p>
-    <w:p>
-      <w:pPr>
-        <w:spacing w:after="0" w:line="240" w:lineRule="auto"/>
-        <w:ind w:firstLine="720"/>
-      </w:pPr>
-      <w:r>
-        <w:t xml:space="preserve">My name is </w:t>
-      </w:r>
-      <w:r>
-        <w:t>{</w:t>
-      </w:r>
-      <w:r>
-        <w:t>{</w:t>
-      </w:r>
-      <w:proofErr w:type="spellStart"/>
-      <w:r>
-        <w:t>doc.case.client</w:t>
-      </w:r>
-      <w:proofErr w:type="spellEnd"/>
-      <w:r>
-        <w:t>[0]</w:t>
-      </w:r>
-      <w:r>
-        <w:t>}</w:t>
-      </w:r>
-      <w:r>
-        <w:t>}, my date of birth is</w:t>
-      </w:r>
-      <w:r>
-        <w:t xml:space="preserve"> </w:t>
-      </w:r>
-      <w:r>
-        <w:t>{</w:t>
-      </w:r>
-      <w:r>
-        <w:t>{</w:t>
-      </w:r>
-      <w:proofErr w:type="spellStart"/>
-      <w:r>
-        <w:t>doc.case.client</w:t>
-      </w:r>
-      <w:proofErr w:type="spellEnd"/>
-      <w:r>
-        <w:t>[0].birthda</w:t>
-      </w:r>
-      <w:r>
-        <w:t>te</w:t>
-      </w:r>
-      <w:r>
-        <w:t>}</w:t>
-      </w:r>
-      <w:r>
-        <w:t>}</w:t>
-      </w:r>
-      <w:r>
-        <w:t xml:space="preserve"> and my address is </w:t>
-      </w:r>
-      <w:r>
-        <w:t>{</w:t>
-      </w:r>
-      <w:r>
-        <w:t>{</w:t>
-      </w:r>
-      <w:proofErr w:type="spellStart"/>
-      <w:r>
-        <w:t>doc.case.client</w:t>
-      </w:r>
-      <w:proofErr w:type="spellEnd"/>
-      <w:r>
-        <w:t>[0].</w:t>
-      </w:r>
-      <w:proofErr w:type="spellStart"/>
-      <w:r>
-        <w:t>address.</w:t>
+        <w:t xml:space="preserve">Notary Public, State of </w:t>
+      </w:r>
+      <w:r>
+        <w:t>{{doc.case.client[0].address.state}}</w:t>
       </w:r>
       <w:bookmarkStart w:id="0" w:name="_GoBack"/>
       <w:bookmarkEnd w:id="0"/>
-      <w:r>
-        <w:t>on_one_line</w:t>
-      </w:r>
-      <w:proofErr w:type="spellEnd"/>
-      <w:r>
-        <w:t>()</w:t>
+    </w:p>
+    <w:p>
+      <w:pPr>
+        <w:spacing w:after="0" w:line="240" w:lineRule="auto"/>
+      </w:pPr>
+      <w:r>
+        <w:t>{% else %}</w:t>
+      </w:r>
+    </w:p>
+    <w:p>
+      <w:pPr>
+        <w:spacing w:after="0" w:line="240" w:lineRule="auto"/>
+      </w:pPr>
+      <w:r>
+        <w:t>{%p if not doc.case.client[0].is_incarcerated %}</w:t>
+      </w:r>
+    </w:p>
+    <w:p>
+      <w:pPr>
+        <w:spacing w:after="0" w:line="240" w:lineRule="auto"/>
+        <w:ind w:firstLine="720"/>
+      </w:pPr>
+      <w:r>
+        <w:t xml:space="preserve">My name is </w:t>
+      </w:r>
+      <w:r>
+        <w:t>{</w:t>
+      </w:r>
+      <w:r>
+        <w:t>{doc.case.client[0]</w:t>
       </w:r>
       <w:r>
         <w:t>}</w:t>
       </w:r>
       <w:r>
+        <w:t>}, my date of birth is</w:t>
+      </w:r>
+      <w:r>
+        <w:t xml:space="preserve"> </w:t>
+      </w:r>
+      <w:r>
+        <w:t>{</w:t>
+      </w:r>
+      <w:r>
+        <w:t>{doc.case.client[0].birthda</w:t>
+      </w:r>
+      <w:r>
+        <w:t>te</w:t>
+      </w:r>
+      <w:r>
         <w:t>}</w:t>
       </w:r>
       <w:r>
+        <w:t>}</w:t>
+      </w:r>
+      <w:r>
+        <w:t xml:space="preserve"> and my address is </w:t>
+      </w:r>
+      <w:r>
+        <w:t>{</w:t>
+      </w:r>
+      <w:r>
+        <w:t>{doc.case.client[0].address.</w:t>
+      </w:r>
+      <w:r>
+        <w:t>on_one_line()</w:t>
+      </w:r>
+      <w:r>
+        <w:t>}</w:t>
+      </w:r>
+      <w:r>
+        <w:t>}</w:t>
+      </w:r>
+      <w:r>
         <w:t xml:space="preserve">,  </w:t>
       </w:r>
       <w:r>
@@ -887,33 +718,32 @@
         <w:t>{</w:t>
       </w:r>
       <w:r>
+        <w:t>{doc.case</w:t>
+      </w:r>
+      <w:r>
+        <w:t>.client[0].address</w:t>
+      </w:r>
+      <w:r>
+        <w:t>.county}</w:t>
+      </w:r>
+      <w:r>
+        <w:t>}</w:t>
+      </w:r>
+      <w:r>
+        <w:t xml:space="preserve">, </w:t>
+      </w:r>
+      <w:r>
         <w:t>{</w:t>
       </w:r>
-      <w:proofErr w:type="spellStart"/>
-      <w:r>
-        <w:t>doc.case.county</w:t>
-      </w:r>
-      <w:proofErr w:type="spellEnd"/>
-      <w:r>
-        <w:t>}</w:t>
-      </w:r>
-      <w:r>
-        <w:t>}</w:t>
-      </w:r>
-      <w:r>
-        <w:t xml:space="preserve"> County, </w:t>
-      </w:r>
-      <w:r>
-        <w:t>{</w:t>
-      </w:r>
-      <w:r>
-        <w:t>{</w:t>
-      </w:r>
-      <w:proofErr w:type="spellStart"/>
-      <w:r>
-        <w:t>doc.case.state</w:t>
-      </w:r>
-      <w:proofErr w:type="spellEnd"/>
+      <w:r>
+        <w:t>{doc.case.</w:t>
+      </w:r>
+      <w:r>
+        <w:t>client[0].address.</w:t>
+      </w:r>
+      <w:r>
+        <w:t>state</w:t>
+      </w:r>
       <w:r>
         <w:t>}</w:t>
       </w:r>
@@ -944,59 +774,75 @@
         <w:t>{</w:t>
       </w:r>
       <w:r>
+        <w:t>{doc.case.client[0]}</w:t>
+      </w:r>
+      <w:r>
+        <w:t>}</w:t>
+      </w:r>
+      <w:r>
+        <w:t>, Declarant</w:t>
+      </w:r>
+    </w:p>
+    <w:p>
+      <w:pPr>
+        <w:spacing w:after="0" w:line="240" w:lineRule="auto"/>
+      </w:pPr>
+      <w:r>
+        <w:t>{%p else %}</w:t>
+      </w:r>
+    </w:p>
+    <w:p>
+      <w:pPr>
+        <w:spacing w:after="0" w:line="240" w:lineRule="auto"/>
+        <w:ind w:firstLine="720"/>
+      </w:pPr>
+      <w:r>
+        <w:t xml:space="preserve">My name is </w:t>
+      </w:r>
+      <w:r>
         <w:t>{</w:t>
       </w:r>
-      <w:proofErr w:type="spellStart"/>
-      <w:r>
-        <w:t>doc.case.client</w:t>
-      </w:r>
-      <w:proofErr w:type="spellEnd"/>
-      <w:r>
-        <w:t>[0]}</w:t>
+      <w:r>
+        <w:t>{doc.case.client[0]</w:t>
       </w:r>
       <w:r>
         <w:t>}</w:t>
       </w:r>
       <w:r>
-        <w:t>, Declarant</w:t>
-      </w:r>
-    </w:p>
-    <w:p>
-      <w:pPr>
-        <w:spacing w:after="0" w:line="240" w:lineRule="auto"/>
-      </w:pPr>
-      <w:r>
-        <w:lastRenderedPageBreak/>
-        <w:t>{%p else %}</w:t>
-      </w:r>
-    </w:p>
-    <w:p>
-      <w:pPr>
-        <w:spacing w:after="0" w:line="240" w:lineRule="auto"/>
-        <w:ind w:firstLine="720"/>
-      </w:pPr>
-      <w:r>
-        <w:t xml:space="preserve">My name is </w:t>
+        <w:t xml:space="preserve">}, my date of birth is </w:t>
+      </w:r>
+      <w:r>
+        <w:t xml:space="preserve"> </w:t>
       </w:r>
       <w:r>
         <w:t>{</w:t>
       </w:r>
       <w:r>
+        <w:t>{doc.case.client[0].birthda</w:t>
+      </w:r>
+      <w:r>
+        <w:t>te</w:t>
+      </w:r>
+      <w:r>
+        <w:t>}</w:t>
+      </w:r>
+      <w:r>
+        <w:t xml:space="preserve">}, and my inmate identifying number is </w:t>
+      </w:r>
+      <w:r>
+        <w:t xml:space="preserve"> </w:t>
+      </w:r>
+      <w:r>
         <w:t>{</w:t>
       </w:r>
-      <w:proofErr w:type="spellStart"/>
-      <w:r>
-        <w:t>doc.case.client</w:t>
-      </w:r>
-      <w:proofErr w:type="spellEnd"/>
-      <w:r>
-        <w:t>[0]</w:t>
+      <w:r>
+        <w:t>{doc.case.client[0].inmate_number</w:t>
       </w:r>
       <w:r>
         <w:t>}</w:t>
       </w:r>
       <w:r>
-        <w:t xml:space="preserve">}, my date of birth is </w:t>
+        <w:t xml:space="preserve">}. I am presently incarcerated in </w:t>
       </w:r>
       <w:r>
         <w:t xml:space="preserve"> </w:t>
@@ -1005,174 +851,88 @@
         <w:t>{</w:t>
       </w:r>
       <w:r>
+        <w:t>{doc.case.client[0].corrections_unit</w:t>
+      </w:r>
+      <w:r>
+        <w:t>.</w:t>
+      </w:r>
+      <w:r>
+        <w:t>name</w:t>
+      </w:r>
+      <w:r>
+        <w:t>}</w:t>
+      </w:r>
+      <w:r>
+        <w:t>}</w:t>
+      </w:r>
+      <w:r>
+        <w:t xml:space="preserve"> </w:t>
+      </w:r>
+      <w:r>
+        <w:t xml:space="preserve"> </w:t>
+      </w:r>
+      <w:r>
+        <w:t xml:space="preserve">at  </w:t>
+      </w:r>
+      <w:r>
+        <w:t xml:space="preserve"> </w:t>
+      </w:r>
+      <w:r>
         <w:t>{</w:t>
       </w:r>
-      <w:proofErr w:type="spellStart"/>
-      <w:r>
-        <w:t>doc.case.client</w:t>
-      </w:r>
-      <w:proofErr w:type="spellEnd"/>
-      <w:r>
-        <w:t>[0].birthda</w:t>
-      </w:r>
-      <w:r>
-        <w:t>te</w:t>
+      <w:r>
+        <w:t>{doc.case.client[0].corrections_unit.address</w:t>
+      </w:r>
+      <w:r>
+        <w:t>.on_one_line()</w:t>
       </w:r>
       <w:r>
         <w:t>}</w:t>
       </w:r>
       <w:r>
-        <w:t xml:space="preserve">}, and my inmate identifying number is </w:t>
-      </w:r>
-      <w:r>
-        <w:t xml:space="preserve"> </w:t>
-      </w:r>
+        <w:t>}</w:t>
+      </w:r>
+      <w:r>
+        <w:t>. I declare under penalty of perjury that the foregoing is true and correct.</w:t>
+      </w:r>
+    </w:p>
+    <w:p>
+      <w:pPr>
+        <w:spacing w:after="0" w:line="240" w:lineRule="auto"/>
+      </w:pPr>
+    </w:p>
+    <w:p>
+      <w:pPr>
+        <w:spacing w:after="0" w:line="240" w:lineRule="auto"/>
+      </w:pPr>
+      <w:r>
+        <w:t>Executed on ________________________ [date].</w:t>
+      </w:r>
+    </w:p>
+    <w:p>
+      <w:pPr>
+        <w:spacing w:after="0" w:line="240" w:lineRule="auto"/>
+      </w:pPr>
+    </w:p>
+    <w:p>
+      <w:pPr>
+        <w:spacing w:after="0" w:line="240" w:lineRule="auto"/>
+        <w:ind w:left="4680"/>
+      </w:pPr>
+      <w:r>
+        <w:t>_________________________________</w:t>
+      </w:r>
+    </w:p>
+    <w:p>
+      <w:pPr>
+        <w:spacing w:after="0" w:line="240" w:lineRule="auto"/>
+        <w:ind w:left="3960" w:firstLine="720"/>
+      </w:pPr>
       <w:r>
         <w:t>{</w:t>
       </w:r>
       <w:r>
-        <w:t>{</w:t>
-      </w:r>
-      <w:proofErr w:type="spellStart"/>
-      <w:r>
-        <w:t>doc.case.client</w:t>
-      </w:r>
-      <w:proofErr w:type="spellEnd"/>
-      <w:r>
-        <w:t>[0].</w:t>
-      </w:r>
-      <w:proofErr w:type="spellStart"/>
-      <w:r>
-        <w:t>inmate_number</w:t>
-      </w:r>
-      <w:proofErr w:type="spellEnd"/>
-      <w:r>
-        <w:t>}</w:t>
-      </w:r>
-      <w:r>
-        <w:t xml:space="preserve">}. I am presently incarcerated in </w:t>
-      </w:r>
-      <w:r>
-        <w:t xml:space="preserve"> </w:t>
-      </w:r>
-      <w:r>
-        <w:t>{</w:t>
-      </w:r>
-      <w:r>
-        <w:t>{</w:t>
-      </w:r>
-      <w:proofErr w:type="spellStart"/>
-      <w:r>
-        <w:t>doc.case.client</w:t>
-      </w:r>
-      <w:proofErr w:type="spellEnd"/>
-      <w:r>
-        <w:t>[0].corrections_unit</w:t>
-      </w:r>
-      <w:r>
-        <w:t>.</w:t>
-      </w:r>
-      <w:r>
-        <w:t>name</w:t>
-      </w:r>
-      <w:r>
-        <w:t>}</w:t>
-      </w:r>
-      <w:r>
-        <w:t>}</w:t>
-      </w:r>
-      <w:r>
-        <w:t xml:space="preserve"> </w:t>
-      </w:r>
-      <w:r>
-        <w:t xml:space="preserve"> </w:t>
-      </w:r>
-      <w:r>
-        <w:t xml:space="preserve">at  </w:t>
-      </w:r>
-      <w:r>
-        <w:t xml:space="preserve"> </w:t>
-      </w:r>
-      <w:r>
-        <w:t>{</w:t>
-      </w:r>
-      <w:r>
-        <w:t>{</w:t>
-      </w:r>
-      <w:proofErr w:type="spellStart"/>
-      <w:r>
-        <w:t>doc.case.client</w:t>
-      </w:r>
-      <w:proofErr w:type="spellEnd"/>
-      <w:r>
-        <w:t>[0].</w:t>
-      </w:r>
-      <w:proofErr w:type="spellStart"/>
-      <w:r>
-        <w:t>corrections_unit.address</w:t>
-      </w:r>
-      <w:r>
-        <w:t>.on_one_line</w:t>
-      </w:r>
-      <w:proofErr w:type="spellEnd"/>
-      <w:r>
-        <w:t>()</w:t>
-      </w:r>
-      <w:r>
-        <w:t>}</w:t>
-      </w:r>
-      <w:r>
-        <w:t>}</w:t>
-      </w:r>
-      <w:r>
-        <w:t>. I declare under penalty of perjury that the foregoing is true and correct.</w:t>
-      </w:r>
-    </w:p>
-    <w:p>
-      <w:pPr>
-        <w:spacing w:after="0" w:line="240" w:lineRule="auto"/>
-      </w:pPr>
-    </w:p>
-    <w:p>
-      <w:pPr>
-        <w:spacing w:after="0" w:line="240" w:lineRule="auto"/>
-      </w:pPr>
-      <w:r>
-        <w:t>Executed on ________________________ [date].</w:t>
-      </w:r>
-    </w:p>
-    <w:p>
-      <w:pPr>
-        <w:spacing w:after="0" w:line="240" w:lineRule="auto"/>
-      </w:pPr>
-    </w:p>
-    <w:p>
-      <w:pPr>
-        <w:spacing w:after="0" w:line="240" w:lineRule="auto"/>
-        <w:ind w:left="4680"/>
-      </w:pPr>
-      <w:r>
-        <w:t>_________________________________</w:t>
-      </w:r>
-    </w:p>
-    <w:p>
-      <w:pPr>
-        <w:spacing w:after="0" w:line="240" w:lineRule="auto"/>
-        <w:ind w:left="3960" w:firstLine="720"/>
-      </w:pPr>
-      <w:r>
-        <w:t>{</w:t>
-      </w:r>
-      <w:r>
-        <w:t>{</w:t>
-      </w:r>
-      <w:proofErr w:type="spellStart"/>
-      <w:r>
-        <w:t>doc.case.client</w:t>
-      </w:r>
-      <w:proofErr w:type="spellEnd"/>
-      <w:r>
-        <w:t>[0]}</w:t>
+        <w:t>{doc.case.client[0]}</w:t>
       </w:r>
       <w:r>
         <w:t>}</w:t>

</xml_diff>

<commit_message>
add punctuation and fix verb tense
</commit_message>
<xml_diff>
--- a/docassemble/us_tx_family/data/templates/TX-009.020-Prove_Up_Declaration.docx
+++ b/docassemble/us_tx_family/data/templates/TX-009.020-Prove_Up_Declaration.docx
@@ -172,7 +172,15 @@
         <w:ind w:left="900" w:hanging="540"/>
       </w:pPr>
       <w:r>
-        <w:t xml:space="preserve">On the day this case was file, </w:t>
+        <w:t>On the day this case was file</w:t>
+      </w:r>
+      <w:r>
+        <w:t>d</w:t>
+      </w:r>
+      <w:bookmarkStart w:id="0" w:name="_GoBack"/>
+      <w:bookmarkEnd w:id="0"/>
+      <w:r>
+        <w:t xml:space="preserve">, </w:t>
       </w:r>
       <w:r>
         <w:t>I ha</w:t>
@@ -215,6 +223,9 @@
       <w:r>
         <w:t>}</w:t>
       </w:r>
+      <w:r>
+        <w:t>.</w:t>
+      </w:r>
     </w:p>
     <w:p>
       <w:pPr>
@@ -620,8 +631,6 @@
       <w:r>
         <w:t>{{doc.case.client[0].address.state}}</w:t>
       </w:r>
-      <w:bookmarkStart w:id="0" w:name="_GoBack"/>
-      <w:bookmarkEnd w:id="0"/>
     </w:p>
     <w:p>
       <w:pPr>

</xml_diff>

<commit_message>
fix handling of children, fix footer tabs
</commit_message>
<xml_diff>
--- a/docassemble/us_tx_family/data/templates/TX-009.020-Prove_Up_Declaration.docx
+++ b/docassemble/us_tx_family/data/templates/TX-009.020-Prove_Up_Declaration.docx
@@ -13,7 +13,11 @@
         <w:t>'</w:t>
       </w:r>
       <w:r>
-        <w:t>docassemble.us_tx_family:data/templates/</w:t>
+        <w:t>docassemble.us_tx_</w:t>
+      </w:r>
+      <w:proofErr w:type="gramStart"/>
+      <w:r>
+        <w:t>family:data/templates/</w:t>
       </w:r>
       <w:r>
         <w:t>TX-00</w:t>
@@ -28,26 +32,48 @@
         <w:t>Basic_Pleading</w:t>
       </w:r>
       <w:r>
-        <w:t>.docx')}}</w:t>
-      </w:r>
-    </w:p>
-    <w:p>
-      <w:pPr>
-        <w:spacing w:after="0" w:line="240" w:lineRule="auto"/>
-      </w:pPr>
-      <w:r>
-        <w:t>{%p if doc.is_affidavit%}</w:t>
-      </w:r>
-    </w:p>
-    <w:p>
-      <w:pPr>
-        <w:spacing w:after="0" w:line="240" w:lineRule="auto"/>
-      </w:pPr>
-      <w:r>
-        <w:t>{</w:t>
-      </w:r>
-      <w:r>
-        <w:t>{case.client[0]</w:t>
+        <w:t>.docx</w:t>
+      </w:r>
+      <w:proofErr w:type="gramEnd"/>
+      <w:r>
+        <w:t>')}}</w:t>
+      </w:r>
+    </w:p>
+    <w:p>
+      <w:pPr>
+        <w:spacing w:after="0" w:line="240" w:lineRule="auto"/>
+      </w:pPr>
+      <w:r>
+        <w:t xml:space="preserve">{%p if </w:t>
+      </w:r>
+      <w:proofErr w:type="spellStart"/>
+      <w:r>
+        <w:t>doc.is_affidavit</w:t>
+      </w:r>
+      <w:proofErr w:type="spellEnd"/>
+      <w:r>
+        <w:t>%}</w:t>
+      </w:r>
+    </w:p>
+    <w:p>
+      <w:pPr>
+        <w:spacing w:after="0" w:line="240" w:lineRule="auto"/>
+      </w:pPr>
+      <w:r>
+        <w:t>{</w:t>
+      </w:r>
+      <w:r>
+        <w:t>{</w:t>
+      </w:r>
+      <w:proofErr w:type="spellStart"/>
+      <w:proofErr w:type="gramStart"/>
+      <w:r>
+        <w:t>case.client</w:t>
+      </w:r>
+      <w:proofErr w:type="spellEnd"/>
+      <w:proofErr w:type="gramEnd"/>
+      <w:r>
+        <w:t>[0]</w:t>
       </w:r>
       <w:r>
         <w:t>}</w:t>
@@ -77,8 +103,15 @@
       <w:r>
         <w:t>{{</w:t>
       </w:r>
-      <w:r>
-        <w:t>case.client[0]}</w:t>
+      <w:proofErr w:type="spellStart"/>
+      <w:proofErr w:type="gramStart"/>
+      <w:r>
+        <w:t>case.client</w:t>
+      </w:r>
+      <w:proofErr w:type="spellEnd"/>
+      <w:proofErr w:type="gramEnd"/>
+      <w:r>
+        <w:t>[0]}</w:t>
       </w:r>
       <w:r>
         <w:t>}</w:t>
@@ -112,7 +145,17 @@
         <w:t>{</w:t>
       </w:r>
       <w:r>
-        <w:t>{case.client[0]}</w:t>
+        <w:t>{</w:t>
+      </w:r>
+      <w:proofErr w:type="spellStart"/>
+      <w:proofErr w:type="gramStart"/>
+      <w:r>
+        <w:t>case.client</w:t>
+      </w:r>
+      <w:proofErr w:type="spellEnd"/>
+      <w:proofErr w:type="gramEnd"/>
+      <w:r>
+        <w:t>[0]}</w:t>
       </w:r>
       <w:r>
         <w:t>}</w:t>
@@ -146,13 +189,23 @@
         <w:t>{</w:t>
       </w:r>
       <w:r>
-        <w:t>{doc.spouse</w:t>
-      </w:r>
+        <w:t>{</w:t>
+      </w:r>
+      <w:proofErr w:type="spellStart"/>
+      <w:proofErr w:type="gramStart"/>
+      <w:r>
+        <w:t>doc.spouse</w:t>
+      </w:r>
+      <w:proofErr w:type="gramEnd"/>
       <w:r>
         <w:t>_</w:t>
       </w:r>
       <w:r>
-        <w:t>name}</w:t>
+        <w:t>name</w:t>
+      </w:r>
+      <w:proofErr w:type="spellEnd"/>
+      <w:r>
+        <w:t>}</w:t>
       </w:r>
       <w:r>
         <w:t>}</w:t>
@@ -177,8 +230,6 @@
       <w:r>
         <w:t>d</w:t>
       </w:r>
-      <w:bookmarkStart w:id="0" w:name="_GoBack"/>
-      <w:bookmarkEnd w:id="0"/>
       <w:r>
         <w:t xml:space="preserve">, </w:t>
       </w:r>
@@ -192,7 +243,17 @@
         <w:t xml:space="preserve"> been a domiciliary of Texas for the preceding six-month period and a resident of </w:t>
       </w:r>
       <w:r>
-        <w:t>{{case.county}} C</w:t>
+        <w:t>{{</w:t>
+      </w:r>
+      <w:proofErr w:type="spellStart"/>
+      <w:proofErr w:type="gramStart"/>
+      <w:r>
+        <w:t>case.county</w:t>
+      </w:r>
+      <w:proofErr w:type="spellEnd"/>
+      <w:proofErr w:type="gramEnd"/>
+      <w:r>
+        <w:t>}} C</w:t>
       </w:r>
       <w:r>
         <w:t>ounty for the preceding ninety-day period.</w:t>
@@ -215,8 +276,18 @@
         <w:t>{</w:t>
       </w:r>
       <w:r>
-        <w:t>{doc.case.marriage_date</w:t>
-      </w:r>
+        <w:t>{</w:t>
+      </w:r>
+      <w:proofErr w:type="spellStart"/>
+      <w:proofErr w:type="gramStart"/>
+      <w:r>
+        <w:t>doc.case</w:t>
+      </w:r>
+      <w:proofErr w:type="gramEnd"/>
+      <w:r>
+        <w:t>.marriage_date</w:t>
+      </w:r>
+      <w:proofErr w:type="spellEnd"/>
       <w:r>
         <w:t>}</w:t>
       </w:r>
@@ -247,7 +318,20 @@
         <w:t>{</w:t>
       </w:r>
       <w:r>
-        <w:t>{doc.case.separation_date}</w:t>
+        <w:t>{</w:t>
+      </w:r>
+      <w:proofErr w:type="spellStart"/>
+      <w:proofErr w:type="gramStart"/>
+      <w:r>
+        <w:t>doc.case</w:t>
+      </w:r>
+      <w:proofErr w:type="gramEnd"/>
+      <w:r>
+        <w:t>.separation_date</w:t>
+      </w:r>
+      <w:proofErr w:type="spellEnd"/>
+      <w:r>
+        <w:t>}</w:t>
       </w:r>
       <w:r>
         <w:t>}</w:t>
@@ -275,7 +359,20 @@
         <w:spacing w:after="0" w:line="240" w:lineRule="auto"/>
       </w:pPr>
       <w:r>
-        <w:t>{%p if doc.case.child.number() &gt; 0%}</w:t>
+        <w:t xml:space="preserve">{%p if </w:t>
+      </w:r>
+      <w:proofErr w:type="spellStart"/>
+      <w:proofErr w:type="gramStart"/>
+      <w:r>
+        <w:t>doc.case</w:t>
+      </w:r>
+      <w:proofErr w:type="gramEnd"/>
+      <w:r>
+        <w:t>.child.number</w:t>
+      </w:r>
+      <w:proofErr w:type="spellEnd"/>
+      <w:r>
+        <w:t>() &gt; 0%}</w:t>
       </w:r>
     </w:p>
     <w:p>
@@ -289,19 +386,52 @@
         <w:ind w:left="900" w:hanging="540"/>
       </w:pPr>
       <w:r>
-        <w:t xml:space="preserve">There were </w:t>
-      </w:r>
-      <w:r>
-        <w:t>{</w:t>
-      </w:r>
-      <w:r>
-        <w:t>{doc.case.child.number()}</w:t>
+        <w:t xml:space="preserve">There </w:t>
+      </w:r>
+      <w:r>
+        <w:t xml:space="preserve">{% if </w:t>
+      </w:r>
+      <w:proofErr w:type="spellStart"/>
+      <w:r>
+        <w:t>doc.case.child.number</w:t>
+      </w:r>
+      <w:proofErr w:type="spellEnd"/>
+      <w:r>
+        <w:t>() &gt; 1%}</w:t>
+      </w:r>
+      <w:r>
+        <w:t>were{%else%}was</w:t>
+      </w:r>
+      <w:r>
+        <w:t>{%endif%}</w:t>
+      </w:r>
+      <w:r>
+        <w:t>{</w:t>
+      </w:r>
+      <w:r>
+        <w:t>{</w:t>
+      </w:r>
+      <w:proofErr w:type="spellStart"/>
+      <w:r>
+        <w:t>doc.case.child.number</w:t>
+      </w:r>
+      <w:proofErr w:type="spellEnd"/>
+      <w:r>
+        <w:t>()}</w:t>
       </w:r>
       <w:r>
         <w:t>}</w:t>
       </w:r>
       <w:r>
-        <w:t xml:space="preserve"> child{% if doc.case.child.number() &gt; 1%}ren{%endif%} born or adopted during this marriage. Those children are:</w:t>
+        <w:t xml:space="preserve"> child{% if </w:t>
+      </w:r>
+      <w:proofErr w:type="spellStart"/>
+      <w:r>
+        <w:t>doc.case.child.number</w:t>
+      </w:r>
+      <w:proofErr w:type="spellEnd"/>
+      <w:r>
+        <w:t>() &gt; 1%}ren{%endif%} born or adopted during this marriage:</w:t>
       </w:r>
     </w:p>
     <w:p>
@@ -315,7 +445,20 @@
         <w:t xml:space="preserve">p </w:t>
       </w:r>
       <w:r>
-        <w:t>for c in doc.case.child%}</w:t>
+        <w:t xml:space="preserve">for c in </w:t>
+      </w:r>
+      <w:proofErr w:type="spellStart"/>
+      <w:proofErr w:type="gramStart"/>
+      <w:r>
+        <w:t>doc.case</w:t>
+      </w:r>
+      <w:proofErr w:type="gramEnd"/>
+      <w:r>
+        <w:t>.child</w:t>
+      </w:r>
+      <w:proofErr w:type="spellEnd"/>
+      <w:r>
+        <w:t>%}</w:t>
       </w:r>
     </w:p>
     <w:p>
@@ -342,8 +485,21 @@
       <w:r>
         <w:t>{</w:t>
       </w:r>
-      <w:r>
-        <w:t>c.age_in_years()}</w:t>
+      <w:proofErr w:type="spellStart"/>
+      <w:r>
+        <w:t>c.age_in_</w:t>
+      </w:r>
+      <w:proofErr w:type="gramStart"/>
+      <w:r>
+        <w:t>years</w:t>
+      </w:r>
+      <w:proofErr w:type="spellEnd"/>
+      <w:r>
+        <w:t>(</w:t>
+      </w:r>
+      <w:proofErr w:type="gramEnd"/>
+      <w:r>
+        <w:t>)}</w:t>
       </w:r>
       <w:r>
         <w:t>}</w:t>
@@ -362,8 +518,13 @@
       <w:r>
         <w:t xml:space="preserve"> </w:t>
       </w:r>
-      <w:r>
-        <w:t>endfor%}</w:t>
+      <w:proofErr w:type="spellStart"/>
+      <w:r>
+        <w:t>endfor</w:t>
+      </w:r>
+      <w:proofErr w:type="spellEnd"/>
+      <w:r>
+        <w:t>%}</w:t>
       </w:r>
     </w:p>
     <w:p>
@@ -377,7 +538,32 @@
         <w:ind w:left="900" w:hanging="540"/>
       </w:pPr>
       <w:r>
-        <w:t>There were no court-ordered conservatorships, guardianships, or other court-ordered relationships affecting these children before this divorce proceeding.</w:t>
+        <w:t xml:space="preserve">There were no court-ordered conservatorships, guardianships, or other court-ordered relationships affecting </w:t>
+      </w:r>
+      <w:r>
+        <w:t xml:space="preserve">{% if </w:t>
+      </w:r>
+      <w:proofErr w:type="spellStart"/>
+      <w:proofErr w:type="gramStart"/>
+      <w:r>
+        <w:t>doc.case</w:t>
+      </w:r>
+      <w:proofErr w:type="gramEnd"/>
+      <w:r>
+        <w:t>.child.number</w:t>
+      </w:r>
+      <w:proofErr w:type="spellEnd"/>
+      <w:r>
+        <w:t>() &gt; 1%}</w:t>
+      </w:r>
+      <w:r>
+        <w:t>these children{%else%}this child</w:t>
+      </w:r>
+      <w:r>
+        <w:t>{%endif%}</w:t>
+      </w:r>
+      <w:r>
+        <w:t xml:space="preserve"> before this divorce proceeding.</w:t>
       </w:r>
     </w:p>
     <w:p>
@@ -391,7 +577,32 @@
         <w:ind w:left="900" w:hanging="540"/>
       </w:pPr>
       <w:r>
-        <w:t>The children do not own any property.</w:t>
+        <w:t xml:space="preserve">The </w:t>
+      </w:r>
+      <w:r>
+        <w:t xml:space="preserve">{% if </w:t>
+      </w:r>
+      <w:proofErr w:type="spellStart"/>
+      <w:proofErr w:type="gramStart"/>
+      <w:r>
+        <w:t>doc.case</w:t>
+      </w:r>
+      <w:proofErr w:type="gramEnd"/>
+      <w:r>
+        <w:t>.child.number</w:t>
+      </w:r>
+      <w:proofErr w:type="spellEnd"/>
+      <w:r>
+        <w:t>() &gt; 1%}</w:t>
+      </w:r>
+      <w:r>
+        <w:t>children do{%else%}child does</w:t>
+      </w:r>
+      <w:r>
+        <w:t>{%endif%}</w:t>
+      </w:r>
+      <w:r>
+        <w:t>not own any property.</w:t>
       </w:r>
     </w:p>
     <w:p>
@@ -405,6 +616,7 @@
         <w:ind w:left="900" w:hanging="540"/>
       </w:pPr>
       <w:r>
+        <w:lastRenderedPageBreak/>
         <w:t>My spouse and I are presenting a proposed final parenting plan to the court that is contained in our proposed final decree of divorce.</w:t>
       </w:r>
     </w:p>
@@ -419,8 +631,29 @@
         <w:ind w:left="900" w:hanging="540"/>
       </w:pPr>
       <w:r>
-        <w:lastRenderedPageBreak/>
-        <w:t>I think that the proposed parenting plan is in the best interest of the children, and I ask the court to approve that proposed parenting plan.</w:t>
+        <w:t xml:space="preserve">I think that the proposed parenting plan is in the best interest of the </w:t>
+      </w:r>
+      <w:proofErr w:type="gramStart"/>
+      <w:r>
+        <w:t>child</w:t>
+      </w:r>
+      <w:r>
+        <w:t>{</w:t>
+      </w:r>
+      <w:proofErr w:type="gramEnd"/>
+      <w:r>
+        <w:t xml:space="preserve">% if </w:t>
+      </w:r>
+      <w:proofErr w:type="spellStart"/>
+      <w:r>
+        <w:t>doc.case.child.number</w:t>
+      </w:r>
+      <w:proofErr w:type="spellEnd"/>
+      <w:r>
+        <w:t>() &gt; 1%}ren{%endif%}</w:t>
+      </w:r>
+      <w:r>
+        <w:t>, and I ask the court to approve that proposed parenting plan.</w:t>
       </w:r>
     </w:p>
     <w:p>
@@ -512,7 +745,13 @@
         <w:ind w:left="900" w:hanging="540"/>
       </w:pPr>
       <w:r>
-        <w:t>I have submitted an agreed decree of divorce, which bears the signatures of my spouse and me.</w:t>
+        <w:t>I have submitted an agreed decree of divorce</w:t>
+      </w:r>
+      <w:r>
+        <w:t xml:space="preserve"> that my spouse and I have signed</w:t>
+      </w:r>
+      <w:r>
+        <w:t>.</w:t>
       </w:r>
     </w:p>
     <w:p>
@@ -526,7 +765,13 @@
         <w:ind w:left="900" w:hanging="540"/>
       </w:pPr>
       <w:r>
-        <w:t>This is the document that contains the agreements entered into between my spouse and me.</w:t>
+        <w:t xml:space="preserve">This is the document that contains </w:t>
+      </w:r>
+      <w:r>
+        <w:t>our agreements</w:t>
+      </w:r>
+      <w:r>
+        <w:t>.</w:t>
       </w:r>
     </w:p>
     <w:p>
@@ -566,7 +811,20 @@
         <w:t>{</w:t>
       </w:r>
       <w:r>
-        <w:t>{doc.case.client[0]}</w:t>
+        <w:t>{</w:t>
+      </w:r>
+      <w:proofErr w:type="spellStart"/>
+      <w:proofErr w:type="gramStart"/>
+      <w:r>
+        <w:t>doc.case</w:t>
+      </w:r>
+      <w:proofErr w:type="gramEnd"/>
+      <w:r>
+        <w:t>.client</w:t>
+      </w:r>
+      <w:proofErr w:type="spellEnd"/>
+      <w:r>
+        <w:t>[0]}</w:t>
       </w:r>
       <w:r>
         <w:t>}</w:t>
@@ -582,7 +840,15 @@
         <w:spacing w:after="0" w:line="240" w:lineRule="auto"/>
       </w:pPr>
       <w:r>
-        <w:t>{% if doc.is_affidavit%}</w:t>
+        <w:t xml:space="preserve">{% if </w:t>
+      </w:r>
+      <w:proofErr w:type="spellStart"/>
+      <w:r>
+        <w:t>doc.is_affidavit</w:t>
+      </w:r>
+      <w:proofErr w:type="spellEnd"/>
+      <w:r>
+        <w:t>%}</w:t>
       </w:r>
     </w:p>
     <w:p>
@@ -597,7 +863,20 @@
         <w:t>{</w:t>
       </w:r>
       <w:r>
-        <w:t>{doc.case.client[0]}</w:t>
+        <w:t>{</w:t>
+      </w:r>
+      <w:proofErr w:type="spellStart"/>
+      <w:proofErr w:type="gramStart"/>
+      <w:r>
+        <w:t>doc.case</w:t>
+      </w:r>
+      <w:proofErr w:type="gramEnd"/>
+      <w:r>
+        <w:t>.client</w:t>
+      </w:r>
+      <w:proofErr w:type="spellEnd"/>
+      <w:r>
+        <w:t>[0]}</w:t>
       </w:r>
       <w:r>
         <w:t>}</w:t>
@@ -629,7 +908,28 @@
         <w:t xml:space="preserve">Notary Public, State of </w:t>
       </w:r>
       <w:r>
-        <w:t>{{doc.case.client[0].address.state}}</w:t>
+        <w:t>{{</w:t>
+      </w:r>
+      <w:proofErr w:type="spellStart"/>
+      <w:proofErr w:type="gramStart"/>
+      <w:r>
+        <w:t>doc.case</w:t>
+      </w:r>
+      <w:proofErr w:type="gramEnd"/>
+      <w:r>
+        <w:t>.client</w:t>
+      </w:r>
+      <w:proofErr w:type="spellEnd"/>
+      <w:r>
+        <w:t>[0].</w:t>
+      </w:r>
+      <w:proofErr w:type="spellStart"/>
+      <w:r>
+        <w:t>address.state</w:t>
+      </w:r>
+      <w:proofErr w:type="spellEnd"/>
+      <w:r>
+        <w:t>}}</w:t>
       </w:r>
     </w:p>
     <w:p>
@@ -645,7 +945,28 @@
         <w:spacing w:after="0" w:line="240" w:lineRule="auto"/>
       </w:pPr>
       <w:r>
-        <w:t>{%p if not doc.case.client[0].is_incarcerated %}</w:t>
+        <w:t xml:space="preserve">{%p if not </w:t>
+      </w:r>
+      <w:proofErr w:type="spellStart"/>
+      <w:proofErr w:type="gramStart"/>
+      <w:r>
+        <w:t>doc.case</w:t>
+      </w:r>
+      <w:proofErr w:type="gramEnd"/>
+      <w:r>
+        <w:t>.client</w:t>
+      </w:r>
+      <w:proofErr w:type="spellEnd"/>
+      <w:r>
+        <w:t>[0].</w:t>
+      </w:r>
+      <w:proofErr w:type="spellStart"/>
+      <w:r>
+        <w:t>is_incarcerated</w:t>
+      </w:r>
+      <w:proofErr w:type="spellEnd"/>
+      <w:r>
+        <w:t xml:space="preserve"> %}</w:t>
       </w:r>
     </w:p>
     <w:p>
@@ -660,7 +981,15 @@
         <w:t>{</w:t>
       </w:r>
       <w:r>
-        <w:t>{doc.case.client[0]</w:t>
+        <w:t>{</w:t>
+      </w:r>
+      <w:proofErr w:type="spellStart"/>
+      <w:r>
+        <w:t>doc.case.client</w:t>
+      </w:r>
+      <w:proofErr w:type="spellEnd"/>
+      <w:r>
+        <w:t>[0]</w:t>
       </w:r>
       <w:r>
         <w:t>}</w:t>
@@ -675,7 +1004,15 @@
         <w:t>{</w:t>
       </w:r>
       <w:r>
-        <w:t>{doc.case.client[0].birthda</w:t>
+        <w:t>{</w:t>
+      </w:r>
+      <w:proofErr w:type="spellStart"/>
+      <w:r>
+        <w:t>doc.case.client</w:t>
+      </w:r>
+      <w:proofErr w:type="spellEnd"/>
+      <w:r>
+        <w:t>[0].birthda</w:t>
       </w:r>
       <w:r>
         <w:t>te</w:t>
@@ -693,10 +1030,26 @@
         <w:t>{</w:t>
       </w:r>
       <w:r>
-        <w:t>{doc.case.client[0].address.</w:t>
-      </w:r>
-      <w:r>
-        <w:t>on_one_line()</w:t>
+        <w:t>{</w:t>
+      </w:r>
+      <w:proofErr w:type="spellStart"/>
+      <w:r>
+        <w:t>doc.case.client</w:t>
+      </w:r>
+      <w:proofErr w:type="spellEnd"/>
+      <w:r>
+        <w:t>[0].</w:t>
+      </w:r>
+      <w:proofErr w:type="spellStart"/>
+      <w:r>
+        <w:t>address.</w:t>
+      </w:r>
+      <w:r>
+        <w:t>on_one_line</w:t>
+      </w:r>
+      <w:proofErr w:type="spellEnd"/>
+      <w:r>
+        <w:t>()</w:t>
       </w:r>
       <w:r>
         <w:t>}</w:t>
@@ -715,44 +1068,78 @@
       <w:pPr>
         <w:spacing w:after="0" w:line="240" w:lineRule="auto"/>
       </w:pPr>
-    </w:p>
-    <w:p>
-      <w:pPr>
-        <w:spacing w:after="0" w:line="240" w:lineRule="auto"/>
-      </w:pPr>
-      <w:r>
+      <w:bookmarkStart w:id="0" w:name="_GoBack"/>
+      <w:bookmarkEnd w:id="0"/>
+    </w:p>
+    <w:p>
+      <w:pPr>
+        <w:spacing w:after="0" w:line="240" w:lineRule="auto"/>
+      </w:pPr>
+      <w:r>
+        <w:lastRenderedPageBreak/>
         <w:t xml:space="preserve">Executed in </w:t>
       </w:r>
       <w:r>
         <w:t>{</w:t>
       </w:r>
       <w:r>
-        <w:t>{doc.case</w:t>
-      </w:r>
-      <w:r>
-        <w:t>.client[0].address</w:t>
-      </w:r>
-      <w:r>
-        <w:t>.county}</w:t>
-      </w:r>
+        <w:t>{</w:t>
+      </w:r>
+      <w:proofErr w:type="spellStart"/>
+      <w:proofErr w:type="gramStart"/>
+      <w:r>
+        <w:t>doc.case</w:t>
+      </w:r>
+      <w:proofErr w:type="gramEnd"/>
+      <w:r>
+        <w:t>.client</w:t>
+      </w:r>
+      <w:proofErr w:type="spellEnd"/>
+      <w:r>
+        <w:t>[0].</w:t>
+      </w:r>
+      <w:proofErr w:type="spellStart"/>
+      <w:r>
+        <w:t>address</w:t>
+      </w:r>
+      <w:r>
+        <w:t>.county</w:t>
+      </w:r>
+      <w:proofErr w:type="spellEnd"/>
       <w:r>
         <w:t>}</w:t>
       </w:r>
       <w:r>
+        <w:t>}</w:t>
+      </w:r>
+      <w:r>
         <w:t xml:space="preserve">, </w:t>
       </w:r>
       <w:r>
         <w:t>{</w:t>
       </w:r>
       <w:r>
-        <w:t>{doc.case.</w:t>
-      </w:r>
-      <w:r>
-        <w:t>client[0].address.</w:t>
+        <w:t>{</w:t>
+      </w:r>
+      <w:proofErr w:type="spellStart"/>
+      <w:r>
+        <w:t>doc.case.</w:t>
+      </w:r>
+      <w:r>
+        <w:t>client</w:t>
+      </w:r>
+      <w:proofErr w:type="spellEnd"/>
+      <w:r>
+        <w:t>[0].</w:t>
+      </w:r>
+      <w:proofErr w:type="spellStart"/>
+      <w:r>
+        <w:t>address.</w:t>
       </w:r>
       <w:r>
         <w:t>state</w:t>
       </w:r>
+      <w:proofErr w:type="spellEnd"/>
       <w:r>
         <w:t>}</w:t>
       </w:r>
@@ -783,7 +1170,20 @@
         <w:t>{</w:t>
       </w:r>
       <w:r>
-        <w:t>{doc.case.client[0]}</w:t>
+        <w:t>{</w:t>
+      </w:r>
+      <w:proofErr w:type="spellStart"/>
+      <w:proofErr w:type="gramStart"/>
+      <w:r>
+        <w:t>doc.case</w:t>
+      </w:r>
+      <w:proofErr w:type="gramEnd"/>
+      <w:r>
+        <w:t>.client</w:t>
+      </w:r>
+      <w:proofErr w:type="spellEnd"/>
+      <w:r>
+        <w:t>[0]}</w:t>
       </w:r>
       <w:r>
         <w:t>}</w:t>
@@ -812,7 +1212,15 @@
         <w:t>{</w:t>
       </w:r>
       <w:r>
-        <w:t>{doc.case.client[0]</w:t>
+        <w:t>{</w:t>
+      </w:r>
+      <w:proofErr w:type="spellStart"/>
+      <w:r>
+        <w:t>doc.case.client</w:t>
+      </w:r>
+      <w:proofErr w:type="spellEnd"/>
+      <w:r>
+        <w:t>[0]</w:t>
       </w:r>
       <w:r>
         <w:t>}</w:t>
@@ -827,7 +1235,15 @@
         <w:t>{</w:t>
       </w:r>
       <w:r>
-        <w:t>{doc.case.client[0].birthda</w:t>
+        <w:t>{</w:t>
+      </w:r>
+      <w:proofErr w:type="spellStart"/>
+      <w:r>
+        <w:t>doc.case.client</w:t>
+      </w:r>
+      <w:proofErr w:type="spellEnd"/>
+      <w:r>
+        <w:t>[0].birthda</w:t>
       </w:r>
       <w:r>
         <w:t>te</w:t>
@@ -845,13 +1261,30 @@
         <w:t>{</w:t>
       </w:r>
       <w:r>
-        <w:t>{doc.case.client[0].inmate_number</w:t>
-      </w:r>
+        <w:t>{</w:t>
+      </w:r>
+      <w:proofErr w:type="spellStart"/>
+      <w:r>
+        <w:t>doc.case.client</w:t>
+      </w:r>
+      <w:proofErr w:type="spellEnd"/>
+      <w:r>
+        <w:t>[0].</w:t>
+      </w:r>
+      <w:proofErr w:type="spellStart"/>
+      <w:r>
+        <w:t>inmate_number</w:t>
+      </w:r>
+      <w:proofErr w:type="spellEnd"/>
       <w:r>
         <w:t>}</w:t>
       </w:r>
       <w:r>
-        <w:t xml:space="preserve">}. I am presently incarcerated in </w:t>
+        <w:t xml:space="preserve">}. I am presently incarcerated </w:t>
+      </w:r>
+      <w:proofErr w:type="gramStart"/>
+      <w:r>
+        <w:t xml:space="preserve">in </w:t>
       </w:r>
       <w:r>
         <w:t xml:space="preserve"> </w:t>
@@ -859,8 +1292,17 @@
       <w:r>
         <w:t>{</w:t>
       </w:r>
-      <w:r>
-        <w:t>{doc.case.client[0].corrections_unit</w:t>
+      <w:proofErr w:type="gramEnd"/>
+      <w:r>
+        <w:t>{</w:t>
+      </w:r>
+      <w:proofErr w:type="spellStart"/>
+      <w:r>
+        <w:t>doc.case.client</w:t>
+      </w:r>
+      <w:proofErr w:type="spellEnd"/>
+      <w:r>
+        <w:t>[0].corrections_unit</w:t>
       </w:r>
       <w:r>
         <w:t>.</w:t>
@@ -890,10 +1332,26 @@
         <w:t>{</w:t>
       </w:r>
       <w:r>
-        <w:t>{doc.case.client[0].corrections_unit.address</w:t>
-      </w:r>
-      <w:r>
-        <w:t>.on_one_line()</w:t>
+        <w:t>{</w:t>
+      </w:r>
+      <w:proofErr w:type="spellStart"/>
+      <w:r>
+        <w:t>doc.case.client</w:t>
+      </w:r>
+      <w:proofErr w:type="spellEnd"/>
+      <w:r>
+        <w:t>[0].</w:t>
+      </w:r>
+      <w:proofErr w:type="spellStart"/>
+      <w:r>
+        <w:t>corrections_unit.address</w:t>
+      </w:r>
+      <w:r>
+        <w:t>.on_one_line</w:t>
+      </w:r>
+      <w:proofErr w:type="spellEnd"/>
+      <w:r>
+        <w:t>()</w:t>
       </w:r>
       <w:r>
         <w:t>}</w:t>
@@ -941,7 +1399,20 @@
         <w:t>{</w:t>
       </w:r>
       <w:r>
-        <w:t>{doc.case.client[0]}</w:t>
+        <w:t>{</w:t>
+      </w:r>
+      <w:proofErr w:type="spellStart"/>
+      <w:proofErr w:type="gramStart"/>
+      <w:r>
+        <w:t>doc.case</w:t>
+      </w:r>
+      <w:proofErr w:type="gramEnd"/>
+      <w:r>
+        <w:t>.client</w:t>
+      </w:r>
+      <w:proofErr w:type="spellEnd"/>
+      <w:r>
+        <w:t>[0]}</w:t>
       </w:r>
       <w:r>
         <w:t>}</w:t>
@@ -979,19 +1450,22 @@
         <w:t>{{p include_docx_template('</w:t>
       </w:r>
       <w:r>
-        <w:t>docassemble.us_tx_family:data/templates/</w:t>
-      </w:r>
-      <w:r>
-        <w:t>TX-001.003-Certificate_of_Service.docx')}}</w:t>
+        <w:t>docassemble.us_tx_</w:t>
+      </w:r>
+      <w:proofErr w:type="gramStart"/>
+      <w:r>
+        <w:t>family:data/templates/</w:t>
+      </w:r>
+      <w:r>
+        <w:t>TX-001.003-Certificate_of_Service.docx</w:t>
+      </w:r>
+      <w:proofErr w:type="gramEnd"/>
+      <w:r>
+        <w:t>')}}</w:t>
       </w:r>
     </w:p>
     <w:sectPr>
-      <w:headerReference w:type="even" r:id="rId7"/>
-      <w:headerReference w:type="default" r:id="rId8"/>
-      <w:footerReference w:type="even" r:id="rId9"/>
-      <w:footerReference w:type="default" r:id="rId10"/>
-      <w:headerReference w:type="first" r:id="rId11"/>
-      <w:footerReference w:type="first" r:id="rId12"/>
+      <w:footerReference w:type="default" r:id="rId7"/>
       <w:pgSz w:w="12240" w:h="15840"/>
       <w:pgMar w:top="1440" w:right="1440" w:bottom="1440" w:left="1440" w:header="720" w:footer="720" w:gutter="0"/>
       <w:cols w:space="720"/>
@@ -1031,19 +1505,12 @@
   <w:p>
     <w:pPr>
       <w:pStyle w:val="Footer"/>
-    </w:pPr>
-  </w:p>
-</w:ftr>
-</file>
-
-<file path=word/footer2.xml><?xml version="1.0" encoding="utf-8"?>
-<w:ftr xmlns:wpc="http://schemas.microsoft.com/office/word/2010/wordprocessingCanvas" xmlns:cx="http://schemas.microsoft.com/office/drawing/2014/chartex" xmlns:cx1="http://schemas.microsoft.com/office/drawing/2015/9/8/chartex" xmlns:cx2="http://schemas.microsoft.com/office/drawing/2015/10/21/chartex" xmlns:cx3="http://schemas.microsoft.com/office/drawing/2016/5/9/chartex" xmlns:cx4="http://schemas.microsoft.com/office/drawing/2016/5/10/chartex" xmlns:cx5="http://schemas.microsoft.com/office/drawing/2016/5/11/chartex" xmlns:cx6="http://schemas.microsoft.com/office/drawing/2016/5/12/chartex" xmlns:cx7="http://schemas.microsoft.com/office/drawing/2016/5/13/chartex" xmlns:cx8="http://schemas.microsoft.com/office/drawing/2016/5/14/chartex" xmlns:mc="http://schemas.openxmlformats.org/markup-compatibility/2006" xmlns:aink="http://schemas.microsoft.com/office/drawing/2016/ink" xmlns:am3d="http://schemas.microsoft.com/office/drawing/2017/model3d" xmlns:o="urn:schemas-microsoft-com:office:office" xmlns:r="http://schemas.openxmlformats.org/officeDocument/2006/relationships" xmlns:m="http://schemas.openxmlformats.org/officeDocument/2006/math" xmlns:v="urn:schemas-microsoft-com:vml" xmlns:wp14="http://schemas.microsoft.com/office/word/2010/wordprocessingDrawing" xmlns:wp="http://schemas.openxmlformats.org/drawingml/2006/wordprocessingDrawing" xmlns:w10="urn:schemas-microsoft-com:office:word" xmlns:w="http://schemas.openxmlformats.org/wordprocessingml/2006/main" xmlns:w14="http://schemas.microsoft.com/office/word/2010/wordml" xmlns:w15="http://schemas.microsoft.com/office/word/2012/wordml" xmlns:w16cid="http://schemas.microsoft.com/office/word/2016/wordml/cid" xmlns:w16se="http://schemas.microsoft.com/office/word/2015/wordml/symex" xmlns:wpg="http://schemas.microsoft.com/office/word/2010/wordprocessingGroup" xmlns:wpi="http://schemas.microsoft.com/office/word/2010/wordprocessingInk" xmlns:wne="http://schemas.microsoft.com/office/word/2006/wordml" xmlns:wps="http://schemas.microsoft.com/office/word/2010/wordprocessingShape" mc:Ignorable="w14 w15 w16se w16cid wp14">
-  <w:p>
-    <w:pPr>
-      <w:pStyle w:val="Footer"/>
       <w:pBdr>
         <w:top w:val="single" w:sz="4" w:space="1" w:color="auto"/>
       </w:pBdr>
+      <w:tabs>
+        <w:tab w:val="clear" w:pos="4680"/>
+      </w:tabs>
       <w:rPr>
         <w:b/>
         <w:bCs/>
@@ -1060,6 +1527,7 @@
       </w:rPr>
       <w:t>{{</w:t>
     </w:r>
+    <w:proofErr w:type="gramStart"/>
     <w:r>
       <w:rPr>
         <w:b/>
@@ -1076,15 +1544,17 @@
         <w:caps/>
         <w:sz w:val="22"/>
       </w:rPr>
-      <w:t>case.footer}}</w:t>
+      <w:t>case.footer</w:t>
     </w:r>
+    <w:proofErr w:type="gramEnd"/>
     <w:r>
       <w:rPr>
         <w:b/>
         <w:bCs/>
+        <w:caps/>
         <w:sz w:val="22"/>
       </w:rPr>
-      <w:ptab w:relativeTo="margin" w:alignment="center" w:leader="none"/>
+      <w:t>}}</w:t>
     </w:r>
     <w:r>
       <w:rPr>
@@ -1148,6 +1618,9 @@
   <w:p>
     <w:pPr>
       <w:pStyle w:val="Footer"/>
+      <w:tabs>
+        <w:tab w:val="clear" w:pos="4680"/>
+      </w:tabs>
       <w:rPr>
         <w:b/>
         <w:bCs/>
@@ -1213,6 +1686,9 @@
   <w:p>
     <w:pPr>
       <w:pStyle w:val="Footer"/>
+      <w:tabs>
+        <w:tab w:val="clear" w:pos="4680"/>
+      </w:tabs>
       <w:rPr>
         <w:b/>
         <w:bCs/>
@@ -1232,16 +1708,6 @@
 </w:ftr>
 </file>
 
-<file path=word/footer3.xml><?xml version="1.0" encoding="utf-8"?>
-<w:ftr xmlns:wpc="http://schemas.microsoft.com/office/word/2010/wordprocessingCanvas" xmlns:cx="http://schemas.microsoft.com/office/drawing/2014/chartex" xmlns:cx1="http://schemas.microsoft.com/office/drawing/2015/9/8/chartex" xmlns:cx2="http://schemas.microsoft.com/office/drawing/2015/10/21/chartex" xmlns:cx3="http://schemas.microsoft.com/office/drawing/2016/5/9/chartex" xmlns:cx4="http://schemas.microsoft.com/office/drawing/2016/5/10/chartex" xmlns:cx5="http://schemas.microsoft.com/office/drawing/2016/5/11/chartex" xmlns:cx6="http://schemas.microsoft.com/office/drawing/2016/5/12/chartex" xmlns:cx7="http://schemas.microsoft.com/office/drawing/2016/5/13/chartex" xmlns:cx8="http://schemas.microsoft.com/office/drawing/2016/5/14/chartex" xmlns:mc="http://schemas.openxmlformats.org/markup-compatibility/2006" xmlns:aink="http://schemas.microsoft.com/office/drawing/2016/ink" xmlns:am3d="http://schemas.microsoft.com/office/drawing/2017/model3d" xmlns:o="urn:schemas-microsoft-com:office:office" xmlns:r="http://schemas.openxmlformats.org/officeDocument/2006/relationships" xmlns:m="http://schemas.openxmlformats.org/officeDocument/2006/math" xmlns:v="urn:schemas-microsoft-com:vml" xmlns:wp14="http://schemas.microsoft.com/office/word/2010/wordprocessingDrawing" xmlns:wp="http://schemas.openxmlformats.org/drawingml/2006/wordprocessingDrawing" xmlns:w10="urn:schemas-microsoft-com:office:word" xmlns:w="http://schemas.openxmlformats.org/wordprocessingml/2006/main" xmlns:w14="http://schemas.microsoft.com/office/word/2010/wordml" xmlns:w15="http://schemas.microsoft.com/office/word/2012/wordml" xmlns:w16cid="http://schemas.microsoft.com/office/word/2016/wordml/cid" xmlns:w16se="http://schemas.microsoft.com/office/word/2015/wordml/symex" xmlns:wpg="http://schemas.microsoft.com/office/word/2010/wordprocessingGroup" xmlns:wpi="http://schemas.microsoft.com/office/word/2010/wordprocessingInk" xmlns:wne="http://schemas.microsoft.com/office/word/2006/wordml" xmlns:wps="http://schemas.microsoft.com/office/word/2010/wordprocessingShape" mc:Ignorable="w14 w15 w16se w16cid wp14">
-  <w:p>
-    <w:pPr>
-      <w:pStyle w:val="Footer"/>
-    </w:pPr>
-  </w:p>
-</w:ftr>
-</file>
-
 <file path=word/footnotes.xml><?xml version="1.0" encoding="utf-8"?>
 <w:footnotes xmlns:wpc="http://schemas.microsoft.com/office/word/2010/wordprocessingCanvas" xmlns:cx="http://schemas.microsoft.com/office/drawing/2014/chartex" xmlns:cx1="http://schemas.microsoft.com/office/drawing/2015/9/8/chartex" xmlns:cx2="http://schemas.microsoft.com/office/drawing/2015/10/21/chartex" xmlns:cx3="http://schemas.microsoft.com/office/drawing/2016/5/9/chartex" xmlns:cx4="http://schemas.microsoft.com/office/drawing/2016/5/10/chartex" xmlns:cx5="http://schemas.microsoft.com/office/drawing/2016/5/11/chartex" xmlns:cx6="http://schemas.microsoft.com/office/drawing/2016/5/12/chartex" xmlns:cx7="http://schemas.microsoft.com/office/drawing/2016/5/13/chartex" xmlns:cx8="http://schemas.microsoft.com/office/drawing/2016/5/14/chartex" xmlns:mc="http://schemas.openxmlformats.org/markup-compatibility/2006" xmlns:aink="http://schemas.microsoft.com/office/drawing/2016/ink" xmlns:am3d="http://schemas.microsoft.com/office/drawing/2017/model3d" xmlns:o="urn:schemas-microsoft-com:office:office" xmlns:r="http://schemas.openxmlformats.org/officeDocument/2006/relationships" xmlns:m="http://schemas.openxmlformats.org/officeDocument/2006/math" xmlns:v="urn:schemas-microsoft-com:vml" xmlns:wp14="http://schemas.microsoft.com/office/word/2010/wordprocessingDrawing" xmlns:wp="http://schemas.openxmlformats.org/drawingml/2006/wordprocessingDrawing" xmlns:w10="urn:schemas-microsoft-com:office:word" xmlns:w="http://schemas.openxmlformats.org/wordprocessingml/2006/main" xmlns:w14="http://schemas.microsoft.com/office/word/2010/wordml" xmlns:w15="http://schemas.microsoft.com/office/word/2012/wordml" xmlns:w16cid="http://schemas.microsoft.com/office/word/2016/wordml/cid" xmlns:w16se="http://schemas.microsoft.com/office/word/2015/wordml/symex" xmlns:wpg="http://schemas.microsoft.com/office/word/2010/wordprocessingGroup" xmlns:wpi="http://schemas.microsoft.com/office/word/2010/wordprocessingInk" xmlns:wne="http://schemas.microsoft.com/office/word/2006/wordml" xmlns:wps="http://schemas.microsoft.com/office/word/2010/wordprocessingShape" mc:Ignorable="w14 w15 w16se w16cid wp14">
   <w:footnote w:type="separator" w:id="-1">
@@ -1265,36 +1731,6 @@
     </w:p>
   </w:footnote>
 </w:footnotes>
-</file>
-
-<file path=word/header1.xml><?xml version="1.0" encoding="utf-8"?>
-<w:hdr xmlns:wpc="http://schemas.microsoft.com/office/word/2010/wordprocessingCanvas" xmlns:cx="http://schemas.microsoft.com/office/drawing/2014/chartex" xmlns:cx1="http://schemas.microsoft.com/office/drawing/2015/9/8/chartex" xmlns:cx2="http://schemas.microsoft.com/office/drawing/2015/10/21/chartex" xmlns:cx3="http://schemas.microsoft.com/office/drawing/2016/5/9/chartex" xmlns:cx4="http://schemas.microsoft.com/office/drawing/2016/5/10/chartex" xmlns:cx5="http://schemas.microsoft.com/office/drawing/2016/5/11/chartex" xmlns:cx6="http://schemas.microsoft.com/office/drawing/2016/5/12/chartex" xmlns:cx7="http://schemas.microsoft.com/office/drawing/2016/5/13/chartex" xmlns:cx8="http://schemas.microsoft.com/office/drawing/2016/5/14/chartex" xmlns:mc="http://schemas.openxmlformats.org/markup-compatibility/2006" xmlns:aink="http://schemas.microsoft.com/office/drawing/2016/ink" xmlns:am3d="http://schemas.microsoft.com/office/drawing/2017/model3d" xmlns:o="urn:schemas-microsoft-com:office:office" xmlns:r="http://schemas.openxmlformats.org/officeDocument/2006/relationships" xmlns:m="http://schemas.openxmlformats.org/officeDocument/2006/math" xmlns:v="urn:schemas-microsoft-com:vml" xmlns:wp14="http://schemas.microsoft.com/office/word/2010/wordprocessingDrawing" xmlns:wp="http://schemas.openxmlformats.org/drawingml/2006/wordprocessingDrawing" xmlns:w10="urn:schemas-microsoft-com:office:word" xmlns:w="http://schemas.openxmlformats.org/wordprocessingml/2006/main" xmlns:w14="http://schemas.microsoft.com/office/word/2010/wordml" xmlns:w15="http://schemas.microsoft.com/office/word/2012/wordml" xmlns:w16cid="http://schemas.microsoft.com/office/word/2016/wordml/cid" xmlns:w16se="http://schemas.microsoft.com/office/word/2015/wordml/symex" xmlns:wpg="http://schemas.microsoft.com/office/word/2010/wordprocessingGroup" xmlns:wpi="http://schemas.microsoft.com/office/word/2010/wordprocessingInk" xmlns:wne="http://schemas.microsoft.com/office/word/2006/wordml" xmlns:wps="http://schemas.microsoft.com/office/word/2010/wordprocessingShape" mc:Ignorable="w14 w15 w16se w16cid wp14">
-  <w:p>
-    <w:pPr>
-      <w:pStyle w:val="Header"/>
-    </w:pPr>
-  </w:p>
-</w:hdr>
-</file>
-
-<file path=word/header2.xml><?xml version="1.0" encoding="utf-8"?>
-<w:hdr xmlns:wpc="http://schemas.microsoft.com/office/word/2010/wordprocessingCanvas" xmlns:cx="http://schemas.microsoft.com/office/drawing/2014/chartex" xmlns:cx1="http://schemas.microsoft.com/office/drawing/2015/9/8/chartex" xmlns:cx2="http://schemas.microsoft.com/office/drawing/2015/10/21/chartex" xmlns:cx3="http://schemas.microsoft.com/office/drawing/2016/5/9/chartex" xmlns:cx4="http://schemas.microsoft.com/office/drawing/2016/5/10/chartex" xmlns:cx5="http://schemas.microsoft.com/office/drawing/2016/5/11/chartex" xmlns:cx6="http://schemas.microsoft.com/office/drawing/2016/5/12/chartex" xmlns:cx7="http://schemas.microsoft.com/office/drawing/2016/5/13/chartex" xmlns:cx8="http://schemas.microsoft.com/office/drawing/2016/5/14/chartex" xmlns:mc="http://schemas.openxmlformats.org/markup-compatibility/2006" xmlns:aink="http://schemas.microsoft.com/office/drawing/2016/ink" xmlns:am3d="http://schemas.microsoft.com/office/drawing/2017/model3d" xmlns:o="urn:schemas-microsoft-com:office:office" xmlns:r="http://schemas.openxmlformats.org/officeDocument/2006/relationships" xmlns:m="http://schemas.openxmlformats.org/officeDocument/2006/math" xmlns:v="urn:schemas-microsoft-com:vml" xmlns:wp14="http://schemas.microsoft.com/office/word/2010/wordprocessingDrawing" xmlns:wp="http://schemas.openxmlformats.org/drawingml/2006/wordprocessingDrawing" xmlns:w10="urn:schemas-microsoft-com:office:word" xmlns:w="http://schemas.openxmlformats.org/wordprocessingml/2006/main" xmlns:w14="http://schemas.microsoft.com/office/word/2010/wordml" xmlns:w15="http://schemas.microsoft.com/office/word/2012/wordml" xmlns:w16cid="http://schemas.microsoft.com/office/word/2016/wordml/cid" xmlns:w16se="http://schemas.microsoft.com/office/word/2015/wordml/symex" xmlns:wpg="http://schemas.microsoft.com/office/word/2010/wordprocessingGroup" xmlns:wpi="http://schemas.microsoft.com/office/word/2010/wordprocessingInk" xmlns:wne="http://schemas.microsoft.com/office/word/2006/wordml" xmlns:wps="http://schemas.microsoft.com/office/word/2010/wordprocessingShape" mc:Ignorable="w14 w15 w16se w16cid wp14">
-  <w:p>
-    <w:pPr>
-      <w:pStyle w:val="Header"/>
-    </w:pPr>
-  </w:p>
-</w:hdr>
-</file>
-
-<file path=word/header3.xml><?xml version="1.0" encoding="utf-8"?>
-<w:hdr xmlns:wpc="http://schemas.microsoft.com/office/word/2010/wordprocessingCanvas" xmlns:cx="http://schemas.microsoft.com/office/drawing/2014/chartex" xmlns:cx1="http://schemas.microsoft.com/office/drawing/2015/9/8/chartex" xmlns:cx2="http://schemas.microsoft.com/office/drawing/2015/10/21/chartex" xmlns:cx3="http://schemas.microsoft.com/office/drawing/2016/5/9/chartex" xmlns:cx4="http://schemas.microsoft.com/office/drawing/2016/5/10/chartex" xmlns:cx5="http://schemas.microsoft.com/office/drawing/2016/5/11/chartex" xmlns:cx6="http://schemas.microsoft.com/office/drawing/2016/5/12/chartex" xmlns:cx7="http://schemas.microsoft.com/office/drawing/2016/5/13/chartex" xmlns:cx8="http://schemas.microsoft.com/office/drawing/2016/5/14/chartex" xmlns:mc="http://schemas.openxmlformats.org/markup-compatibility/2006" xmlns:aink="http://schemas.microsoft.com/office/drawing/2016/ink" xmlns:am3d="http://schemas.microsoft.com/office/drawing/2017/model3d" xmlns:o="urn:schemas-microsoft-com:office:office" xmlns:r="http://schemas.openxmlformats.org/officeDocument/2006/relationships" xmlns:m="http://schemas.openxmlformats.org/officeDocument/2006/math" xmlns:v="urn:schemas-microsoft-com:vml" xmlns:wp14="http://schemas.microsoft.com/office/word/2010/wordprocessingDrawing" xmlns:wp="http://schemas.openxmlformats.org/drawingml/2006/wordprocessingDrawing" xmlns:w10="urn:schemas-microsoft-com:office:word" xmlns:w="http://schemas.openxmlformats.org/wordprocessingml/2006/main" xmlns:w14="http://schemas.microsoft.com/office/word/2010/wordml" xmlns:w15="http://schemas.microsoft.com/office/word/2012/wordml" xmlns:w16cid="http://schemas.microsoft.com/office/word/2016/wordml/cid" xmlns:w16se="http://schemas.microsoft.com/office/word/2015/wordml/symex" xmlns:wpg="http://schemas.microsoft.com/office/word/2010/wordprocessingGroup" xmlns:wpi="http://schemas.microsoft.com/office/word/2010/wordprocessingInk" xmlns:wne="http://schemas.microsoft.com/office/word/2006/wordml" xmlns:wps="http://schemas.microsoft.com/office/word/2010/wordprocessingShape" mc:Ignorable="w14 w15 w16se w16cid wp14">
-  <w:p>
-    <w:pPr>
-      <w:pStyle w:val="Header"/>
-    </w:pPr>
-  </w:p>
-</w:hdr>
 </file>
 
 <file path=word/numbering.xml><?xml version="1.0" encoding="utf-8"?>

</xml_diff>